<commit_message>
Alpha transparency example on engine flame imposter
</commit_message>
<xml_diff>
--- a/INFO6044/Project #2/INFO6044 - Game Engine Frameworks & Patterns - Project 2 (Fall 2022).docx
+++ b/INFO6044/Project #2/INFO6044 - Game Engine Frameworks & Patterns - Project 2 (Fall 2022).docx
@@ -1,6 +1,6 @@
 
 <file path=word/document.xml><?xml version="1.0" encoding="utf-8"?>
-<w:document xmlns:ve="http://schemas.openxmlformats.org/markup-compatibility/2006" xmlns:o="urn:schemas-microsoft-com:office:office" xmlns:r="http://schemas.openxmlformats.org/officeDocument/2006/relationships" xmlns:m="http://schemas.openxmlformats.org/officeDocument/2006/math" xmlns:v="urn:schemas-microsoft-com:vml" xmlns:wp="http://schemas.openxmlformats.org/drawingml/2006/wordprocessingDrawing" xmlns:w10="urn:schemas-microsoft-com:office:word" xmlns:w="http://schemas.openxmlformats.org/wordprocessingml/2006/main" xmlns:wne="http://schemas.microsoft.com/office/word/2006/wordml">
+<w:document xmlns:wpc="http://schemas.microsoft.com/office/word/2010/wordprocessingCanvas" xmlns:cx="http://schemas.microsoft.com/office/drawing/2014/chartex" xmlns:cx1="http://schemas.microsoft.com/office/drawing/2015/9/8/chartex" xmlns:cx2="http://schemas.microsoft.com/office/drawing/2015/10/21/chartex" xmlns:cx3="http://schemas.microsoft.com/office/drawing/2016/5/9/chartex" xmlns:cx4="http://schemas.microsoft.com/office/drawing/2016/5/10/chartex" xmlns:cx5="http://schemas.microsoft.com/office/drawing/2016/5/11/chartex" xmlns:cx6="http://schemas.microsoft.com/office/drawing/2016/5/12/chartex" xmlns:cx7="http://schemas.microsoft.com/office/drawing/2016/5/13/chartex" xmlns:cx8="http://schemas.microsoft.com/office/drawing/2016/5/14/chartex" xmlns:mc="http://schemas.openxmlformats.org/markup-compatibility/2006" xmlns:aink="http://schemas.microsoft.com/office/drawing/2016/ink" xmlns:am3d="http://schemas.microsoft.com/office/drawing/2017/model3d" xmlns:o="urn:schemas-microsoft-com:office:office" xmlns:oel="http://schemas.microsoft.com/office/2019/extlst" xmlns:r="http://schemas.openxmlformats.org/officeDocument/2006/relationships" xmlns:m="http://schemas.openxmlformats.org/officeDocument/2006/math" xmlns:v="urn:schemas-microsoft-com:vml" xmlns:wp14="http://schemas.microsoft.com/office/word/2010/wordprocessingDrawing" xmlns:wp="http://schemas.openxmlformats.org/drawingml/2006/wordprocessingDrawing" xmlns:w10="urn:schemas-microsoft-com:office:word" xmlns:w="http://schemas.openxmlformats.org/wordprocessingml/2006/main" xmlns:w14="http://schemas.microsoft.com/office/word/2010/wordml" xmlns:w15="http://schemas.microsoft.com/office/word/2012/wordml" xmlns:w16cex="http://schemas.microsoft.com/office/word/2018/wordml/cex" xmlns:w16cid="http://schemas.microsoft.com/office/word/2016/wordml/cid" xmlns:w16="http://schemas.microsoft.com/office/word/2018/wordml" xmlns:w16sdtdh="http://schemas.microsoft.com/office/word/2020/wordml/sdtdatahash" xmlns:w16se="http://schemas.microsoft.com/office/word/2015/wordml/symex" xmlns:wpg="http://schemas.microsoft.com/office/word/2010/wordprocessingGroup" xmlns:wpi="http://schemas.microsoft.com/office/word/2010/wordprocessingInk" xmlns:wne="http://schemas.microsoft.com/office/word/2006/wordml" xmlns:wps="http://schemas.microsoft.com/office/word/2010/wordprocessingShape" mc:Ignorable="w14 w15 w16se w16cid w16 w16cex w16sdtdh wp14">
   <w:body>
     <w:tbl>
       <w:tblPr>
@@ -12,7 +12,7 @@
           <w:right w:val="single" w:sz="12" w:space="0" w:color="auto"/>
         </w:tblBorders>
         <w:tblLayout w:type="fixed"/>
-        <w:tblLook w:val="0000"/>
+        <w:tblLook w:val="0000" w:firstRow="0" w:lastRow="0" w:firstColumn="0" w:lastColumn="0" w:noHBand="0" w:noVBand="0"/>
       </w:tblPr>
       <w:tblGrid>
         <w:gridCol w:w="9322"/>
@@ -333,43 +333,22 @@
           <w:rFonts w:ascii="Arial" w:hAnsi="Arial" w:cs="Arial"/>
           <w:sz w:val="22"/>
         </w:rPr>
-        <w:t xml:space="preserve">ly loaded “animation script”, working completely in </w:t>
-      </w:r>
-      <w:proofErr w:type="spellStart"/>
-      <w:r>
-        <w:rPr>
-          <w:rFonts w:ascii="Arial" w:hAnsi="Arial" w:cs="Arial"/>
-          <w:sz w:val="22"/>
-        </w:rPr>
-        <w:t>Lua</w:t>
-      </w:r>
-      <w:proofErr w:type="spellEnd"/>
-      <w:r>
-        <w:rPr>
-          <w:rFonts w:ascii="Arial" w:hAnsi="Arial" w:cs="Arial"/>
-          <w:sz w:val="22"/>
-        </w:rPr>
-        <w:t xml:space="preserve">, or using </w:t>
-      </w:r>
-      <w:proofErr w:type="spellStart"/>
-      <w:r>
-        <w:rPr>
-          <w:rFonts w:ascii="Arial" w:hAnsi="Arial" w:cs="Arial"/>
-          <w:sz w:val="22"/>
-        </w:rPr>
-        <w:t>Lua</w:t>
-      </w:r>
-      <w:proofErr w:type="spellEnd"/>
-      <w:r>
-        <w:rPr>
-          <w:rFonts w:ascii="Arial" w:hAnsi="Arial" w:cs="Arial"/>
-          <w:sz w:val="22"/>
-        </w:rPr>
-        <w:t xml:space="preserve"> as a </w:t>
-      </w:r>
-      <w:r>
-        <w:rPr>
-          <w:rFonts w:ascii="Arial" w:hAnsi="Arial" w:cs="Arial"/>
+        <w:t xml:space="preserve">ly loaded </w:t>
+      </w:r>
+      <w:r>
+        <w:rPr>
+          <w:rFonts w:ascii="Arial" w:hAnsi="Arial" w:cs="Arial"/>
+          <w:b/>
+          <w:bCs/>
+          <w:sz w:val="22"/>
+        </w:rPr>
+        <w:t xml:space="preserve">“animation script”, working completely in Lua, or using Lua as a </w:t>
+      </w:r>
+      <w:r>
+        <w:rPr>
+          <w:rFonts w:ascii="Arial" w:hAnsi="Arial" w:cs="Arial"/>
+          <w:b/>
+          <w:bCs/>
           <w:sz w:val="22"/>
           <w:u w:val="single"/>
         </w:rPr>
@@ -378,6 +357,8 @@
       <w:r>
         <w:rPr>
           <w:rFonts w:ascii="Arial" w:hAnsi="Arial" w:cs="Arial"/>
+          <w:b/>
+          <w:bCs/>
           <w:sz w:val="22"/>
           <w:u w:val="single"/>
         </w:rPr>
@@ -386,6 +367,8 @@
       <w:r>
         <w:rPr>
           <w:rFonts w:ascii="Arial" w:hAnsi="Arial" w:cs="Arial"/>
+          <w:b/>
+          <w:bCs/>
           <w:sz w:val="22"/>
           <w:u w:val="single"/>
         </w:rPr>
@@ -517,23 +500,7 @@
           <w:rFonts w:ascii="Arial" w:hAnsi="Arial" w:cs="Arial"/>
           <w:sz w:val="22"/>
         </w:rPr>
-        <w:t xml:space="preserve">. The exception to this would be things like orientations, etc., that are significantly more difficult to handle in 3D </w:t>
-      </w:r>
-      <w:proofErr w:type="spellStart"/>
-      <w:r>
-        <w:rPr>
-          <w:rFonts w:ascii="Arial" w:hAnsi="Arial" w:cs="Arial"/>
-          <w:sz w:val="22"/>
-        </w:rPr>
-        <w:t>vs</w:t>
-      </w:r>
-      <w:proofErr w:type="spellEnd"/>
-      <w:r>
-        <w:rPr>
-          <w:rFonts w:ascii="Arial" w:hAnsi="Arial" w:cs="Arial"/>
-          <w:sz w:val="22"/>
-        </w:rPr>
-        <w:t xml:space="preserve"> 2D. The point is that it should be “reasonably” possible for someone to make a 3D scene from your scripting language, even though you are demonstrating a 2D scene for this project.).</w:t>
+        <w:t>. The exception to this would be things like orientations, etc., that are significantly more difficult to handle in 3D vs 2D. The point is that it should be “reasonably” possible for someone to make a 3D scene from your scripting language, even though you are demonstrating a 2D scene for this project.).</w:t>
       </w:r>
     </w:p>
     <w:p>
@@ -656,9 +623,11 @@
         <w:rPr>
           <w:rFonts w:ascii="Arial" w:hAnsi="Arial" w:cs="Arial"/>
           <w:b/>
+          <w:i/>
+          <w:iCs/>
           <w:sz w:val="20"/>
         </w:rPr>
-        <w:t>location</w:t>
+        <w:t>velocity</w:t>
       </w:r>
       <w:r>
         <w:rPr>
@@ -971,21 +940,12 @@
           <w:sz w:val="20"/>
         </w:rPr>
       </w:pPr>
-      <w:proofErr w:type="gramStart"/>
       <w:r>
         <w:rPr>
           <w:rFonts w:ascii="Arial" w:hAnsi="Arial" w:cs="Arial"/>
           <w:sz w:val="20"/>
         </w:rPr>
-        <w:t>follow</w:t>
-      </w:r>
-      <w:proofErr w:type="gramEnd"/>
-      <w:r>
-        <w:rPr>
-          <w:rFonts w:ascii="Arial" w:hAnsi="Arial" w:cs="Arial"/>
-          <w:sz w:val="20"/>
-        </w:rPr>
-        <w:t xml:space="preserve"> “offset” (is object “2 units above” another object”, for instance. </w:t>
+        <w:t xml:space="preserve">follow “offset” (is object “2 units above” another object”, for instance. </w:t>
       </w:r>
     </w:p>
     <w:p>
@@ -1178,21 +1138,12 @@
         </w:rPr>
         <w:t>Move here...</w:t>
       </w:r>
-      <w:proofErr w:type="gramStart"/>
       <w:r>
         <w:rPr>
           <w:rFonts w:ascii="Arial" w:hAnsi="Arial" w:cs="Arial"/>
           <w:sz w:val="20"/>
         </w:rPr>
-        <w:t>”,</w:t>
-      </w:r>
-      <w:proofErr w:type="gramEnd"/>
-      <w:r>
-        <w:rPr>
-          <w:rFonts w:ascii="Arial" w:hAnsi="Arial" w:cs="Arial"/>
-          <w:sz w:val="20"/>
-        </w:rPr>
-        <w:t xml:space="preserve"> etc.), </w:t>
+        <w:t xml:space="preserve">”, etc.), </w:t>
       </w:r>
     </w:p>
     <w:p>
@@ -1438,39 +1389,7 @@
           <w:rFonts w:ascii="Arial" w:hAnsi="Arial" w:cs="Arial"/>
           <w:sz w:val="20"/>
         </w:rPr>
-        <w:t xml:space="preserve">For “serial” sets only: a “repeat” value: either a number, indicating how </w:t>
-      </w:r>
-      <w:proofErr w:type="spellStart"/>
-      <w:r>
-        <w:rPr>
-          <w:rFonts w:ascii="Arial" w:hAnsi="Arial" w:cs="Arial"/>
-          <w:sz w:val="20"/>
-        </w:rPr>
-        <w:t>may</w:t>
-      </w:r>
-      <w:proofErr w:type="spellEnd"/>
-      <w:r>
-        <w:rPr>
-          <w:rFonts w:ascii="Arial" w:hAnsi="Arial" w:cs="Arial"/>
-          <w:sz w:val="20"/>
-        </w:rPr>
-        <w:t xml:space="preserve"> </w:t>
-      </w:r>
-      <w:proofErr w:type="gramStart"/>
-      <w:r>
-        <w:rPr>
-          <w:rFonts w:ascii="Arial" w:hAnsi="Arial" w:cs="Arial"/>
-          <w:sz w:val="20"/>
-        </w:rPr>
-        <w:t>times</w:t>
-      </w:r>
-      <w:proofErr w:type="gramEnd"/>
-      <w:r>
-        <w:rPr>
-          <w:rFonts w:ascii="Arial" w:hAnsi="Arial" w:cs="Arial"/>
-          <w:sz w:val="20"/>
-        </w:rPr>
-        <w:t xml:space="preserve"> to repeat (0 is </w:t>
+        <w:t xml:space="preserve">For “serial” sets only: a “repeat” value: either a number, indicating how may times to repeat (0 is </w:t>
       </w:r>
       <w:r>
         <w:rPr>
@@ -1774,20 +1693,12 @@
           <w:lang w:val="en-CA"/>
         </w:rPr>
       </w:pPr>
-      <w:proofErr w:type="spellStart"/>
       <w:r>
         <w:rPr>
           <w:lang w:val="en-CA"/>
         </w:rPr>
         <w:lastRenderedPageBreak/>
-        <w:t>Lua</w:t>
-      </w:r>
-      <w:proofErr w:type="spellEnd"/>
-      <w:r>
-        <w:rPr>
-          <w:lang w:val="en-CA"/>
-        </w:rPr>
-        <w:t xml:space="preserve"> script requirements:</w:t>
+        <w:t>Lua script requirements:</w:t>
       </w:r>
     </w:p>
     <w:p>
@@ -1813,35 +1724,34 @@
           <w:sz w:val="22"/>
           <w:szCs w:val="22"/>
         </w:rPr>
-        <w:t xml:space="preserve">In a theoretical "perfect world where everything is data driven", all aspects of your objects could be completely controlled by </w:t>
-      </w:r>
-      <w:proofErr w:type="spellStart"/>
-      <w:r>
+        <w:t>In a theoretical "perfect world where everything is data driven", all aspects of your objects could be completely controlled by Lua script.</w:t>
+      </w:r>
+    </w:p>
+    <w:p>
+      <w:pPr>
         <w:rPr>
           <w:rFonts w:ascii="Arial" w:hAnsi="Arial" w:cs="Arial"/>
           <w:sz w:val="22"/>
           <w:szCs w:val="22"/>
         </w:rPr>
-        <w:t>Lua</w:t>
-      </w:r>
-      <w:proofErr w:type="spellEnd"/>
-      <w:r>
+      </w:pPr>
+    </w:p>
+    <w:p>
+      <w:pPr>
         <w:rPr>
           <w:rFonts w:ascii="Arial" w:hAnsi="Arial" w:cs="Arial"/>
           <w:sz w:val="22"/>
           <w:szCs w:val="22"/>
         </w:rPr>
-        <w:t xml:space="preserve"> script.</w:t>
-      </w:r>
-    </w:p>
-    <w:p>
-      <w:pPr>
+      </w:pPr>
+      <w:r>
         <w:rPr>
           <w:rFonts w:ascii="Arial" w:hAnsi="Arial" w:cs="Arial"/>
           <w:sz w:val="22"/>
           <w:szCs w:val="22"/>
         </w:rPr>
-      </w:pPr>
+        <w:t xml:space="preserve">However, that's not practical or likely not even desired. In addition, considering that Lua is essentially a weakly typed, managed, scripting language, and C &amp; C++ aren't, there's going to be issues interacting between the two languages. </w:t>
+      </w:r>
     </w:p>
     <w:p>
       <w:pPr>
@@ -1851,32 +1761,32 @@
           <w:szCs w:val="22"/>
         </w:rPr>
       </w:pPr>
-      <w:r>
+    </w:p>
+    <w:p>
+      <w:pPr>
         <w:rPr>
           <w:rFonts w:ascii="Arial" w:hAnsi="Arial" w:cs="Arial"/>
           <w:sz w:val="22"/>
           <w:szCs w:val="22"/>
         </w:rPr>
-        <w:t xml:space="preserve">However, that's not practical or likely not even desired. In addition, considering that </w:t>
-      </w:r>
-      <w:proofErr w:type="spellStart"/>
+      </w:pPr>
       <w:r>
         <w:rPr>
           <w:rFonts w:ascii="Arial" w:hAnsi="Arial" w:cs="Arial"/>
           <w:sz w:val="22"/>
           <w:szCs w:val="22"/>
         </w:rPr>
-        <w:t>Lua</w:t>
-      </w:r>
-      <w:proofErr w:type="spellEnd"/>
-      <w:r>
+        <w:t xml:space="preserve">Also, since Lua is interpreted and so very much slower than compiled code, there's certain aspect that would be pointless to implement in Lua script (like collision detection, as one example). </w:t>
+      </w:r>
+    </w:p>
+    <w:p>
+      <w:pPr>
         <w:rPr>
           <w:rFonts w:ascii="Arial" w:hAnsi="Arial" w:cs="Arial"/>
           <w:sz w:val="22"/>
           <w:szCs w:val="22"/>
         </w:rPr>
-        <w:t xml:space="preserve"> is essentially a weakly typed, managed, scripting language, and C &amp; C++ aren't, there's going to be issues interacting between the two languages. </w:t>
-      </w:r>
+      </w:pPr>
     </w:p>
     <w:p>
       <w:pPr>
@@ -1886,118 +1796,29 @@
           <w:szCs w:val="22"/>
         </w:rPr>
       </w:pPr>
-    </w:p>
-    <w:p>
-      <w:pPr>
+      <w:r>
         <w:rPr>
           <w:rFonts w:ascii="Arial" w:hAnsi="Arial" w:cs="Arial"/>
           <w:sz w:val="22"/>
           <w:szCs w:val="22"/>
         </w:rPr>
-      </w:pPr>
+        <w:t xml:space="preserve">I'm thinking there's </w:t>
+      </w:r>
       <w:r>
         <w:rPr>
           <w:rFonts w:ascii="Arial" w:hAnsi="Arial" w:cs="Arial"/>
           <w:sz w:val="22"/>
           <w:szCs w:val="22"/>
         </w:rPr>
-        <w:t xml:space="preserve">Also, since </w:t>
-      </w:r>
-      <w:proofErr w:type="spellStart"/>
+        <w:t>three</w:t>
+      </w:r>
       <w:r>
         <w:rPr>
           <w:rFonts w:ascii="Arial" w:hAnsi="Arial" w:cs="Arial"/>
           <w:sz w:val="22"/>
           <w:szCs w:val="22"/>
         </w:rPr>
-        <w:t>Lua</w:t>
-      </w:r>
-      <w:proofErr w:type="spellEnd"/>
-      <w:r>
-        <w:rPr>
-          <w:rFonts w:ascii="Arial" w:hAnsi="Arial" w:cs="Arial"/>
-          <w:sz w:val="22"/>
-          <w:szCs w:val="22"/>
-        </w:rPr>
-        <w:t xml:space="preserve"> is interpreted and so very much slower than compiled code, there's certain aspect that would be pointless to implement in </w:t>
-      </w:r>
-      <w:proofErr w:type="spellStart"/>
-      <w:r>
-        <w:rPr>
-          <w:rFonts w:ascii="Arial" w:hAnsi="Arial" w:cs="Arial"/>
-          <w:sz w:val="22"/>
-          <w:szCs w:val="22"/>
-        </w:rPr>
-        <w:t>Lua</w:t>
-      </w:r>
-      <w:proofErr w:type="spellEnd"/>
-      <w:r>
-        <w:rPr>
-          <w:rFonts w:ascii="Arial" w:hAnsi="Arial" w:cs="Arial"/>
-          <w:sz w:val="22"/>
-          <w:szCs w:val="22"/>
-        </w:rPr>
-        <w:t xml:space="preserve"> script (like collision detection, as one example). </w:t>
-      </w:r>
-    </w:p>
-    <w:p>
-      <w:pPr>
-        <w:rPr>
-          <w:rFonts w:ascii="Arial" w:hAnsi="Arial" w:cs="Arial"/>
-          <w:sz w:val="22"/>
-          <w:szCs w:val="22"/>
-        </w:rPr>
-      </w:pPr>
-    </w:p>
-    <w:p>
-      <w:pPr>
-        <w:rPr>
-          <w:rFonts w:ascii="Arial" w:hAnsi="Arial" w:cs="Arial"/>
-          <w:sz w:val="22"/>
-          <w:szCs w:val="22"/>
-        </w:rPr>
-      </w:pPr>
-      <w:r>
-        <w:rPr>
-          <w:rFonts w:ascii="Arial" w:hAnsi="Arial" w:cs="Arial"/>
-          <w:sz w:val="22"/>
-          <w:szCs w:val="22"/>
-        </w:rPr>
-        <w:t xml:space="preserve">I'm thinking there's </w:t>
-      </w:r>
-      <w:r>
-        <w:rPr>
-          <w:rFonts w:ascii="Arial" w:hAnsi="Arial" w:cs="Arial"/>
-          <w:sz w:val="22"/>
-          <w:szCs w:val="22"/>
-        </w:rPr>
-        <w:t>three</w:t>
-      </w:r>
-      <w:r>
-        <w:rPr>
-          <w:rFonts w:ascii="Arial" w:hAnsi="Arial" w:cs="Arial"/>
-          <w:sz w:val="22"/>
-          <w:szCs w:val="22"/>
-        </w:rPr>
-        <w:t xml:space="preserve"> main ways that </w:t>
-      </w:r>
-      <w:proofErr w:type="spellStart"/>
-      <w:r>
-        <w:rPr>
-          <w:rFonts w:ascii="Arial" w:hAnsi="Arial" w:cs="Arial"/>
-          <w:sz w:val="22"/>
-          <w:szCs w:val="22"/>
-        </w:rPr>
-        <w:t>Lua</w:t>
-      </w:r>
-      <w:proofErr w:type="spellEnd"/>
-      <w:r>
-        <w:rPr>
-          <w:rFonts w:ascii="Arial" w:hAnsi="Arial" w:cs="Arial"/>
-          <w:sz w:val="22"/>
-          <w:szCs w:val="22"/>
-        </w:rPr>
-        <w:t xml:space="preserve"> can be used:</w:t>
+        <w:t xml:space="preserve"> main ways that Lua can be used:</w:t>
       </w:r>
     </w:p>
     <w:p>
@@ -2054,25 +1875,117 @@
           <w:sz w:val="22"/>
           <w:szCs w:val="22"/>
         </w:rPr>
-        <w:t xml:space="preserve">Each object could have a </w:t>
-      </w:r>
-      <w:proofErr w:type="spellStart"/>
+        <w:t xml:space="preserve">Each object could have a Lua interpreter instance (state) and this </w:t>
+      </w:r>
+      <w:proofErr w:type="gramStart"/>
       <w:r>
         <w:rPr>
           <w:rFonts w:ascii="Arial" w:hAnsi="Arial" w:cs="Arial"/>
           <w:sz w:val="22"/>
           <w:szCs w:val="22"/>
         </w:rPr>
-        <w:t>Lua</w:t>
-      </w:r>
-      <w:proofErr w:type="spellEnd"/>
+        <w:t>Update(</w:t>
+      </w:r>
+      <w:proofErr w:type="gramEnd"/>
       <w:r>
         <w:rPr>
           <w:rFonts w:ascii="Arial" w:hAnsi="Arial" w:cs="Arial"/>
           <w:sz w:val="22"/>
           <w:szCs w:val="22"/>
         </w:rPr>
-        <w:t xml:space="preserve"> interpreter instance (state) and this </w:t>
+        <w:t xml:space="preserve">) essentially runs one or more Lua script(s) each time Update() is called. There are "hooks" into the object, either directly (keep in mind that Lua calls </w:t>
+      </w:r>
+      <w:r>
+        <w:rPr>
+          <w:rFonts w:ascii="Arial" w:hAnsi="Arial" w:cs="Arial"/>
+          <w:i/>
+          <w:sz w:val="22"/>
+          <w:szCs w:val="22"/>
+        </w:rPr>
+        <w:t>functions</w:t>
+      </w:r>
+      <w:r>
+        <w:rPr>
+          <w:rFonts w:ascii="Arial" w:hAnsi="Arial" w:cs="Arial"/>
+          <w:sz w:val="22"/>
+          <w:szCs w:val="22"/>
+        </w:rPr>
+        <w:t xml:space="preserve">, not </w:t>
+      </w:r>
+      <w:r>
+        <w:rPr>
+          <w:rFonts w:ascii="Arial" w:hAnsi="Arial" w:cs="Arial"/>
+          <w:i/>
+          <w:sz w:val="22"/>
+          <w:szCs w:val="22"/>
+        </w:rPr>
+        <w:t>class instance methods</w:t>
+      </w:r>
+      <w:r>
+        <w:rPr>
+          <w:rFonts w:ascii="Arial" w:hAnsi="Arial" w:cs="Arial"/>
+          <w:sz w:val="22"/>
+          <w:szCs w:val="22"/>
+        </w:rPr>
+        <w:t xml:space="preserve">, so this might be trickier), or indirectly (through a "manager" type of class/object), to update the object. </w:t>
+      </w:r>
+      <w:r>
+        <w:rPr>
+          <w:rFonts w:ascii="Arial" w:hAnsi="Arial" w:cs="Arial"/>
+          <w:sz w:val="22"/>
+          <w:szCs w:val="22"/>
+        </w:rPr>
+        <w:br/>
+      </w:r>
+      <w:r>
+        <w:rPr>
+          <w:rFonts w:ascii="Arial" w:hAnsi="Arial" w:cs="Arial"/>
+          <w:sz w:val="22"/>
+          <w:szCs w:val="22"/>
+        </w:rPr>
+        <w:br/>
+        <w:t xml:space="preserve">In a way, this is the more "powerful" option, in that there is 100% control over the Lua script for each object. On the other hand, having the script associated with a </w:t>
+      </w:r>
+      <w:r>
+        <w:rPr>
+          <w:rFonts w:ascii="Arial" w:hAnsi="Arial" w:cs="Arial"/>
+          <w:i/>
+          <w:sz w:val="22"/>
+          <w:szCs w:val="22"/>
+        </w:rPr>
+        <w:t xml:space="preserve">specific </w:t>
+      </w:r>
+      <w:r>
+        <w:rPr>
+          <w:rFonts w:ascii="Arial" w:hAnsi="Arial" w:cs="Arial"/>
+          <w:sz w:val="22"/>
+          <w:szCs w:val="22"/>
+        </w:rPr>
+        <w:t xml:space="preserve">object makes interacting with other objects potentially trickier. </w:t>
+      </w:r>
+      <w:r>
+        <w:rPr>
+          <w:rFonts w:ascii="Arial" w:hAnsi="Arial" w:cs="Arial"/>
+          <w:sz w:val="22"/>
+          <w:szCs w:val="22"/>
+        </w:rPr>
+        <w:br/>
+      </w:r>
+      <w:r>
+        <w:rPr>
+          <w:rFonts w:ascii="Arial" w:hAnsi="Arial" w:cs="Arial"/>
+          <w:sz w:val="22"/>
+          <w:szCs w:val="22"/>
+        </w:rPr>
+        <w:br/>
+      </w:r>
+      <w:r>
+        <w:rPr>
+          <w:rFonts w:ascii="Arial" w:hAnsi="Arial" w:cs="Arial"/>
+          <w:sz w:val="22"/>
+          <w:szCs w:val="22"/>
+        </w:rPr>
+        <w:t xml:space="preserve">There is also the issue that the Lua scripts are only run once every </w:t>
       </w:r>
       <w:proofErr w:type="gramStart"/>
       <w:r>
@@ -2090,224 +2003,24 @@
           <w:sz w:val="22"/>
           <w:szCs w:val="22"/>
         </w:rPr>
-        <w:t xml:space="preserve">) essentially runs one or more </w:t>
-      </w:r>
-      <w:proofErr w:type="spellStart"/>
+        <w:t xml:space="preserve">), so you would have pass the state each time, etc. </w:t>
+      </w:r>
       <w:r>
         <w:rPr>
           <w:rFonts w:ascii="Arial" w:hAnsi="Arial" w:cs="Arial"/>
           <w:sz w:val="22"/>
           <w:szCs w:val="22"/>
         </w:rPr>
-        <w:t>Lua</w:t>
-      </w:r>
-      <w:proofErr w:type="spellEnd"/>
+        <w:br/>
+      </w:r>
       <w:r>
         <w:rPr>
           <w:rFonts w:ascii="Arial" w:hAnsi="Arial" w:cs="Arial"/>
           <w:sz w:val="22"/>
           <w:szCs w:val="22"/>
         </w:rPr>
-        <w:t xml:space="preserve"> script(s) each time Update() is called. There are "hooks" into the object, either directly (keep in mind that </w:t>
-      </w:r>
-      <w:proofErr w:type="spellStart"/>
-      <w:r>
-        <w:rPr>
-          <w:rFonts w:ascii="Arial" w:hAnsi="Arial" w:cs="Arial"/>
-          <w:sz w:val="22"/>
-          <w:szCs w:val="22"/>
-        </w:rPr>
-        <w:t>Lua</w:t>
-      </w:r>
-      <w:proofErr w:type="spellEnd"/>
-      <w:r>
-        <w:rPr>
-          <w:rFonts w:ascii="Arial" w:hAnsi="Arial" w:cs="Arial"/>
-          <w:sz w:val="22"/>
-          <w:szCs w:val="22"/>
-        </w:rPr>
-        <w:t xml:space="preserve"> calls </w:t>
-      </w:r>
-      <w:r>
-        <w:rPr>
-          <w:rFonts w:ascii="Arial" w:hAnsi="Arial" w:cs="Arial"/>
-          <w:i/>
-          <w:sz w:val="22"/>
-          <w:szCs w:val="22"/>
-        </w:rPr>
-        <w:t>functions</w:t>
-      </w:r>
-      <w:r>
-        <w:rPr>
-          <w:rFonts w:ascii="Arial" w:hAnsi="Arial" w:cs="Arial"/>
-          <w:sz w:val="22"/>
-          <w:szCs w:val="22"/>
-        </w:rPr>
-        <w:t xml:space="preserve">, not </w:t>
-      </w:r>
-      <w:r>
-        <w:rPr>
-          <w:rFonts w:ascii="Arial" w:hAnsi="Arial" w:cs="Arial"/>
-          <w:i/>
-          <w:sz w:val="22"/>
-          <w:szCs w:val="22"/>
-        </w:rPr>
-        <w:t>class instance methods</w:t>
-      </w:r>
-      <w:r>
-        <w:rPr>
-          <w:rFonts w:ascii="Arial" w:hAnsi="Arial" w:cs="Arial"/>
-          <w:sz w:val="22"/>
-          <w:szCs w:val="22"/>
-        </w:rPr>
-        <w:t xml:space="preserve">, so this might be trickier), or indirectly (through a "manager" type of class/object), to update the object. </w:t>
-      </w:r>
-      <w:r>
-        <w:rPr>
-          <w:rFonts w:ascii="Arial" w:hAnsi="Arial" w:cs="Arial"/>
-          <w:sz w:val="22"/>
-          <w:szCs w:val="22"/>
-        </w:rPr>
         <w:br/>
-      </w:r>
-      <w:r>
-        <w:rPr>
-          <w:rFonts w:ascii="Arial" w:hAnsi="Arial" w:cs="Arial"/>
-          <w:sz w:val="22"/>
-          <w:szCs w:val="22"/>
-        </w:rPr>
-        <w:br/>
-        <w:t xml:space="preserve">In a way, this is the more "powerful" option, in that there is 100% control over the </w:t>
-      </w:r>
-      <w:proofErr w:type="spellStart"/>
-      <w:r>
-        <w:rPr>
-          <w:rFonts w:ascii="Arial" w:hAnsi="Arial" w:cs="Arial"/>
-          <w:sz w:val="22"/>
-          <w:szCs w:val="22"/>
-        </w:rPr>
-        <w:t>Lua</w:t>
-      </w:r>
-      <w:proofErr w:type="spellEnd"/>
-      <w:r>
-        <w:rPr>
-          <w:rFonts w:ascii="Arial" w:hAnsi="Arial" w:cs="Arial"/>
-          <w:sz w:val="22"/>
-          <w:szCs w:val="22"/>
-        </w:rPr>
-        <w:t xml:space="preserve"> script for each object. On the other hand, having the script associated with a </w:t>
-      </w:r>
-      <w:r>
-        <w:rPr>
-          <w:rFonts w:ascii="Arial" w:hAnsi="Arial" w:cs="Arial"/>
-          <w:i/>
-          <w:sz w:val="22"/>
-          <w:szCs w:val="22"/>
-        </w:rPr>
-        <w:t xml:space="preserve">specific </w:t>
-      </w:r>
-      <w:r>
-        <w:rPr>
-          <w:rFonts w:ascii="Arial" w:hAnsi="Arial" w:cs="Arial"/>
-          <w:sz w:val="22"/>
-          <w:szCs w:val="22"/>
-        </w:rPr>
-        <w:t xml:space="preserve">object makes interacting with other objects potentially trickier. </w:t>
-      </w:r>
-      <w:r>
-        <w:rPr>
-          <w:rFonts w:ascii="Arial" w:hAnsi="Arial" w:cs="Arial"/>
-          <w:sz w:val="22"/>
-          <w:szCs w:val="22"/>
-        </w:rPr>
-        <w:br/>
-      </w:r>
-      <w:r>
-        <w:rPr>
-          <w:rFonts w:ascii="Arial" w:hAnsi="Arial" w:cs="Arial"/>
-          <w:sz w:val="22"/>
-          <w:szCs w:val="22"/>
-        </w:rPr>
-        <w:br/>
-      </w:r>
-      <w:r>
-        <w:rPr>
-          <w:rFonts w:ascii="Arial" w:hAnsi="Arial" w:cs="Arial"/>
-          <w:sz w:val="22"/>
-          <w:szCs w:val="22"/>
-        </w:rPr>
-        <w:t xml:space="preserve">There is also the issue that the </w:t>
-      </w:r>
-      <w:proofErr w:type="spellStart"/>
-      <w:r>
-        <w:rPr>
-          <w:rFonts w:ascii="Arial" w:hAnsi="Arial" w:cs="Arial"/>
-          <w:sz w:val="22"/>
-          <w:szCs w:val="22"/>
-        </w:rPr>
-        <w:t>Lua</w:t>
-      </w:r>
-      <w:proofErr w:type="spellEnd"/>
-      <w:r>
-        <w:rPr>
-          <w:rFonts w:ascii="Arial" w:hAnsi="Arial" w:cs="Arial"/>
-          <w:sz w:val="22"/>
-          <w:szCs w:val="22"/>
-        </w:rPr>
-        <w:t xml:space="preserve"> scripts are only run once every </w:t>
-      </w:r>
-      <w:proofErr w:type="gramStart"/>
-      <w:r>
-        <w:rPr>
-          <w:rFonts w:ascii="Arial" w:hAnsi="Arial" w:cs="Arial"/>
-          <w:sz w:val="22"/>
-          <w:szCs w:val="22"/>
-        </w:rPr>
-        <w:t>Update(</w:t>
-      </w:r>
-      <w:proofErr w:type="gramEnd"/>
-      <w:r>
-        <w:rPr>
-          <w:rFonts w:ascii="Arial" w:hAnsi="Arial" w:cs="Arial"/>
-          <w:sz w:val="22"/>
-          <w:szCs w:val="22"/>
-        </w:rPr>
-        <w:t xml:space="preserve">), so you would have pass the state each time, etc. </w:t>
-      </w:r>
-      <w:r>
-        <w:rPr>
-          <w:rFonts w:ascii="Arial" w:hAnsi="Arial" w:cs="Arial"/>
-          <w:sz w:val="22"/>
-          <w:szCs w:val="22"/>
-        </w:rPr>
-        <w:br/>
-      </w:r>
-      <w:r>
-        <w:rPr>
-          <w:rFonts w:ascii="Arial" w:hAnsi="Arial" w:cs="Arial"/>
-          <w:sz w:val="22"/>
-          <w:szCs w:val="22"/>
-        </w:rPr>
-        <w:br/>
-        <w:t xml:space="preserve">Using this method, you wouldn't even need the "control system", as suggested with the FIRST Robotics method, but could implement all the behaviour in </w:t>
-      </w:r>
-      <w:proofErr w:type="spellStart"/>
-      <w:r>
-        <w:rPr>
-          <w:rFonts w:ascii="Arial" w:hAnsi="Arial" w:cs="Arial"/>
-          <w:sz w:val="22"/>
-          <w:szCs w:val="22"/>
-        </w:rPr>
-        <w:t>Lua</w:t>
-      </w:r>
-      <w:proofErr w:type="spellEnd"/>
-      <w:r>
-        <w:rPr>
-          <w:rFonts w:ascii="Arial" w:hAnsi="Arial" w:cs="Arial"/>
-          <w:sz w:val="22"/>
-          <w:szCs w:val="22"/>
-        </w:rPr>
-        <w:t xml:space="preserve">. </w:t>
+        <w:t xml:space="preserve">Using this method, you wouldn't even need the "control system", as suggested with the FIRST Robotics method, but could implement all the behaviour in Lua. </w:t>
       </w:r>
       <w:r>
         <w:rPr>
@@ -2345,79 +2058,7 @@
           <w:sz w:val="22"/>
           <w:szCs w:val="22"/>
         </w:rPr>
-        <w:t xml:space="preserve">part of a centralized control system, running one "master" </w:t>
-      </w:r>
-      <w:proofErr w:type="spellStart"/>
-      <w:r>
-        <w:rPr>
-          <w:rFonts w:ascii="Arial" w:hAnsi="Arial" w:cs="Arial"/>
-          <w:sz w:val="22"/>
-          <w:szCs w:val="22"/>
-        </w:rPr>
-        <w:t>Lua</w:t>
-      </w:r>
-      <w:proofErr w:type="spellEnd"/>
-      <w:r>
-        <w:rPr>
-          <w:rFonts w:ascii="Arial" w:hAnsi="Arial" w:cs="Arial"/>
-          <w:sz w:val="22"/>
-          <w:szCs w:val="22"/>
-        </w:rPr>
-        <w:t xml:space="preserve"> script, </w:t>
-      </w:r>
-      <w:proofErr w:type="gramStart"/>
-      <w:r>
-        <w:rPr>
-          <w:rFonts w:ascii="Arial" w:hAnsi="Arial" w:cs="Arial"/>
-          <w:sz w:val="22"/>
-          <w:szCs w:val="22"/>
-        </w:rPr>
-        <w:t>which controls the behaviour of all the objects, or as a set of scripts, but still running on one centralized object, like a "world" object.</w:t>
-      </w:r>
-      <w:proofErr w:type="gramEnd"/>
-      <w:r>
-        <w:rPr>
-          <w:rFonts w:ascii="Arial" w:hAnsi="Arial" w:cs="Arial"/>
-          <w:sz w:val="22"/>
-          <w:szCs w:val="22"/>
-        </w:rPr>
-        <w:t xml:space="preserve"> The </w:t>
-      </w:r>
-      <w:proofErr w:type="spellStart"/>
-      <w:r>
-        <w:rPr>
-          <w:rFonts w:ascii="Arial" w:hAnsi="Arial" w:cs="Arial"/>
-          <w:sz w:val="22"/>
-          <w:szCs w:val="22"/>
-        </w:rPr>
-        <w:t>Lua</w:t>
-      </w:r>
-      <w:proofErr w:type="spellEnd"/>
-      <w:r>
-        <w:rPr>
-          <w:rFonts w:ascii="Arial" w:hAnsi="Arial" w:cs="Arial"/>
-          <w:sz w:val="22"/>
-          <w:szCs w:val="22"/>
-        </w:rPr>
-        <w:t xml:space="preserve"> script would be more complicated as </w:t>
-      </w:r>
-      <w:proofErr w:type="spellStart"/>
-      <w:r>
-        <w:rPr>
-          <w:rFonts w:ascii="Arial" w:hAnsi="Arial" w:cs="Arial"/>
-          <w:sz w:val="22"/>
-          <w:szCs w:val="22"/>
-        </w:rPr>
-        <w:t>it's</w:t>
-      </w:r>
-      <w:proofErr w:type="spellEnd"/>
-      <w:r>
-        <w:rPr>
-          <w:rFonts w:ascii="Arial" w:hAnsi="Arial" w:cs="Arial"/>
-          <w:sz w:val="22"/>
-          <w:szCs w:val="22"/>
-        </w:rPr>
-        <w:t xml:space="preserve"> managing all objects, but having interaction between objects would be simplified (the central controlling object "knows" about all the objects). </w:t>
+        <w:t xml:space="preserve">part of a centralized control system, running one "master" Lua script, which controls the behaviour of all the objects, or as a set of scripts, but still running on one centralized object, like a "world" object. The Lua script would be more complicated as it's managing all objects, but having interaction between objects would be simplified (the central controlling object "knows" about all the objects). </w:t>
       </w:r>
       <w:r>
         <w:rPr>
@@ -2447,87 +2088,33 @@
           <w:sz w:val="22"/>
           <w:szCs w:val="22"/>
         </w:rPr>
-        <w:t xml:space="preserve">The script runs either on a centralized "master" object or as part of the "Initialization()" call on the individual objects, but only "parses" the commands and "dispatches" the actual behaviour objects (the FIRST Robotics command objects). In other words, the </w:t>
-      </w:r>
-      <w:proofErr w:type="spellStart"/>
-      <w:r>
+        <w:t xml:space="preserve">The script runs either on a centralized "master" object or as part of the "Initialization()" call on the individual objects, but only "parses" the commands and "dispatches" the actual behaviour objects (the FIRST Robotics command objects). In other words, the Lua code is "setting up" the actual scheduling objects, running once at the start, then not running until another "command" is needed.   </w:t>
+      </w:r>
+    </w:p>
+    <w:p>
+      <w:pPr>
         <w:rPr>
           <w:rFonts w:ascii="Arial" w:hAnsi="Arial" w:cs="Arial"/>
           <w:sz w:val="22"/>
           <w:szCs w:val="22"/>
         </w:rPr>
-        <w:t>Lua</w:t>
-      </w:r>
-      <w:proofErr w:type="spellEnd"/>
-      <w:r>
+      </w:pPr>
+    </w:p>
+    <w:p>
+      <w:pPr>
         <w:rPr>
           <w:rFonts w:ascii="Arial" w:hAnsi="Arial" w:cs="Arial"/>
           <w:sz w:val="22"/>
           <w:szCs w:val="22"/>
         </w:rPr>
-        <w:t xml:space="preserve"> code is "setting up" the actual scheduling objects, running once at the start, </w:t>
-      </w:r>
-      <w:proofErr w:type="gramStart"/>
+      </w:pPr>
       <w:r>
         <w:rPr>
           <w:rFonts w:ascii="Arial" w:hAnsi="Arial" w:cs="Arial"/>
           <w:sz w:val="22"/>
           <w:szCs w:val="22"/>
         </w:rPr>
-        <w:t>then</w:t>
-      </w:r>
-      <w:proofErr w:type="gramEnd"/>
-      <w:r>
-        <w:rPr>
-          <w:rFonts w:ascii="Arial" w:hAnsi="Arial" w:cs="Arial"/>
-          <w:sz w:val="22"/>
-          <w:szCs w:val="22"/>
-        </w:rPr>
-        <w:t xml:space="preserve"> not running until another "command" is needed.   </w:t>
-      </w:r>
-    </w:p>
-    <w:p>
-      <w:pPr>
-        <w:rPr>
-          <w:rFonts w:ascii="Arial" w:hAnsi="Arial" w:cs="Arial"/>
-          <w:sz w:val="22"/>
-          <w:szCs w:val="22"/>
-        </w:rPr>
-      </w:pPr>
-    </w:p>
-    <w:p>
-      <w:pPr>
-        <w:rPr>
-          <w:rFonts w:ascii="Arial" w:hAnsi="Arial" w:cs="Arial"/>
-          <w:sz w:val="22"/>
-          <w:szCs w:val="22"/>
-        </w:rPr>
-      </w:pPr>
-      <w:r>
-        <w:rPr>
-          <w:rFonts w:ascii="Arial" w:hAnsi="Arial" w:cs="Arial"/>
-          <w:sz w:val="22"/>
-          <w:szCs w:val="22"/>
-        </w:rPr>
-        <w:t xml:space="preserve">Again, these are only suggestions and you are free to do anything you want. However, the </w:t>
-      </w:r>
-      <w:proofErr w:type="spellStart"/>
-      <w:r>
-        <w:rPr>
-          <w:rFonts w:ascii="Arial" w:hAnsi="Arial" w:cs="Arial"/>
-          <w:sz w:val="22"/>
-          <w:szCs w:val="22"/>
-        </w:rPr>
-        <w:t>Lua</w:t>
-      </w:r>
-      <w:proofErr w:type="spellEnd"/>
-      <w:r>
-        <w:rPr>
-          <w:rFonts w:ascii="Arial" w:hAnsi="Arial" w:cs="Arial"/>
-          <w:sz w:val="22"/>
-          <w:szCs w:val="22"/>
-        </w:rPr>
-        <w:t xml:space="preserve"> script component has to be a key aspect of the application, and if not, you will lose a substantial number of marks. </w:t>
+        <w:t xml:space="preserve">Again, these are only suggestions and you are free to do anything you want. However, the Lua script component has to be a key aspect of the application, and if not, you will lose a substantial number of marks. </w:t>
       </w:r>
       <w:r>
         <w:rPr>
@@ -2555,27 +2142,7 @@
           <w:sz w:val="22"/>
           <w:szCs w:val="22"/>
         </w:rPr>
-        <w:t xml:space="preserve"> incorporate </w:t>
-      </w:r>
-      <w:proofErr w:type="spellStart"/>
-      <w:r>
-        <w:rPr>
-          <w:rFonts w:ascii="Arial" w:hAnsi="Arial" w:cs="Arial"/>
-          <w:i/>
-          <w:sz w:val="22"/>
-          <w:szCs w:val="22"/>
-        </w:rPr>
-        <w:t>Lua</w:t>
-      </w:r>
-      <w:proofErr w:type="spellEnd"/>
-      <w:r>
-        <w:rPr>
-          <w:rFonts w:ascii="Arial" w:hAnsi="Arial" w:cs="Arial"/>
-          <w:i/>
-          <w:sz w:val="22"/>
-          <w:szCs w:val="22"/>
-        </w:rPr>
-        <w:t xml:space="preserve"> at all, you can't pass this project.</w:t>
+        <w:t xml:space="preserve"> incorporate Lua at all, you can't pass this project.</w:t>
       </w:r>
       <w:r>
         <w:rPr>
@@ -2619,61 +2186,7 @@
           <w:sz w:val="22"/>
           <w:szCs w:val="22"/>
         </w:rPr>
-        <w:t xml:space="preserve">), by doing something like: adding an empty </w:t>
-      </w:r>
-      <w:proofErr w:type="spellStart"/>
-      <w:r>
-        <w:rPr>
-          <w:rFonts w:ascii="Arial" w:hAnsi="Arial" w:cs="Arial"/>
-          <w:sz w:val="22"/>
-          <w:szCs w:val="22"/>
-        </w:rPr>
-        <w:t>Lua</w:t>
-      </w:r>
-      <w:proofErr w:type="spellEnd"/>
-      <w:r>
-        <w:rPr>
-          <w:rFonts w:ascii="Arial" w:hAnsi="Arial" w:cs="Arial"/>
-          <w:sz w:val="22"/>
-          <w:szCs w:val="22"/>
-        </w:rPr>
-        <w:t xml:space="preserve"> script to the objects, have a "</w:t>
-      </w:r>
-      <w:proofErr w:type="gramStart"/>
-      <w:r>
-        <w:rPr>
-          <w:rFonts w:ascii="Arial" w:hAnsi="Arial" w:cs="Arial"/>
-          <w:sz w:val="22"/>
-          <w:szCs w:val="22"/>
-        </w:rPr>
-        <w:t>print(</w:t>
-      </w:r>
-      <w:proofErr w:type="gramEnd"/>
-      <w:r>
-        <w:rPr>
-          <w:rFonts w:ascii="Arial" w:hAnsi="Arial" w:cs="Arial"/>
-          <w:sz w:val="22"/>
-          <w:szCs w:val="22"/>
-        </w:rPr>
-        <w:t xml:space="preserve">"do everything")" command and that's it, then it will be treated as having not incorporated </w:t>
-      </w:r>
-      <w:proofErr w:type="spellStart"/>
-      <w:r>
-        <w:rPr>
-          <w:rFonts w:ascii="Arial" w:hAnsi="Arial" w:cs="Arial"/>
-          <w:sz w:val="22"/>
-          <w:szCs w:val="22"/>
-        </w:rPr>
-        <w:t>Lua</w:t>
-      </w:r>
-      <w:proofErr w:type="spellEnd"/>
-      <w:r>
-        <w:rPr>
-          <w:rFonts w:ascii="Arial" w:hAnsi="Arial" w:cs="Arial"/>
-          <w:sz w:val="22"/>
-          <w:szCs w:val="22"/>
-        </w:rPr>
-        <w:t xml:space="preserve"> at all.  </w:t>
+        <w:t xml:space="preserve">), by doing something like: adding an empty Lua script to the objects, have a "print("do everything")" command and that's it, then it will be treated as having not incorporated Lua at all.  </w:t>
       </w:r>
     </w:p>
     <w:p>
@@ -2726,27 +2239,7 @@
           <w:sz w:val="22"/>
           <w:szCs w:val="22"/>
         </w:rPr>
-        <w:t xml:space="preserve">through the </w:t>
-      </w:r>
-      <w:proofErr w:type="spellStart"/>
-      <w:r>
-        <w:rPr>
-          <w:rFonts w:ascii="Arial" w:hAnsi="Arial" w:cs="Arial"/>
-          <w:b/>
-          <w:sz w:val="22"/>
-          <w:szCs w:val="22"/>
-        </w:rPr>
-        <w:t>Lua</w:t>
-      </w:r>
-      <w:proofErr w:type="spellEnd"/>
-      <w:r>
-        <w:rPr>
-          <w:rFonts w:ascii="Arial" w:hAnsi="Arial" w:cs="Arial"/>
-          <w:b/>
-          <w:sz w:val="22"/>
-          <w:szCs w:val="22"/>
-        </w:rPr>
-        <w:t xml:space="preserve"> script(s) without the need to change any code or without any "custom" script code that are running at the same time. In order to change the animation of your application, you should </w:t>
+        <w:t xml:space="preserve">through the Lua script(s) without the need to change any code or without any "custom" script code that are running at the same time. In order to change the animation of your application, you should </w:t>
       </w:r>
       <w:r>
         <w:rPr>
@@ -2765,27 +2258,7 @@
           <w:sz w:val="22"/>
           <w:szCs w:val="22"/>
         </w:rPr>
-        <w:t xml:space="preserve"> need to update </w:t>
-      </w:r>
-      <w:proofErr w:type="spellStart"/>
-      <w:r>
-        <w:rPr>
-          <w:rFonts w:ascii="Arial" w:hAnsi="Arial" w:cs="Arial"/>
-          <w:b/>
-          <w:sz w:val="22"/>
-          <w:szCs w:val="22"/>
-        </w:rPr>
-        <w:t>Lua</w:t>
-      </w:r>
-      <w:proofErr w:type="spellEnd"/>
-      <w:r>
-        <w:rPr>
-          <w:rFonts w:ascii="Arial" w:hAnsi="Arial" w:cs="Arial"/>
-          <w:b/>
-          <w:sz w:val="22"/>
-          <w:szCs w:val="22"/>
-        </w:rPr>
-        <w:t xml:space="preserve"> script(s) and nothing else. </w:t>
+        <w:t xml:space="preserve"> need to update Lua script(s) and nothing else. </w:t>
       </w:r>
       <w:r>
         <w:rPr>
@@ -2860,23 +2333,7 @@
           <w:rFonts w:ascii="Arial" w:hAnsi="Arial" w:cs="Arial"/>
           <w:sz w:val="22"/>
         </w:rPr>
-        <w:t xml:space="preserve">A </w:t>
-      </w:r>
-      <w:proofErr w:type="gramStart"/>
-      <w:r>
-        <w:rPr>
-          <w:rFonts w:ascii="Arial" w:hAnsi="Arial" w:cs="Arial"/>
-          <w:sz w:val="22"/>
-        </w:rPr>
-        <w:t>“friendly name”, “type”,</w:t>
-      </w:r>
-      <w:proofErr w:type="gramEnd"/>
-      <w:r>
-        <w:rPr>
-          <w:rFonts w:ascii="Arial" w:hAnsi="Arial" w:cs="Arial"/>
-          <w:sz w:val="22"/>
-        </w:rPr>
-        <w:t xml:space="preserve"> and unique ID. </w:t>
+        <w:t xml:space="preserve">A “friendly name”, “type”, and unique ID. </w:t>
       </w:r>
     </w:p>
     <w:p>
@@ -3089,62 +2546,14 @@
           <w:rFonts w:ascii="Arial" w:hAnsi="Arial" w:cs="Arial"/>
           <w:sz w:val="22"/>
         </w:rPr>
-        <w:t xml:space="preserve">start </w:t>
-      </w:r>
-      <w:proofErr w:type="spellStart"/>
-      <w:r>
-        <w:rPr>
-          <w:rFonts w:ascii="Arial" w:hAnsi="Arial" w:cs="Arial"/>
-          <w:sz w:val="22"/>
-        </w:rPr>
-        <w:t>vel</w:t>
-      </w:r>
-      <w:proofErr w:type="spellEnd"/>
-      <w:r>
-        <w:rPr>
-          <w:rFonts w:ascii="Arial" w:hAnsi="Arial" w:cs="Arial"/>
-          <w:sz w:val="22"/>
-        </w:rPr>
-        <w:t xml:space="preserve">, end </w:t>
-      </w:r>
-      <w:proofErr w:type="spellStart"/>
-      <w:r>
-        <w:rPr>
-          <w:rFonts w:ascii="Arial" w:hAnsi="Arial" w:cs="Arial"/>
-          <w:sz w:val="22"/>
-        </w:rPr>
-        <w:t>vel</w:t>
-      </w:r>
-      <w:proofErr w:type="spellEnd"/>
-      <w:r>
-        <w:rPr>
-          <w:rFonts w:ascii="Arial" w:hAnsi="Arial" w:cs="Arial"/>
-          <w:sz w:val="22"/>
-        </w:rPr>
-        <w:t>)</w:t>
-      </w:r>
-      <w:r>
-        <w:rPr>
-          <w:rFonts w:ascii="Arial" w:hAnsi="Arial" w:cs="Arial"/>
-          <w:sz w:val="22"/>
-        </w:rPr>
-        <w:t xml:space="preserve">, which </w:t>
-      </w:r>
-      <w:proofErr w:type="gramStart"/>
-      <w:r>
-        <w:rPr>
-          <w:rFonts w:ascii="Arial" w:hAnsi="Arial" w:cs="Arial"/>
-          <w:sz w:val="22"/>
-        </w:rPr>
-        <w:t>is what actual, physical objects</w:t>
-      </w:r>
-      <w:proofErr w:type="gramEnd"/>
-      <w:r>
-        <w:rPr>
-          <w:rFonts w:ascii="Arial" w:hAnsi="Arial" w:cs="Arial"/>
-          <w:sz w:val="22"/>
-        </w:rPr>
-        <w:t xml:space="preserve"> have (cars don’t </w:t>
+        <w:t>start vel, end vel)</w:t>
+      </w:r>
+      <w:r>
+        <w:rPr>
+          <w:rFonts w:ascii="Arial" w:hAnsi="Arial" w:cs="Arial"/>
+          <w:sz w:val="22"/>
+        </w:rPr>
+        <w:t xml:space="preserve">, which is what actual, physical objects have (cars don’t </w:t>
       </w:r>
       <w:r>
         <w:rPr>
@@ -3342,25 +2751,7 @@
           <w:i/>
           <w:sz w:val="22"/>
         </w:rPr>
-        <w:t xml:space="preserve">oh, I’ve got these two options, so I’m good, right? </w:t>
-      </w:r>
-      <w:proofErr w:type="spellStart"/>
-      <w:r>
-        <w:rPr>
-          <w:rFonts w:ascii="Arial" w:hAnsi="Arial" w:cs="Arial"/>
-          <w:i/>
-          <w:sz w:val="22"/>
-        </w:rPr>
-        <w:t>Heh-heh</w:t>
-      </w:r>
-      <w:proofErr w:type="spellEnd"/>
-      <w:r>
-        <w:rPr>
-          <w:rFonts w:ascii="Arial" w:hAnsi="Arial" w:cs="Arial"/>
-          <w:i/>
-          <w:sz w:val="22"/>
-        </w:rPr>
-        <w:t>...I mean, they are the best options, right? Right???</w:t>
+        <w:t>oh, I’ve got these two options, so I’m good, right? Heh-heh...I mean, they are the best options, right? Right???</w:t>
       </w:r>
       <w:r>
         <w:rPr>
@@ -3459,7 +2850,7 @@
           <w:b w:val="0"/>
           <w:sz w:val="22"/>
         </w:rPr>
-        <w:t>i.e</w:t>
+        <w:t>i.e.</w:t>
       </w:r>
       <w:proofErr w:type="gramEnd"/>
       <w:r>
@@ -3468,7 +2859,7 @@
           <w:b w:val="0"/>
           <w:sz w:val="22"/>
         </w:rPr>
-        <w:t>. if you don’t have them, you can potentially lose all your marks if you are missing them. For instance, if your “move” command is something like “Move everything from xyz to xyz in 5 seconds” and it moves all the objects immediately, then stops, you’ll likely get zero for that (you’ll also likely to lose all the marks for the command groups, too, but that’s another story).</w:t>
+        <w:t xml:space="preserve"> if you don’t have them, you can potentially lose all your marks if you are missing them. For instance, if your “move” command is something like “Move everything from xyz to xyz in 5 seconds” and it moves all the objects immediately, then stops, you’ll likely get zero for that (you’ll also likely to lose all the marks for the command groups, too, but that’s another story).</w:t>
       </w:r>
     </w:p>
     <w:p>
@@ -3554,25 +2945,7 @@
           <w:b w:val="0"/>
           <w:sz w:val="22"/>
         </w:rPr>
-        <w:t>he “leeway” (-25% to -100%) is an attempt to prevent students “</w:t>
-      </w:r>
-      <w:proofErr w:type="spellStart"/>
-      <w:r>
-        <w:rPr>
-          <w:rFonts w:cs="Arial"/>
-          <w:b w:val="0"/>
-          <w:sz w:val="22"/>
-        </w:rPr>
-        <w:t>lawyering</w:t>
-      </w:r>
-      <w:proofErr w:type="spellEnd"/>
-      <w:r>
-        <w:rPr>
-          <w:rFonts w:cs="Arial"/>
-          <w:b w:val="0"/>
-          <w:sz w:val="22"/>
-        </w:rPr>
-        <w:t xml:space="preserve">” me with technical details of the marking scheme – you know, when both the student and I are </w:t>
+        <w:t xml:space="preserve">he “leeway” (-25% to -100%) is an attempt to prevent students “lawyering” me with technical details of the marking scheme – you know, when both the student and I are </w:t>
       </w:r>
       <w:r>
         <w:rPr>
@@ -3670,23 +3043,13 @@
           <w:sz w:val="22"/>
         </w:rPr>
       </w:pPr>
-      <w:proofErr w:type="gramStart"/>
       <w:r>
         <w:rPr>
           <w:rFonts w:cs="Arial"/>
           <w:b w:val="0"/>
           <w:sz w:val="22"/>
         </w:rPr>
-        <w:t>A jarring 0-MaxSpeed in 0 seconds, then moving, then instantly stopping is not going to get you any marks.</w:t>
-      </w:r>
-      <w:proofErr w:type="gramEnd"/>
-      <w:r>
-        <w:rPr>
-          <w:rFonts w:cs="Arial"/>
-          <w:b w:val="0"/>
-          <w:sz w:val="22"/>
-        </w:rPr>
-        <w:t xml:space="preserve"> You need to have </w:t>
+        <w:t xml:space="preserve">A jarring 0-MaxSpeed in 0 seconds, then moving, then instantly stopping is not going to get you any marks. You need to have </w:t>
       </w:r>
       <w:r>
         <w:rPr>
@@ -4339,23 +3702,7 @@
           <w:rFonts w:ascii="Arial" w:hAnsi="Arial" w:cs="Arial"/>
           <w:sz w:val="22"/>
         </w:rPr>
-        <w:t xml:space="preserve"> limited to: Unity, Unreal, Cry, Anarchy, XNA, </w:t>
-      </w:r>
-      <w:proofErr w:type="spellStart"/>
-      <w:r>
-        <w:rPr>
-          <w:rFonts w:ascii="Arial" w:hAnsi="Arial" w:cs="Arial"/>
-          <w:sz w:val="22"/>
-        </w:rPr>
-        <w:t>Cocos</w:t>
-      </w:r>
-      <w:proofErr w:type="spellEnd"/>
-      <w:r>
-        <w:rPr>
-          <w:rFonts w:ascii="Arial" w:hAnsi="Arial" w:cs="Arial"/>
-          <w:sz w:val="22"/>
-        </w:rPr>
-        <w:t xml:space="preserve">, Ogre, the framework from the OpenGL text, etc. In other words, you are expected to have made the vast majority (essentially all) of the engine </w:t>
+        <w:t xml:space="preserve"> limited to: Unity, Unreal, Cry, Anarchy, XNA, Cocos, Ogre, the framework from the OpenGL text, etc. In other words, you are expected to have made the vast majority (essentially all) of the engine </w:t>
       </w:r>
       <w:r>
         <w:rPr>
@@ -4523,8 +3870,6 @@
           <w:sz w:val="22"/>
         </w:rPr>
       </w:pPr>
-      <w:bookmarkStart w:id="0" w:name="_GoBack"/>
-      <w:bookmarkEnd w:id="0"/>
       <w:r>
         <w:rPr>
           <w:rFonts w:ascii="Arial" w:hAnsi="Arial" w:cs="Arial"/>
@@ -5393,23 +4738,7 @@
           <w:rFonts w:ascii="Arial" w:hAnsi="Arial" w:cs="Arial"/>
           <w:sz w:val="22"/>
         </w:rPr>
-        <w:t xml:space="preserve">The only exception to this is something that would be considered an “exceptional circumstance” (as defined by the </w:t>
-      </w:r>
-      <w:proofErr w:type="spellStart"/>
-      <w:r>
-        <w:rPr>
-          <w:rFonts w:ascii="Arial" w:hAnsi="Arial" w:cs="Arial"/>
-          <w:sz w:val="22"/>
-        </w:rPr>
-        <w:t>Fanshawe</w:t>
-      </w:r>
-      <w:proofErr w:type="spellEnd"/>
-      <w:r>
-        <w:rPr>
-          <w:rFonts w:ascii="Arial" w:hAnsi="Arial" w:cs="Arial"/>
-          <w:sz w:val="22"/>
-        </w:rPr>
-        <w:t xml:space="preserve"> Evaluations policy), which practically means: accident, illness, death, etc. </w:t>
+        <w:t xml:space="preserve">The only exception to this is something that would be considered an “exceptional circumstance” (as defined by the Fanshawe Evaluations policy), which practically means: accident, illness, death, etc. </w:t>
       </w:r>
     </w:p>
     <w:p>
@@ -5507,23 +4836,7 @@
           <w:rFonts w:ascii="Arial" w:hAnsi="Arial" w:cs="Arial"/>
           <w:sz w:val="22"/>
         </w:rPr>
-        <w:t xml:space="preserve"> submission. This can be in the comments portion on the submission page of </w:t>
-      </w:r>
-      <w:proofErr w:type="spellStart"/>
-      <w:r>
-        <w:rPr>
-          <w:rFonts w:ascii="Arial" w:hAnsi="Arial" w:cs="Arial"/>
-          <w:sz w:val="22"/>
-        </w:rPr>
-        <w:t>Fanshawe</w:t>
-      </w:r>
-      <w:proofErr w:type="spellEnd"/>
-      <w:r>
-        <w:rPr>
-          <w:rFonts w:ascii="Arial" w:hAnsi="Arial" w:cs="Arial"/>
-          <w:sz w:val="22"/>
-        </w:rPr>
-        <w:t xml:space="preserve"> Online (</w:t>
+        <w:t xml:space="preserve"> submission. This can be in the comments portion on the submission page of Fanshawe Online (</w:t>
       </w:r>
       <w:r>
         <w:rPr>
@@ -5554,23 +4867,7 @@
           <w:rFonts w:ascii="Arial" w:hAnsi="Arial" w:cs="Arial"/>
           <w:sz w:val="22"/>
         </w:rPr>
-        <w:t xml:space="preserve"> accept is situations where after the assignment is submitted and marked, you try and tell me, with a shifty looking expression: “Yeah, I was in Bob’s group. Yeah, that’s it.”, or give me ETOTIs (“Epic Tales of Tragedy </w:t>
-      </w:r>
-      <w:proofErr w:type="spellStart"/>
-      <w:r>
-        <w:rPr>
-          <w:rFonts w:ascii="Arial" w:hAnsi="Arial" w:cs="Arial"/>
-          <w:sz w:val="22"/>
-        </w:rPr>
-        <w:t>an</w:t>
-      </w:r>
-      <w:proofErr w:type="spellEnd"/>
-      <w:r>
-        <w:rPr>
-          <w:rFonts w:ascii="Arial" w:hAnsi="Arial" w:cs="Arial"/>
-          <w:sz w:val="22"/>
-        </w:rPr>
-        <w:t xml:space="preserve"> Intrigue”, see earlier paragraph). </w:t>
+        <w:t xml:space="preserve"> accept is situations where after the assignment is submitted and marked, you try and tell me, with a shifty looking expression: “Yeah, I was in Bob’s group. Yeah, that’s it.”, or give me ETOTIs (“Epic Tales of Tragedy an Intrigue”, see earlier paragraph). </w:t>
       </w:r>
     </w:p>
     <w:p>
@@ -5754,7 +5051,7 @@
 </file>
 
 <file path=word/endnotes.xml><?xml version="1.0" encoding="utf-8"?>
-<w:endnotes xmlns:ve="http://schemas.openxmlformats.org/markup-compatibility/2006" xmlns:o="urn:schemas-microsoft-com:office:office" xmlns:r="http://schemas.openxmlformats.org/officeDocument/2006/relationships" xmlns:m="http://schemas.openxmlformats.org/officeDocument/2006/math" xmlns:v="urn:schemas-microsoft-com:vml" xmlns:wp="http://schemas.openxmlformats.org/drawingml/2006/wordprocessingDrawing" xmlns:w10="urn:schemas-microsoft-com:office:word" xmlns:w="http://schemas.openxmlformats.org/wordprocessingml/2006/main" xmlns:wne="http://schemas.microsoft.com/office/word/2006/wordml">
+<w:endnotes xmlns:wpc="http://schemas.microsoft.com/office/word/2010/wordprocessingCanvas" xmlns:cx="http://schemas.microsoft.com/office/drawing/2014/chartex" xmlns:cx1="http://schemas.microsoft.com/office/drawing/2015/9/8/chartex" xmlns:cx2="http://schemas.microsoft.com/office/drawing/2015/10/21/chartex" xmlns:cx3="http://schemas.microsoft.com/office/drawing/2016/5/9/chartex" xmlns:cx4="http://schemas.microsoft.com/office/drawing/2016/5/10/chartex" xmlns:cx5="http://schemas.microsoft.com/office/drawing/2016/5/11/chartex" xmlns:cx6="http://schemas.microsoft.com/office/drawing/2016/5/12/chartex" xmlns:cx7="http://schemas.microsoft.com/office/drawing/2016/5/13/chartex" xmlns:cx8="http://schemas.microsoft.com/office/drawing/2016/5/14/chartex" xmlns:mc="http://schemas.openxmlformats.org/markup-compatibility/2006" xmlns:aink="http://schemas.microsoft.com/office/drawing/2016/ink" xmlns:am3d="http://schemas.microsoft.com/office/drawing/2017/model3d" xmlns:o="urn:schemas-microsoft-com:office:office" xmlns:oel="http://schemas.microsoft.com/office/2019/extlst" xmlns:r="http://schemas.openxmlformats.org/officeDocument/2006/relationships" xmlns:m="http://schemas.openxmlformats.org/officeDocument/2006/math" xmlns:v="urn:schemas-microsoft-com:vml" xmlns:wp14="http://schemas.microsoft.com/office/word/2010/wordprocessingDrawing" xmlns:wp="http://schemas.openxmlformats.org/drawingml/2006/wordprocessingDrawing" xmlns:w10="urn:schemas-microsoft-com:office:word" xmlns:w="http://schemas.openxmlformats.org/wordprocessingml/2006/main" xmlns:w14="http://schemas.microsoft.com/office/word/2010/wordml" xmlns:w15="http://schemas.microsoft.com/office/word/2012/wordml" xmlns:w16cex="http://schemas.microsoft.com/office/word/2018/wordml/cex" xmlns:w16cid="http://schemas.microsoft.com/office/word/2016/wordml/cid" xmlns:w16="http://schemas.microsoft.com/office/word/2018/wordml" xmlns:w16sdtdh="http://schemas.microsoft.com/office/word/2020/wordml/sdtdatahash" xmlns:w16se="http://schemas.microsoft.com/office/word/2015/wordml/symex" xmlns:wpg="http://schemas.microsoft.com/office/word/2010/wordprocessingGroup" xmlns:wpi="http://schemas.microsoft.com/office/word/2010/wordprocessingInk" xmlns:wne="http://schemas.microsoft.com/office/word/2006/wordml" xmlns:wps="http://schemas.microsoft.com/office/word/2010/wordprocessingShape" mc:Ignorable="w14 w15 w16se w16cid w16 w16cex w16sdtdh wp14">
   <w:endnote w:type="separator" w:id="-1">
     <w:p>
       <w:r>
@@ -5773,7 +5070,7 @@
 </file>
 
 <file path=word/footer1.xml><?xml version="1.0" encoding="utf-8"?>
-<w:ftr xmlns:ve="http://schemas.openxmlformats.org/markup-compatibility/2006" xmlns:o="urn:schemas-microsoft-com:office:office" xmlns:r="http://schemas.openxmlformats.org/officeDocument/2006/relationships" xmlns:m="http://schemas.openxmlformats.org/officeDocument/2006/math" xmlns:v="urn:schemas-microsoft-com:vml" xmlns:wp="http://schemas.openxmlformats.org/drawingml/2006/wordprocessingDrawing" xmlns:w10="urn:schemas-microsoft-com:office:word" xmlns:w="http://schemas.openxmlformats.org/wordprocessingml/2006/main" xmlns:wne="http://schemas.microsoft.com/office/word/2006/wordml">
+<w:ftr xmlns:wpc="http://schemas.microsoft.com/office/word/2010/wordprocessingCanvas" xmlns:cx="http://schemas.microsoft.com/office/drawing/2014/chartex" xmlns:cx1="http://schemas.microsoft.com/office/drawing/2015/9/8/chartex" xmlns:cx2="http://schemas.microsoft.com/office/drawing/2015/10/21/chartex" xmlns:cx3="http://schemas.microsoft.com/office/drawing/2016/5/9/chartex" xmlns:cx4="http://schemas.microsoft.com/office/drawing/2016/5/10/chartex" xmlns:cx5="http://schemas.microsoft.com/office/drawing/2016/5/11/chartex" xmlns:cx6="http://schemas.microsoft.com/office/drawing/2016/5/12/chartex" xmlns:cx7="http://schemas.microsoft.com/office/drawing/2016/5/13/chartex" xmlns:cx8="http://schemas.microsoft.com/office/drawing/2016/5/14/chartex" xmlns:mc="http://schemas.openxmlformats.org/markup-compatibility/2006" xmlns:aink="http://schemas.microsoft.com/office/drawing/2016/ink" xmlns:am3d="http://schemas.microsoft.com/office/drawing/2017/model3d" xmlns:o="urn:schemas-microsoft-com:office:office" xmlns:oel="http://schemas.microsoft.com/office/2019/extlst" xmlns:r="http://schemas.openxmlformats.org/officeDocument/2006/relationships" xmlns:m="http://schemas.openxmlformats.org/officeDocument/2006/math" xmlns:v="urn:schemas-microsoft-com:vml" xmlns:wp14="http://schemas.microsoft.com/office/word/2010/wordprocessingDrawing" xmlns:wp="http://schemas.openxmlformats.org/drawingml/2006/wordprocessingDrawing" xmlns:w10="urn:schemas-microsoft-com:office:word" xmlns:w="http://schemas.openxmlformats.org/wordprocessingml/2006/main" xmlns:w14="http://schemas.microsoft.com/office/word/2010/wordml" xmlns:w15="http://schemas.microsoft.com/office/word/2012/wordml" xmlns:w16cex="http://schemas.microsoft.com/office/word/2018/wordml/cex" xmlns:w16cid="http://schemas.microsoft.com/office/word/2016/wordml/cid" xmlns:w16="http://schemas.microsoft.com/office/word/2018/wordml" xmlns:w16sdtdh="http://schemas.microsoft.com/office/word/2020/wordml/sdtdatahash" xmlns:w16se="http://schemas.microsoft.com/office/word/2015/wordml/symex" xmlns:wpg="http://schemas.microsoft.com/office/word/2010/wordprocessingGroup" xmlns:wpi="http://schemas.microsoft.com/office/word/2010/wordprocessingInk" xmlns:wne="http://schemas.microsoft.com/office/word/2006/wordml" xmlns:wps="http://schemas.microsoft.com/office/word/2010/wordprocessingShape" mc:Ignorable="w14 w15 w16se w16cid w16 w16cex w16sdtdh wp14">
   <w:p>
     <w:pPr>
       <w:pStyle w:val="Footer"/>
@@ -5960,7 +5257,7 @@
 </file>
 
 <file path=word/footnotes.xml><?xml version="1.0" encoding="utf-8"?>
-<w:footnotes xmlns:ve="http://schemas.openxmlformats.org/markup-compatibility/2006" xmlns:o="urn:schemas-microsoft-com:office:office" xmlns:r="http://schemas.openxmlformats.org/officeDocument/2006/relationships" xmlns:m="http://schemas.openxmlformats.org/officeDocument/2006/math" xmlns:v="urn:schemas-microsoft-com:vml" xmlns:wp="http://schemas.openxmlformats.org/drawingml/2006/wordprocessingDrawing" xmlns:w10="urn:schemas-microsoft-com:office:word" xmlns:w="http://schemas.openxmlformats.org/wordprocessingml/2006/main" xmlns:wne="http://schemas.microsoft.com/office/word/2006/wordml">
+<w:footnotes xmlns:wpc="http://schemas.microsoft.com/office/word/2010/wordprocessingCanvas" xmlns:cx="http://schemas.microsoft.com/office/drawing/2014/chartex" xmlns:cx1="http://schemas.microsoft.com/office/drawing/2015/9/8/chartex" xmlns:cx2="http://schemas.microsoft.com/office/drawing/2015/10/21/chartex" xmlns:cx3="http://schemas.microsoft.com/office/drawing/2016/5/9/chartex" xmlns:cx4="http://schemas.microsoft.com/office/drawing/2016/5/10/chartex" xmlns:cx5="http://schemas.microsoft.com/office/drawing/2016/5/11/chartex" xmlns:cx6="http://schemas.microsoft.com/office/drawing/2016/5/12/chartex" xmlns:cx7="http://schemas.microsoft.com/office/drawing/2016/5/13/chartex" xmlns:cx8="http://schemas.microsoft.com/office/drawing/2016/5/14/chartex" xmlns:mc="http://schemas.openxmlformats.org/markup-compatibility/2006" xmlns:aink="http://schemas.microsoft.com/office/drawing/2016/ink" xmlns:am3d="http://schemas.microsoft.com/office/drawing/2017/model3d" xmlns:o="urn:schemas-microsoft-com:office:office" xmlns:oel="http://schemas.microsoft.com/office/2019/extlst" xmlns:r="http://schemas.openxmlformats.org/officeDocument/2006/relationships" xmlns:m="http://schemas.openxmlformats.org/officeDocument/2006/math" xmlns:v="urn:schemas-microsoft-com:vml" xmlns:wp14="http://schemas.microsoft.com/office/word/2010/wordprocessingDrawing" xmlns:wp="http://schemas.openxmlformats.org/drawingml/2006/wordprocessingDrawing" xmlns:w10="urn:schemas-microsoft-com:office:word" xmlns:w="http://schemas.openxmlformats.org/wordprocessingml/2006/main" xmlns:w14="http://schemas.microsoft.com/office/word/2010/wordml" xmlns:w15="http://schemas.microsoft.com/office/word/2012/wordml" xmlns:w16cex="http://schemas.microsoft.com/office/word/2018/wordml/cex" xmlns:w16cid="http://schemas.microsoft.com/office/word/2016/wordml/cid" xmlns:w16="http://schemas.microsoft.com/office/word/2018/wordml" xmlns:w16sdtdh="http://schemas.microsoft.com/office/word/2020/wordml/sdtdatahash" xmlns:w16se="http://schemas.microsoft.com/office/word/2015/wordml/symex" xmlns:wpg="http://schemas.microsoft.com/office/word/2010/wordprocessingGroup" xmlns:wpi="http://schemas.microsoft.com/office/word/2010/wordprocessingInk" xmlns:wne="http://schemas.microsoft.com/office/word/2006/wordml" xmlns:wps="http://schemas.microsoft.com/office/word/2010/wordprocessingShape" mc:Ignorable="w14 w15 w16se w16cid w16 w16cex w16sdtdh wp14">
   <w:footnote w:type="separator" w:id="-1">
     <w:p>
       <w:r>
@@ -5979,8 +5276,8 @@
 </file>
 
 <file path=word/numbering.xml><?xml version="1.0" encoding="utf-8"?>
-<w:numbering xmlns:ve="http://schemas.openxmlformats.org/markup-compatibility/2006" xmlns:o="urn:schemas-microsoft-com:office:office" xmlns:r="http://schemas.openxmlformats.org/officeDocument/2006/relationships" xmlns:m="http://schemas.openxmlformats.org/officeDocument/2006/math" xmlns:v="urn:schemas-microsoft-com:vml" xmlns:wp="http://schemas.openxmlformats.org/drawingml/2006/wordprocessingDrawing" xmlns:w10="urn:schemas-microsoft-com:office:word" xmlns:w="http://schemas.openxmlformats.org/wordprocessingml/2006/main" xmlns:wne="http://schemas.microsoft.com/office/word/2006/wordml">
-  <w:abstractNum w:abstractNumId="0">
+<w:numbering xmlns:wpc="http://schemas.microsoft.com/office/word/2010/wordprocessingCanvas" xmlns:cx="http://schemas.microsoft.com/office/drawing/2014/chartex" xmlns:cx1="http://schemas.microsoft.com/office/drawing/2015/9/8/chartex" xmlns:cx2="http://schemas.microsoft.com/office/drawing/2015/10/21/chartex" xmlns:cx3="http://schemas.microsoft.com/office/drawing/2016/5/9/chartex" xmlns:cx4="http://schemas.microsoft.com/office/drawing/2016/5/10/chartex" xmlns:cx5="http://schemas.microsoft.com/office/drawing/2016/5/11/chartex" xmlns:cx6="http://schemas.microsoft.com/office/drawing/2016/5/12/chartex" xmlns:cx7="http://schemas.microsoft.com/office/drawing/2016/5/13/chartex" xmlns:cx8="http://schemas.microsoft.com/office/drawing/2016/5/14/chartex" xmlns:mc="http://schemas.openxmlformats.org/markup-compatibility/2006" xmlns:aink="http://schemas.microsoft.com/office/drawing/2016/ink" xmlns:am3d="http://schemas.microsoft.com/office/drawing/2017/model3d" xmlns:o="urn:schemas-microsoft-com:office:office" xmlns:oel="http://schemas.microsoft.com/office/2019/extlst" xmlns:r="http://schemas.openxmlformats.org/officeDocument/2006/relationships" xmlns:m="http://schemas.openxmlformats.org/officeDocument/2006/math" xmlns:v="urn:schemas-microsoft-com:vml" xmlns:wp14="http://schemas.microsoft.com/office/word/2010/wordprocessingDrawing" xmlns:wp="http://schemas.openxmlformats.org/drawingml/2006/wordprocessingDrawing" xmlns:w10="urn:schemas-microsoft-com:office:word" xmlns:w="http://schemas.openxmlformats.org/wordprocessingml/2006/main" xmlns:w14="http://schemas.microsoft.com/office/word/2010/wordml" xmlns:w15="http://schemas.microsoft.com/office/word/2012/wordml" xmlns:w16cex="http://schemas.microsoft.com/office/word/2018/wordml/cex" xmlns:w16cid="http://schemas.microsoft.com/office/word/2016/wordml/cid" xmlns:w16="http://schemas.microsoft.com/office/word/2018/wordml" xmlns:w16sdtdh="http://schemas.microsoft.com/office/word/2020/wordml/sdtdatahash" xmlns:w16se="http://schemas.microsoft.com/office/word/2015/wordml/symex" xmlns:wpg="http://schemas.microsoft.com/office/word/2010/wordprocessingGroup" xmlns:wpi="http://schemas.microsoft.com/office/word/2010/wordprocessingInk" xmlns:wne="http://schemas.microsoft.com/office/word/2006/wordml" xmlns:wps="http://schemas.microsoft.com/office/word/2010/wordprocessingShape" mc:Ignorable="w14 w15 w16se w16cid w16 w16cex w16sdtdh wp14">
+  <w:abstractNum w:abstractNumId="0" w15:restartNumberingAfterBreak="0">
     <w:nsid w:val="03917016"/>
     <w:multiLevelType w:val="multilevel"/>
     <w:tmpl w:val="C6F07F76"/>
@@ -6093,7 +5390,7 @@
       </w:pPr>
     </w:lvl>
   </w:abstractNum>
-  <w:abstractNum w:abstractNumId="1">
+  <w:abstractNum w:abstractNumId="1" w15:restartNumberingAfterBreak="0">
     <w:nsid w:val="04E74CC6"/>
     <w:multiLevelType w:val="hybridMultilevel"/>
     <w:tmpl w:val="07AE00DA"/>
@@ -6206,7 +5503,7 @@
       </w:rPr>
     </w:lvl>
   </w:abstractNum>
-  <w:abstractNum w:abstractNumId="2">
+  <w:abstractNum w:abstractNumId="2" w15:restartNumberingAfterBreak="0">
     <w:nsid w:val="08932982"/>
     <w:multiLevelType w:val="hybridMultilevel"/>
     <w:tmpl w:val="3346542A"/>
@@ -6319,7 +5616,7 @@
       </w:rPr>
     </w:lvl>
   </w:abstractNum>
-  <w:abstractNum w:abstractNumId="3">
+  <w:abstractNum w:abstractNumId="3" w15:restartNumberingAfterBreak="0">
     <w:nsid w:val="0C177DD0"/>
     <w:multiLevelType w:val="hybridMultilevel"/>
     <w:tmpl w:val="CF7E8D10"/>
@@ -6432,7 +5729,7 @@
       </w:rPr>
     </w:lvl>
   </w:abstractNum>
-  <w:abstractNum w:abstractNumId="4">
+  <w:abstractNum w:abstractNumId="4" w15:restartNumberingAfterBreak="0">
     <w:nsid w:val="0D191A30"/>
     <w:multiLevelType w:val="multilevel"/>
     <w:tmpl w:val="F88A66CA"/>
@@ -6548,7 +5845,7 @@
       </w:pPr>
     </w:lvl>
   </w:abstractNum>
-  <w:abstractNum w:abstractNumId="5">
+  <w:abstractNum w:abstractNumId="5" w15:restartNumberingAfterBreak="0">
     <w:nsid w:val="0D923BD0"/>
     <w:multiLevelType w:val="hybridMultilevel"/>
     <w:tmpl w:val="082AA690"/>
@@ -6661,7 +5958,7 @@
       </w:pPr>
     </w:lvl>
   </w:abstractNum>
-  <w:abstractNum w:abstractNumId="6">
+  <w:abstractNum w:abstractNumId="6" w15:restartNumberingAfterBreak="0">
     <w:nsid w:val="12BC7634"/>
     <w:multiLevelType w:val="hybridMultilevel"/>
     <w:tmpl w:val="E54E63CC"/>
@@ -6774,7 +6071,7 @@
       </w:rPr>
     </w:lvl>
   </w:abstractNum>
-  <w:abstractNum w:abstractNumId="7">
+  <w:abstractNum w:abstractNumId="7" w15:restartNumberingAfterBreak="0">
     <w:nsid w:val="12E76177"/>
     <w:multiLevelType w:val="hybridMultilevel"/>
     <w:tmpl w:val="1DF251E2"/>
@@ -6887,7 +6184,7 @@
       </w:rPr>
     </w:lvl>
   </w:abstractNum>
-  <w:abstractNum w:abstractNumId="8">
+  <w:abstractNum w:abstractNumId="8" w15:restartNumberingAfterBreak="0">
     <w:nsid w:val="17334604"/>
     <w:multiLevelType w:val="hybridMultilevel"/>
     <w:tmpl w:val="F7B0CFD8"/>
@@ -6999,7 +6296,7 @@
       </w:rPr>
     </w:lvl>
   </w:abstractNum>
-  <w:abstractNum w:abstractNumId="9">
+  <w:abstractNum w:abstractNumId="9" w15:restartNumberingAfterBreak="0">
     <w:nsid w:val="1A461A23"/>
     <w:multiLevelType w:val="multilevel"/>
     <w:tmpl w:val="D6029C70"/>
@@ -7115,7 +6412,7 @@
       </w:pPr>
     </w:lvl>
   </w:abstractNum>
-  <w:abstractNum w:abstractNumId="10">
+  <w:abstractNum w:abstractNumId="10" w15:restartNumberingAfterBreak="0">
     <w:nsid w:val="1A4C0AB8"/>
     <w:multiLevelType w:val="hybridMultilevel"/>
     <w:tmpl w:val="13F4FA5E"/>
@@ -7228,7 +6525,7 @@
       </w:rPr>
     </w:lvl>
   </w:abstractNum>
-  <w:abstractNum w:abstractNumId="11">
+  <w:abstractNum w:abstractNumId="11" w15:restartNumberingAfterBreak="0">
     <w:nsid w:val="222B14B5"/>
     <w:multiLevelType w:val="hybridMultilevel"/>
     <w:tmpl w:val="54B662B6"/>
@@ -7341,7 +6638,7 @@
       </w:rPr>
     </w:lvl>
   </w:abstractNum>
-  <w:abstractNum w:abstractNumId="12">
+  <w:abstractNum w:abstractNumId="12" w15:restartNumberingAfterBreak="0">
     <w:nsid w:val="29351F1D"/>
     <w:multiLevelType w:val="hybridMultilevel"/>
     <w:tmpl w:val="C3F886D6"/>
@@ -7481,7 +6778,7 @@
       </w:rPr>
     </w:lvl>
   </w:abstractNum>
-  <w:abstractNum w:abstractNumId="13">
+  <w:abstractNum w:abstractNumId="13" w15:restartNumberingAfterBreak="0">
     <w:nsid w:val="2B632431"/>
     <w:multiLevelType w:val="hybridMultilevel"/>
     <w:tmpl w:val="32648474"/>
@@ -7594,7 +6891,7 @@
       </w:rPr>
     </w:lvl>
   </w:abstractNum>
-  <w:abstractNum w:abstractNumId="14">
+  <w:abstractNum w:abstractNumId="14" w15:restartNumberingAfterBreak="0">
     <w:nsid w:val="2F214ED3"/>
     <w:multiLevelType w:val="hybridMultilevel"/>
     <w:tmpl w:val="59F44F84"/>
@@ -7707,7 +7004,7 @@
       </w:pPr>
     </w:lvl>
   </w:abstractNum>
-  <w:abstractNum w:abstractNumId="15">
+  <w:abstractNum w:abstractNumId="15" w15:restartNumberingAfterBreak="0">
     <w:nsid w:val="2F96412B"/>
     <w:multiLevelType w:val="hybridMultilevel"/>
     <w:tmpl w:val="ADC01A40"/>
@@ -7820,7 +7117,7 @@
       </w:rPr>
     </w:lvl>
   </w:abstractNum>
-  <w:abstractNum w:abstractNumId="16">
+  <w:abstractNum w:abstractNumId="16" w15:restartNumberingAfterBreak="0">
     <w:nsid w:val="34487E3A"/>
     <w:multiLevelType w:val="hybridMultilevel"/>
     <w:tmpl w:val="39FCE3B2"/>
@@ -7959,7 +7256,7 @@
       </w:rPr>
     </w:lvl>
   </w:abstractNum>
-  <w:abstractNum w:abstractNumId="17">
+  <w:abstractNum w:abstractNumId="17" w15:restartNumberingAfterBreak="0">
     <w:nsid w:val="36BC7F62"/>
     <w:multiLevelType w:val="multilevel"/>
     <w:tmpl w:val="56C2ADD0"/>
@@ -8076,7 +7373,7 @@
       </w:pPr>
     </w:lvl>
   </w:abstractNum>
-  <w:abstractNum w:abstractNumId="18">
+  <w:abstractNum w:abstractNumId="18" w15:restartNumberingAfterBreak="0">
     <w:nsid w:val="37335DDE"/>
     <w:multiLevelType w:val="hybridMultilevel"/>
     <w:tmpl w:val="DEBC6F30"/>
@@ -8195,7 +7492,7 @@
       </w:pPr>
     </w:lvl>
   </w:abstractNum>
-  <w:abstractNum w:abstractNumId="19">
+  <w:abstractNum w:abstractNumId="19" w15:restartNumberingAfterBreak="0">
     <w:nsid w:val="38DE6529"/>
     <w:multiLevelType w:val="hybridMultilevel"/>
     <w:tmpl w:val="3CE0DB04"/>
@@ -8308,7 +7605,7 @@
       </w:rPr>
     </w:lvl>
   </w:abstractNum>
-  <w:abstractNum w:abstractNumId="20">
+  <w:abstractNum w:abstractNumId="20" w15:restartNumberingAfterBreak="0">
     <w:nsid w:val="396A547C"/>
     <w:multiLevelType w:val="hybridMultilevel"/>
     <w:tmpl w:val="AABEBBA6"/>
@@ -8421,7 +7718,7 @@
       </w:pPr>
     </w:lvl>
   </w:abstractNum>
-  <w:abstractNum w:abstractNumId="21">
+  <w:abstractNum w:abstractNumId="21" w15:restartNumberingAfterBreak="0">
     <w:nsid w:val="3C083FAD"/>
     <w:multiLevelType w:val="hybridMultilevel"/>
     <w:tmpl w:val="423A34A0"/>
@@ -8507,7 +7804,7 @@
       </w:pPr>
     </w:lvl>
   </w:abstractNum>
-  <w:abstractNum w:abstractNumId="22">
+  <w:abstractNum w:abstractNumId="22" w15:restartNumberingAfterBreak="0">
     <w:nsid w:val="3D814843"/>
     <w:multiLevelType w:val="hybridMultilevel"/>
     <w:tmpl w:val="D8362124"/>
@@ -8620,7 +7917,7 @@
       </w:pPr>
     </w:lvl>
   </w:abstractNum>
-  <w:abstractNum w:abstractNumId="23">
+  <w:abstractNum w:abstractNumId="23" w15:restartNumberingAfterBreak="0">
     <w:nsid w:val="4087412A"/>
     <w:multiLevelType w:val="hybridMultilevel"/>
     <w:tmpl w:val="3B081058"/>
@@ -8733,7 +8030,7 @@
       </w:rPr>
     </w:lvl>
   </w:abstractNum>
-  <w:abstractNum w:abstractNumId="24">
+  <w:abstractNum w:abstractNumId="24" w15:restartNumberingAfterBreak="0">
     <w:nsid w:val="47C77032"/>
     <w:multiLevelType w:val="hybridMultilevel"/>
     <w:tmpl w:val="DDEA1708"/>
@@ -8873,7 +8170,7 @@
       </w:rPr>
     </w:lvl>
   </w:abstractNum>
-  <w:abstractNum w:abstractNumId="25">
+  <w:abstractNum w:abstractNumId="25" w15:restartNumberingAfterBreak="0">
     <w:nsid w:val="49F91B2B"/>
     <w:multiLevelType w:val="hybridMultilevel"/>
     <w:tmpl w:val="C7D83A72"/>
@@ -8985,7 +8282,7 @@
       </w:rPr>
     </w:lvl>
   </w:abstractNum>
-  <w:abstractNum w:abstractNumId="26">
+  <w:abstractNum w:abstractNumId="26" w15:restartNumberingAfterBreak="0">
     <w:nsid w:val="536D526D"/>
     <w:multiLevelType w:val="hybridMultilevel"/>
     <w:tmpl w:val="A948BCDA"/>
@@ -9098,7 +8395,7 @@
       </w:rPr>
     </w:lvl>
   </w:abstractNum>
-  <w:abstractNum w:abstractNumId="27">
+  <w:abstractNum w:abstractNumId="27" w15:restartNumberingAfterBreak="0">
     <w:nsid w:val="57314043"/>
     <w:multiLevelType w:val="hybridMultilevel"/>
     <w:tmpl w:val="372E4BE2"/>
@@ -9211,7 +8508,7 @@
       </w:rPr>
     </w:lvl>
   </w:abstractNum>
-  <w:abstractNum w:abstractNumId="28">
+  <w:abstractNum w:abstractNumId="28" w15:restartNumberingAfterBreak="0">
     <w:nsid w:val="5AB4033D"/>
     <w:multiLevelType w:val="multilevel"/>
     <w:tmpl w:val="D6029C70"/>
@@ -9327,7 +8624,7 @@
       </w:pPr>
     </w:lvl>
   </w:abstractNum>
-  <w:abstractNum w:abstractNumId="29">
+  <w:abstractNum w:abstractNumId="29" w15:restartNumberingAfterBreak="0">
     <w:nsid w:val="5D9440AF"/>
     <w:multiLevelType w:val="hybridMultilevel"/>
     <w:tmpl w:val="6588899C"/>
@@ -9439,7 +8736,7 @@
       </w:rPr>
     </w:lvl>
   </w:abstractNum>
-  <w:abstractNum w:abstractNumId="30">
+  <w:abstractNum w:abstractNumId="30" w15:restartNumberingAfterBreak="0">
     <w:nsid w:val="5E7E57F4"/>
     <w:multiLevelType w:val="multilevel"/>
     <w:tmpl w:val="C35C4280"/>
@@ -9552,7 +8849,7 @@
       </w:pPr>
     </w:lvl>
   </w:abstractNum>
-  <w:abstractNum w:abstractNumId="31">
+  <w:abstractNum w:abstractNumId="31" w15:restartNumberingAfterBreak="0">
     <w:nsid w:val="5F07642D"/>
     <w:multiLevelType w:val="hybridMultilevel"/>
     <w:tmpl w:val="D6029C70"/>
@@ -9668,7 +8965,7 @@
       </w:pPr>
     </w:lvl>
   </w:abstractNum>
-  <w:abstractNum w:abstractNumId="32">
+  <w:abstractNum w:abstractNumId="32" w15:restartNumberingAfterBreak="0">
     <w:nsid w:val="659F46DA"/>
     <w:multiLevelType w:val="hybridMultilevel"/>
     <w:tmpl w:val="C44E7684"/>
@@ -9781,7 +9078,7 @@
       </w:pPr>
     </w:lvl>
   </w:abstractNum>
-  <w:abstractNum w:abstractNumId="33">
+  <w:abstractNum w:abstractNumId="33" w15:restartNumberingAfterBreak="0">
     <w:nsid w:val="667C70B3"/>
     <w:multiLevelType w:val="hybridMultilevel"/>
     <w:tmpl w:val="BF906FA6"/>
@@ -9921,7 +9218,7 @@
       </w:rPr>
     </w:lvl>
   </w:abstractNum>
-  <w:abstractNum w:abstractNumId="34">
+  <w:abstractNum w:abstractNumId="34" w15:restartNumberingAfterBreak="0">
     <w:nsid w:val="6A2A2B6E"/>
     <w:multiLevelType w:val="multilevel"/>
     <w:tmpl w:val="923C9256"/>
@@ -10016,7 +9313,7 @@
       </w:pPr>
     </w:lvl>
   </w:abstractNum>
-  <w:abstractNum w:abstractNumId="35">
+  <w:abstractNum w:abstractNumId="35" w15:restartNumberingAfterBreak="0">
     <w:nsid w:val="6AE11885"/>
     <w:multiLevelType w:val="hybridMultilevel"/>
     <w:tmpl w:val="CC86CA22"/>
@@ -10156,7 +9453,7 @@
       </w:rPr>
     </w:lvl>
   </w:abstractNum>
-  <w:abstractNum w:abstractNumId="36">
+  <w:abstractNum w:abstractNumId="36" w15:restartNumberingAfterBreak="0">
     <w:nsid w:val="6C06628F"/>
     <w:multiLevelType w:val="hybridMultilevel"/>
     <w:tmpl w:val="9320C04C"/>
@@ -10269,7 +9566,7 @@
       </w:pPr>
     </w:lvl>
   </w:abstractNum>
-  <w:abstractNum w:abstractNumId="37">
+  <w:abstractNum w:abstractNumId="37" w15:restartNumberingAfterBreak="0">
     <w:nsid w:val="6C2D51D9"/>
     <w:multiLevelType w:val="multilevel"/>
     <w:tmpl w:val="59F44F84"/>
@@ -10382,7 +9679,7 @@
       </w:pPr>
     </w:lvl>
   </w:abstractNum>
-  <w:abstractNum w:abstractNumId="38">
+  <w:abstractNum w:abstractNumId="38" w15:restartNumberingAfterBreak="0">
     <w:nsid w:val="6F207EB9"/>
     <w:multiLevelType w:val="hybridMultilevel"/>
     <w:tmpl w:val="56C2ADD0"/>
@@ -10499,7 +9796,7 @@
       </w:pPr>
     </w:lvl>
   </w:abstractNum>
-  <w:abstractNum w:abstractNumId="39">
+  <w:abstractNum w:abstractNumId="39" w15:restartNumberingAfterBreak="0">
     <w:nsid w:val="6F212335"/>
     <w:multiLevelType w:val="hybridMultilevel"/>
     <w:tmpl w:val="40BCC262"/>
@@ -10612,7 +9909,7 @@
       </w:rPr>
     </w:lvl>
   </w:abstractNum>
-  <w:abstractNum w:abstractNumId="40">
+  <w:abstractNum w:abstractNumId="40" w15:restartNumberingAfterBreak="0">
     <w:nsid w:val="6F3E6B33"/>
     <w:multiLevelType w:val="hybridMultilevel"/>
     <w:tmpl w:val="B1580778"/>
@@ -10752,7 +10049,7 @@
       </w:rPr>
     </w:lvl>
   </w:abstractNum>
-  <w:abstractNum w:abstractNumId="41">
+  <w:abstractNum w:abstractNumId="41" w15:restartNumberingAfterBreak="0">
     <w:nsid w:val="6F5C7109"/>
     <w:multiLevelType w:val="hybridMultilevel"/>
     <w:tmpl w:val="8AFEA41E"/>
@@ -10865,7 +10162,7 @@
       </w:rPr>
     </w:lvl>
   </w:abstractNum>
-  <w:abstractNum w:abstractNumId="42">
+  <w:abstractNum w:abstractNumId="42" w15:restartNumberingAfterBreak="0">
     <w:nsid w:val="729D4B6E"/>
     <w:multiLevelType w:val="hybridMultilevel"/>
     <w:tmpl w:val="F2E6F70C"/>
@@ -10977,7 +10274,7 @@
       </w:rPr>
     </w:lvl>
   </w:abstractNum>
-  <w:abstractNum w:abstractNumId="43">
+  <w:abstractNum w:abstractNumId="43" w15:restartNumberingAfterBreak="0">
     <w:nsid w:val="78E83BCD"/>
     <w:multiLevelType w:val="hybridMultilevel"/>
     <w:tmpl w:val="D9DA1CA6"/>
@@ -11090,7 +10387,7 @@
       </w:pPr>
     </w:lvl>
   </w:abstractNum>
-  <w:abstractNum w:abstractNumId="44">
+  <w:abstractNum w:abstractNumId="44" w15:restartNumberingAfterBreak="0">
     <w:nsid w:val="79796431"/>
     <w:multiLevelType w:val="hybridMultilevel"/>
     <w:tmpl w:val="E7124604"/>
@@ -11203,7 +10500,7 @@
       </w:pPr>
     </w:lvl>
   </w:abstractNum>
-  <w:abstractNum w:abstractNumId="45">
+  <w:abstractNum w:abstractNumId="45" w15:restartNumberingAfterBreak="0">
     <w:nsid w:val="7FE540FE"/>
     <w:multiLevelType w:val="hybridMultilevel"/>
     <w:tmpl w:val="3C120598"/>
@@ -11316,149 +10613,149 @@
       </w:rPr>
     </w:lvl>
   </w:abstractNum>
-  <w:num w:numId="1">
+  <w:num w:numId="1" w16cid:durableId="1383946851">
     <w:abstractNumId w:val="40"/>
   </w:num>
-  <w:num w:numId="2">
+  <w:num w:numId="2" w16cid:durableId="811366502">
     <w:abstractNumId w:val="33"/>
   </w:num>
-  <w:num w:numId="3">
+  <w:num w:numId="3" w16cid:durableId="991836351">
     <w:abstractNumId w:val="24"/>
   </w:num>
-  <w:num w:numId="4">
+  <w:num w:numId="4" w16cid:durableId="1356156422">
     <w:abstractNumId w:val="36"/>
   </w:num>
-  <w:num w:numId="5">
+  <w:num w:numId="5" w16cid:durableId="2016612176">
     <w:abstractNumId w:val="35"/>
   </w:num>
-  <w:num w:numId="6">
+  <w:num w:numId="6" w16cid:durableId="1549143128">
     <w:abstractNumId w:val="43"/>
   </w:num>
-  <w:num w:numId="7">
+  <w:num w:numId="7" w16cid:durableId="1708480638">
     <w:abstractNumId w:val="20"/>
   </w:num>
-  <w:num w:numId="8">
+  <w:num w:numId="8" w16cid:durableId="1695885036">
     <w:abstractNumId w:val="14"/>
   </w:num>
-  <w:num w:numId="9">
+  <w:num w:numId="9" w16cid:durableId="1496072659">
     <w:abstractNumId w:val="38"/>
   </w:num>
-  <w:num w:numId="10">
+  <w:num w:numId="10" w16cid:durableId="861476767">
     <w:abstractNumId w:val="34"/>
   </w:num>
-  <w:num w:numId="11">
+  <w:num w:numId="11" w16cid:durableId="1629773561">
     <w:abstractNumId w:val="32"/>
   </w:num>
-  <w:num w:numId="12">
+  <w:num w:numId="12" w16cid:durableId="1547597543">
     <w:abstractNumId w:val="5"/>
   </w:num>
-  <w:num w:numId="13">
+  <w:num w:numId="13" w16cid:durableId="1929538426">
     <w:abstractNumId w:val="44"/>
   </w:num>
-  <w:num w:numId="14">
+  <w:num w:numId="14" w16cid:durableId="865631417">
     <w:abstractNumId w:val="12"/>
   </w:num>
-  <w:num w:numId="15">
+  <w:num w:numId="15" w16cid:durableId="1795752668">
     <w:abstractNumId w:val="37"/>
   </w:num>
-  <w:num w:numId="16">
+  <w:num w:numId="16" w16cid:durableId="1590695464">
     <w:abstractNumId w:val="17"/>
   </w:num>
-  <w:num w:numId="17">
+  <w:num w:numId="17" w16cid:durableId="924152378">
     <w:abstractNumId w:val="18"/>
   </w:num>
-  <w:num w:numId="18">
+  <w:num w:numId="18" w16cid:durableId="600188032">
     <w:abstractNumId w:val="30"/>
   </w:num>
-  <w:num w:numId="19">
+  <w:num w:numId="19" w16cid:durableId="1274437392">
     <w:abstractNumId w:val="0"/>
   </w:num>
-  <w:num w:numId="20">
+  <w:num w:numId="20" w16cid:durableId="67075937">
     <w:abstractNumId w:val="4"/>
   </w:num>
-  <w:num w:numId="21">
+  <w:num w:numId="21" w16cid:durableId="769735477">
     <w:abstractNumId w:val="31"/>
   </w:num>
-  <w:num w:numId="22">
+  <w:num w:numId="22" w16cid:durableId="1212232402">
     <w:abstractNumId w:val="9"/>
   </w:num>
-  <w:num w:numId="23">
+  <w:num w:numId="23" w16cid:durableId="1110011455">
     <w:abstractNumId w:val="28"/>
   </w:num>
-  <w:num w:numId="24">
+  <w:num w:numId="24" w16cid:durableId="428088850">
     <w:abstractNumId w:val="22"/>
   </w:num>
-  <w:num w:numId="25">
+  <w:num w:numId="25" w16cid:durableId="1171991981">
     <w:abstractNumId w:val="16"/>
   </w:num>
-  <w:num w:numId="26">
+  <w:num w:numId="26" w16cid:durableId="236596648">
     <w:abstractNumId w:val="26"/>
   </w:num>
-  <w:num w:numId="27">
+  <w:num w:numId="27" w16cid:durableId="1391345870">
     <w:abstractNumId w:val="23"/>
   </w:num>
-  <w:num w:numId="28">
+  <w:num w:numId="28" w16cid:durableId="644508389">
     <w:abstractNumId w:val="21"/>
   </w:num>
-  <w:num w:numId="29">
+  <w:num w:numId="29" w16cid:durableId="1501387966">
     <w:abstractNumId w:val="11"/>
   </w:num>
-  <w:num w:numId="30">
+  <w:num w:numId="30" w16cid:durableId="1821070942">
     <w:abstractNumId w:val="7"/>
   </w:num>
-  <w:num w:numId="31">
+  <w:num w:numId="31" w16cid:durableId="1970624331">
     <w:abstractNumId w:val="29"/>
   </w:num>
-  <w:num w:numId="32">
+  <w:num w:numId="32" w16cid:durableId="1964579191">
     <w:abstractNumId w:val="1"/>
   </w:num>
-  <w:num w:numId="33">
+  <w:num w:numId="33" w16cid:durableId="281693443">
     <w:abstractNumId w:val="19"/>
   </w:num>
-  <w:num w:numId="34">
+  <w:num w:numId="34" w16cid:durableId="2025131404">
     <w:abstractNumId w:val="13"/>
   </w:num>
-  <w:num w:numId="35">
+  <w:num w:numId="35" w16cid:durableId="1686520952">
     <w:abstractNumId w:val="27"/>
   </w:num>
-  <w:num w:numId="36">
+  <w:num w:numId="36" w16cid:durableId="562910122">
     <w:abstractNumId w:val="25"/>
   </w:num>
-  <w:num w:numId="37">
+  <w:num w:numId="37" w16cid:durableId="264044545">
     <w:abstractNumId w:val="45"/>
   </w:num>
-  <w:num w:numId="38">
+  <w:num w:numId="38" w16cid:durableId="1925218247">
     <w:abstractNumId w:val="6"/>
   </w:num>
-  <w:num w:numId="39">
+  <w:num w:numId="39" w16cid:durableId="1240477896">
     <w:abstractNumId w:val="42"/>
   </w:num>
-  <w:num w:numId="40">
+  <w:num w:numId="40" w16cid:durableId="464541315">
     <w:abstractNumId w:val="15"/>
   </w:num>
-  <w:num w:numId="41">
+  <w:num w:numId="41" w16cid:durableId="434600484">
     <w:abstractNumId w:val="2"/>
   </w:num>
-  <w:num w:numId="42">
+  <w:num w:numId="42" w16cid:durableId="267391668">
     <w:abstractNumId w:val="8"/>
   </w:num>
-  <w:num w:numId="43">
+  <w:num w:numId="43" w16cid:durableId="899095805">
     <w:abstractNumId w:val="41"/>
   </w:num>
-  <w:num w:numId="44">
+  <w:num w:numId="44" w16cid:durableId="1291745844">
     <w:abstractNumId w:val="10"/>
   </w:num>
-  <w:num w:numId="45">
+  <w:num w:numId="45" w16cid:durableId="1942452436">
     <w:abstractNumId w:val="39"/>
   </w:num>
-  <w:num w:numId="46">
+  <w:num w:numId="46" w16cid:durableId="1374040095">
     <w:abstractNumId w:val="3"/>
   </w:num>
 </w:numbering>
 </file>
 
 <file path=word/styles.xml><?xml version="1.0" encoding="utf-8"?>
-<w:styles xmlns:r="http://schemas.openxmlformats.org/officeDocument/2006/relationships" xmlns:w="http://schemas.openxmlformats.org/wordprocessingml/2006/main">
+<w:styles xmlns:mc="http://schemas.openxmlformats.org/markup-compatibility/2006" xmlns:r="http://schemas.openxmlformats.org/officeDocument/2006/relationships" xmlns:w="http://schemas.openxmlformats.org/wordprocessingml/2006/main" xmlns:w14="http://schemas.microsoft.com/office/word/2010/wordml" xmlns:w15="http://schemas.microsoft.com/office/word/2012/wordml" xmlns:w16cex="http://schemas.microsoft.com/office/word/2018/wordml/cex" xmlns:w16cid="http://schemas.microsoft.com/office/word/2016/wordml/cid" xmlns:w16="http://schemas.microsoft.com/office/word/2018/wordml" xmlns:w16sdtdh="http://schemas.microsoft.com/office/word/2020/wordml/sdtdatahash" xmlns:w16se="http://schemas.microsoft.com/office/word/2015/wordml/symex" mc:Ignorable="w14 w15 w16se w16cid w16 w16cex w16sdtdh">
   <w:docDefaults>
     <w:rPrDefault>
       <w:rPr>
@@ -11468,140 +10765,377 @@
     </w:rPrDefault>
     <w:pPrDefault/>
   </w:docDefaults>
-  <w:latentStyles w:defLockedState="0" w:defUIPriority="0" w:defSemiHidden="1" w:defUnhideWhenUsed="1" w:defQFormat="0" w:count="267">
-    <w:lsdException w:name="Normal" w:semiHidden="0" w:unhideWhenUsed="0" w:qFormat="1"/>
-    <w:lsdException w:name="heading 1" w:semiHidden="0" w:unhideWhenUsed="0" w:qFormat="1"/>
-    <w:lsdException w:name="heading 2" w:semiHidden="0" w:unhideWhenUsed="0" w:qFormat="1"/>
-    <w:lsdException w:name="heading 3" w:qFormat="1"/>
-    <w:lsdException w:name="heading 4" w:qFormat="1"/>
-    <w:lsdException w:name="heading 5" w:qFormat="1"/>
-    <w:lsdException w:name="heading 6" w:qFormat="1"/>
-    <w:lsdException w:name="heading 7" w:qFormat="1"/>
-    <w:lsdException w:name="heading 8" w:qFormat="1"/>
-    <w:lsdException w:name="heading 9" w:qFormat="1"/>
-    <w:lsdException w:name="caption" w:qFormat="1"/>
-    <w:lsdException w:name="List Number" w:semiHidden="0" w:unhideWhenUsed="0"/>
-    <w:lsdException w:name="List 4" w:semiHidden="0" w:unhideWhenUsed="0"/>
-    <w:lsdException w:name="List 5" w:semiHidden="0" w:unhideWhenUsed="0"/>
-    <w:lsdException w:name="Title" w:semiHidden="0" w:unhideWhenUsed="0" w:qFormat="1"/>
-    <w:lsdException w:name="Subtitle" w:semiHidden="0" w:unhideWhenUsed="0" w:qFormat="1"/>
-    <w:lsdException w:name="Salutation" w:semiHidden="0" w:unhideWhenUsed="0"/>
-    <w:lsdException w:name="Date" w:semiHidden="0" w:unhideWhenUsed="0"/>
-    <w:lsdException w:name="Body Text First Indent" w:semiHidden="0" w:unhideWhenUsed="0"/>
-    <w:lsdException w:name="Strong" w:semiHidden="0" w:unhideWhenUsed="0" w:qFormat="1"/>
-    <w:lsdException w:name="Emphasis" w:semiHidden="0" w:unhideWhenUsed="0" w:qFormat="1"/>
-    <w:lsdException w:name="Table Grid" w:semiHidden="0" w:unhideWhenUsed="0"/>
-    <w:lsdException w:name="Placeholder Text" w:uiPriority="99" w:unhideWhenUsed="0"/>
-    <w:lsdException w:name="No Spacing" w:semiHidden="0" w:uiPriority="1" w:unhideWhenUsed="0" w:qFormat="1"/>
-    <w:lsdException w:name="Light Shading" w:semiHidden="0" w:uiPriority="60" w:unhideWhenUsed="0"/>
-    <w:lsdException w:name="Light List" w:semiHidden="0" w:uiPriority="61" w:unhideWhenUsed="0"/>
-    <w:lsdException w:name="Light Grid" w:semiHidden="0" w:uiPriority="62" w:unhideWhenUsed="0"/>
-    <w:lsdException w:name="Medium Shading 1" w:semiHidden="0" w:uiPriority="63" w:unhideWhenUsed="0"/>
-    <w:lsdException w:name="Medium Shading 2" w:semiHidden="0" w:uiPriority="64" w:unhideWhenUsed="0"/>
-    <w:lsdException w:name="Medium List 1" w:semiHidden="0" w:uiPriority="65" w:unhideWhenUsed="0"/>
-    <w:lsdException w:name="Medium List 2" w:semiHidden="0" w:uiPriority="66" w:unhideWhenUsed="0"/>
-    <w:lsdException w:name="Medium Grid 1" w:semiHidden="0" w:uiPriority="67" w:unhideWhenUsed="0"/>
-    <w:lsdException w:name="Medium Grid 2" w:semiHidden="0" w:uiPriority="68" w:unhideWhenUsed="0"/>
-    <w:lsdException w:name="Medium Grid 3" w:semiHidden="0" w:uiPriority="69" w:unhideWhenUsed="0"/>
-    <w:lsdException w:name="Dark List" w:semiHidden="0" w:uiPriority="70" w:unhideWhenUsed="0"/>
-    <w:lsdException w:name="Colorful Shading" w:semiHidden="0" w:uiPriority="71" w:unhideWhenUsed="0"/>
-    <w:lsdException w:name="Colorful List" w:semiHidden="0" w:uiPriority="72" w:unhideWhenUsed="0"/>
-    <w:lsdException w:name="Colorful Grid" w:semiHidden="0" w:uiPriority="73" w:unhideWhenUsed="0"/>
-    <w:lsdException w:name="Light Shading Accent 1" w:semiHidden="0" w:uiPriority="60" w:unhideWhenUsed="0"/>
-    <w:lsdException w:name="Light List Accent 1" w:semiHidden="0" w:uiPriority="61" w:unhideWhenUsed="0"/>
-    <w:lsdException w:name="Light Grid Accent 1" w:semiHidden="0" w:uiPriority="62" w:unhideWhenUsed="0"/>
-    <w:lsdException w:name="Medium Shading 1 Accent 1" w:semiHidden="0" w:uiPriority="63" w:unhideWhenUsed="0"/>
-    <w:lsdException w:name="Medium Shading 2 Accent 1" w:semiHidden="0" w:uiPriority="64" w:unhideWhenUsed="0"/>
-    <w:lsdException w:name="Medium List 1 Accent 1" w:semiHidden="0" w:uiPriority="65" w:unhideWhenUsed="0"/>
-    <w:lsdException w:name="Revision" w:uiPriority="99" w:unhideWhenUsed="0"/>
-    <w:lsdException w:name="List Paragraph" w:semiHidden="0" w:uiPriority="34" w:unhideWhenUsed="0" w:qFormat="1"/>
-    <w:lsdException w:name="Quote" w:semiHidden="0" w:uiPriority="29" w:unhideWhenUsed="0" w:qFormat="1"/>
-    <w:lsdException w:name="Intense Quote" w:semiHidden="0" w:uiPriority="30" w:unhideWhenUsed="0" w:qFormat="1"/>
-    <w:lsdException w:name="Medium List 2 Accent 1" w:semiHidden="0" w:uiPriority="66" w:unhideWhenUsed="0"/>
-    <w:lsdException w:name="Medium Grid 1 Accent 1" w:semiHidden="0" w:uiPriority="67" w:unhideWhenUsed="0"/>
-    <w:lsdException w:name="Medium Grid 2 Accent 1" w:semiHidden="0" w:uiPriority="68" w:unhideWhenUsed="0"/>
-    <w:lsdException w:name="Medium Grid 3 Accent 1" w:semiHidden="0" w:uiPriority="69" w:unhideWhenUsed="0"/>
-    <w:lsdException w:name="Dark List Accent 1" w:semiHidden="0" w:uiPriority="70" w:unhideWhenUsed="0"/>
-    <w:lsdException w:name="Colorful Shading Accent 1" w:semiHidden="0" w:uiPriority="71" w:unhideWhenUsed="0"/>
-    <w:lsdException w:name="Colorful List Accent 1" w:semiHidden="0" w:uiPriority="72" w:unhideWhenUsed="0"/>
-    <w:lsdException w:name="Colorful Grid Accent 1" w:semiHidden="0" w:uiPriority="73" w:unhideWhenUsed="0"/>
-    <w:lsdException w:name="Light Shading Accent 2" w:semiHidden="0" w:uiPriority="60" w:unhideWhenUsed="0"/>
-    <w:lsdException w:name="Light List Accent 2" w:semiHidden="0" w:uiPriority="61" w:unhideWhenUsed="0"/>
-    <w:lsdException w:name="Light Grid Accent 2" w:semiHidden="0" w:uiPriority="62" w:unhideWhenUsed="0"/>
-    <w:lsdException w:name="Medium Shading 1 Accent 2" w:semiHidden="0" w:uiPriority="63" w:unhideWhenUsed="0"/>
-    <w:lsdException w:name="Medium Shading 2 Accent 2" w:semiHidden="0" w:uiPriority="64" w:unhideWhenUsed="0"/>
-    <w:lsdException w:name="Medium List 1 Accent 2" w:semiHidden="0" w:uiPriority="65" w:unhideWhenUsed="0"/>
-    <w:lsdException w:name="Medium List 2 Accent 2" w:semiHidden="0" w:uiPriority="66" w:unhideWhenUsed="0"/>
-    <w:lsdException w:name="Medium Grid 1 Accent 2" w:semiHidden="0" w:uiPriority="67" w:unhideWhenUsed="0"/>
-    <w:lsdException w:name="Medium Grid 2 Accent 2" w:semiHidden="0" w:uiPriority="68" w:unhideWhenUsed="0"/>
-    <w:lsdException w:name="Medium Grid 3 Accent 2" w:semiHidden="0" w:uiPriority="69" w:unhideWhenUsed="0"/>
-    <w:lsdException w:name="Dark List Accent 2" w:semiHidden="0" w:uiPriority="70" w:unhideWhenUsed="0"/>
-    <w:lsdException w:name="Colorful Shading Accent 2" w:semiHidden="0" w:uiPriority="71" w:unhideWhenUsed="0"/>
-    <w:lsdException w:name="Colorful List Accent 2" w:semiHidden="0" w:uiPriority="72" w:unhideWhenUsed="0"/>
-    <w:lsdException w:name="Colorful Grid Accent 2" w:semiHidden="0" w:uiPriority="73" w:unhideWhenUsed="0"/>
-    <w:lsdException w:name="Light Shading Accent 3" w:semiHidden="0" w:uiPriority="60" w:unhideWhenUsed="0"/>
-    <w:lsdException w:name="Light List Accent 3" w:semiHidden="0" w:uiPriority="61" w:unhideWhenUsed="0"/>
-    <w:lsdException w:name="Light Grid Accent 3" w:semiHidden="0" w:uiPriority="62" w:unhideWhenUsed="0"/>
-    <w:lsdException w:name="Medium Shading 1 Accent 3" w:semiHidden="0" w:uiPriority="63" w:unhideWhenUsed="0"/>
-    <w:lsdException w:name="Medium Shading 2 Accent 3" w:semiHidden="0" w:uiPriority="64" w:unhideWhenUsed="0"/>
-    <w:lsdException w:name="Medium List 1 Accent 3" w:semiHidden="0" w:uiPriority="65" w:unhideWhenUsed="0"/>
-    <w:lsdException w:name="Medium List 2 Accent 3" w:semiHidden="0" w:uiPriority="66" w:unhideWhenUsed="0"/>
-    <w:lsdException w:name="Medium Grid 1 Accent 3" w:semiHidden="0" w:uiPriority="67" w:unhideWhenUsed="0"/>
-    <w:lsdException w:name="Medium Grid 2 Accent 3" w:semiHidden="0" w:uiPriority="68" w:unhideWhenUsed="0"/>
-    <w:lsdException w:name="Medium Grid 3 Accent 3" w:semiHidden="0" w:uiPriority="69" w:unhideWhenUsed="0"/>
-    <w:lsdException w:name="Dark List Accent 3" w:semiHidden="0" w:uiPriority="70" w:unhideWhenUsed="0"/>
-    <w:lsdException w:name="Colorful Shading Accent 3" w:semiHidden="0" w:uiPriority="71" w:unhideWhenUsed="0"/>
-    <w:lsdException w:name="Colorful List Accent 3" w:semiHidden="0" w:uiPriority="72" w:unhideWhenUsed="0"/>
-    <w:lsdException w:name="Colorful Grid Accent 3" w:semiHidden="0" w:uiPriority="73" w:unhideWhenUsed="0"/>
-    <w:lsdException w:name="Light Shading Accent 4" w:semiHidden="0" w:uiPriority="60" w:unhideWhenUsed="0"/>
-    <w:lsdException w:name="Light List Accent 4" w:semiHidden="0" w:uiPriority="61" w:unhideWhenUsed="0"/>
-    <w:lsdException w:name="Light Grid Accent 4" w:semiHidden="0" w:uiPriority="62" w:unhideWhenUsed="0"/>
-    <w:lsdException w:name="Medium Shading 1 Accent 4" w:semiHidden="0" w:uiPriority="63" w:unhideWhenUsed="0"/>
-    <w:lsdException w:name="Medium Shading 2 Accent 4" w:semiHidden="0" w:uiPriority="64" w:unhideWhenUsed="0"/>
-    <w:lsdException w:name="Medium List 1 Accent 4" w:semiHidden="0" w:uiPriority="65" w:unhideWhenUsed="0"/>
-    <w:lsdException w:name="Medium List 2 Accent 4" w:semiHidden="0" w:uiPriority="66" w:unhideWhenUsed="0"/>
-    <w:lsdException w:name="Medium Grid 1 Accent 4" w:semiHidden="0" w:uiPriority="67" w:unhideWhenUsed="0"/>
-    <w:lsdException w:name="Medium Grid 2 Accent 4" w:semiHidden="0" w:uiPriority="68" w:unhideWhenUsed="0"/>
-    <w:lsdException w:name="Medium Grid 3 Accent 4" w:semiHidden="0" w:uiPriority="69" w:unhideWhenUsed="0"/>
-    <w:lsdException w:name="Dark List Accent 4" w:semiHidden="0" w:uiPriority="70" w:unhideWhenUsed="0"/>
-    <w:lsdException w:name="Colorful Shading Accent 4" w:semiHidden="0" w:uiPriority="71" w:unhideWhenUsed="0"/>
-    <w:lsdException w:name="Colorful List Accent 4" w:semiHidden="0" w:uiPriority="72" w:unhideWhenUsed="0"/>
-    <w:lsdException w:name="Colorful Grid Accent 4" w:semiHidden="0" w:uiPriority="73" w:unhideWhenUsed="0"/>
-    <w:lsdException w:name="Light Shading Accent 5" w:semiHidden="0" w:uiPriority="60" w:unhideWhenUsed="0"/>
-    <w:lsdException w:name="Light List Accent 5" w:semiHidden="0" w:uiPriority="61" w:unhideWhenUsed="0"/>
-    <w:lsdException w:name="Light Grid Accent 5" w:semiHidden="0" w:uiPriority="62" w:unhideWhenUsed="0"/>
-    <w:lsdException w:name="Medium Shading 1 Accent 5" w:semiHidden="0" w:uiPriority="63" w:unhideWhenUsed="0"/>
-    <w:lsdException w:name="Medium Shading 2 Accent 5" w:semiHidden="0" w:uiPriority="64" w:unhideWhenUsed="0"/>
-    <w:lsdException w:name="Medium List 1 Accent 5" w:semiHidden="0" w:uiPriority="65" w:unhideWhenUsed="0"/>
-    <w:lsdException w:name="Medium List 2 Accent 5" w:semiHidden="0" w:uiPriority="66" w:unhideWhenUsed="0"/>
-    <w:lsdException w:name="Medium Grid 1 Accent 5" w:semiHidden="0" w:uiPriority="67" w:unhideWhenUsed="0"/>
-    <w:lsdException w:name="Medium Grid 2 Accent 5" w:semiHidden="0" w:uiPriority="68" w:unhideWhenUsed="0"/>
-    <w:lsdException w:name="Medium Grid 3 Accent 5" w:semiHidden="0" w:uiPriority="69" w:unhideWhenUsed="0"/>
-    <w:lsdException w:name="Dark List Accent 5" w:semiHidden="0" w:uiPriority="70" w:unhideWhenUsed="0"/>
-    <w:lsdException w:name="Colorful Shading Accent 5" w:semiHidden="0" w:uiPriority="71" w:unhideWhenUsed="0"/>
-    <w:lsdException w:name="Colorful List Accent 5" w:semiHidden="0" w:uiPriority="72" w:unhideWhenUsed="0"/>
-    <w:lsdException w:name="Colorful Grid Accent 5" w:semiHidden="0" w:uiPriority="73" w:unhideWhenUsed="0"/>
-    <w:lsdException w:name="Light Shading Accent 6" w:semiHidden="0" w:uiPriority="60" w:unhideWhenUsed="0"/>
-    <w:lsdException w:name="Light List Accent 6" w:semiHidden="0" w:uiPriority="61" w:unhideWhenUsed="0"/>
-    <w:lsdException w:name="Light Grid Accent 6" w:semiHidden="0" w:uiPriority="62" w:unhideWhenUsed="0"/>
-    <w:lsdException w:name="Medium Shading 1 Accent 6" w:semiHidden="0" w:uiPriority="63" w:unhideWhenUsed="0"/>
-    <w:lsdException w:name="Medium Shading 2 Accent 6" w:semiHidden="0" w:uiPriority="64" w:unhideWhenUsed="0"/>
-    <w:lsdException w:name="Medium List 1 Accent 6" w:semiHidden="0" w:uiPriority="65" w:unhideWhenUsed="0"/>
-    <w:lsdException w:name="Medium List 2 Accent 6" w:semiHidden="0" w:uiPriority="66" w:unhideWhenUsed="0"/>
-    <w:lsdException w:name="Medium Grid 1 Accent 6" w:semiHidden="0" w:uiPriority="67" w:unhideWhenUsed="0"/>
-    <w:lsdException w:name="Medium Grid 2 Accent 6" w:semiHidden="0" w:uiPriority="68" w:unhideWhenUsed="0"/>
-    <w:lsdException w:name="Medium Grid 3 Accent 6" w:semiHidden="0" w:uiPriority="69" w:unhideWhenUsed="0"/>
-    <w:lsdException w:name="Dark List Accent 6" w:semiHidden="0" w:uiPriority="70" w:unhideWhenUsed="0"/>
-    <w:lsdException w:name="Colorful Shading Accent 6" w:semiHidden="0" w:uiPriority="71" w:unhideWhenUsed="0"/>
-    <w:lsdException w:name="Colorful List Accent 6" w:semiHidden="0" w:uiPriority="72" w:unhideWhenUsed="0"/>
-    <w:lsdException w:name="Colorful Grid Accent 6" w:semiHidden="0" w:uiPriority="73" w:unhideWhenUsed="0"/>
-    <w:lsdException w:name="Subtle Emphasis" w:semiHidden="0" w:uiPriority="19" w:unhideWhenUsed="0" w:qFormat="1"/>
-    <w:lsdException w:name="Intense Emphasis" w:semiHidden="0" w:uiPriority="21" w:unhideWhenUsed="0" w:qFormat="1"/>
-    <w:lsdException w:name="Subtle Reference" w:semiHidden="0" w:uiPriority="31" w:unhideWhenUsed="0" w:qFormat="1"/>
-    <w:lsdException w:name="Intense Reference" w:semiHidden="0" w:uiPriority="32" w:unhideWhenUsed="0" w:qFormat="1"/>
-    <w:lsdException w:name="Book Title" w:semiHidden="0" w:uiPriority="33" w:unhideWhenUsed="0" w:qFormat="1"/>
-    <w:lsdException w:name="Bibliography" w:uiPriority="37"/>
-    <w:lsdException w:name="TOC Heading" w:uiPriority="39" w:qFormat="1"/>
+  <w:latentStyles w:defLockedState="0" w:defUIPriority="0" w:defSemiHidden="0" w:defUnhideWhenUsed="0" w:defQFormat="0" w:count="376">
+    <w:lsdException w:name="Normal" w:qFormat="1"/>
+    <w:lsdException w:name="heading 1" w:qFormat="1"/>
+    <w:lsdException w:name="heading 2" w:qFormat="1"/>
+    <w:lsdException w:name="heading 3" w:semiHidden="1" w:unhideWhenUsed="1" w:qFormat="1"/>
+    <w:lsdException w:name="heading 4" w:semiHidden="1" w:unhideWhenUsed="1" w:qFormat="1"/>
+    <w:lsdException w:name="heading 5" w:semiHidden="1" w:unhideWhenUsed="1" w:qFormat="1"/>
+    <w:lsdException w:name="heading 6" w:semiHidden="1" w:unhideWhenUsed="1" w:qFormat="1"/>
+    <w:lsdException w:name="heading 7" w:semiHidden="1" w:unhideWhenUsed="1" w:qFormat="1"/>
+    <w:lsdException w:name="heading 8" w:semiHidden="1" w:unhideWhenUsed="1" w:qFormat="1"/>
+    <w:lsdException w:name="heading 9" w:semiHidden="1" w:unhideWhenUsed="1" w:qFormat="1"/>
+    <w:lsdException w:name="index 1" w:semiHidden="1" w:unhideWhenUsed="1"/>
+    <w:lsdException w:name="index 2" w:semiHidden="1" w:unhideWhenUsed="1"/>
+    <w:lsdException w:name="index 3" w:semiHidden="1" w:unhideWhenUsed="1"/>
+    <w:lsdException w:name="index 4" w:semiHidden="1" w:unhideWhenUsed="1"/>
+    <w:lsdException w:name="index 5" w:semiHidden="1" w:unhideWhenUsed="1"/>
+    <w:lsdException w:name="index 6" w:semiHidden="1" w:unhideWhenUsed="1"/>
+    <w:lsdException w:name="index 7" w:semiHidden="1" w:unhideWhenUsed="1"/>
+    <w:lsdException w:name="index 8" w:semiHidden="1" w:unhideWhenUsed="1"/>
+    <w:lsdException w:name="index 9" w:semiHidden="1" w:unhideWhenUsed="1"/>
+    <w:lsdException w:name="toc 1" w:semiHidden="1" w:unhideWhenUsed="1"/>
+    <w:lsdException w:name="toc 2" w:semiHidden="1" w:unhideWhenUsed="1"/>
+    <w:lsdException w:name="toc 3" w:semiHidden="1" w:unhideWhenUsed="1"/>
+    <w:lsdException w:name="toc 4" w:semiHidden="1" w:unhideWhenUsed="1"/>
+    <w:lsdException w:name="toc 5" w:semiHidden="1" w:unhideWhenUsed="1"/>
+    <w:lsdException w:name="toc 6" w:semiHidden="1" w:unhideWhenUsed="1"/>
+    <w:lsdException w:name="toc 7" w:semiHidden="1" w:unhideWhenUsed="1"/>
+    <w:lsdException w:name="toc 8" w:semiHidden="1" w:unhideWhenUsed="1"/>
+    <w:lsdException w:name="toc 9" w:semiHidden="1" w:unhideWhenUsed="1"/>
+    <w:lsdException w:name="Normal Indent" w:semiHidden="1" w:unhideWhenUsed="1"/>
+    <w:lsdException w:name="footnote text" w:semiHidden="1" w:unhideWhenUsed="1"/>
+    <w:lsdException w:name="annotation text" w:semiHidden="1" w:unhideWhenUsed="1"/>
+    <w:lsdException w:name="header" w:semiHidden="1" w:unhideWhenUsed="1"/>
+    <w:lsdException w:name="footer" w:semiHidden="1" w:unhideWhenUsed="1"/>
+    <w:lsdException w:name="index heading" w:semiHidden="1" w:unhideWhenUsed="1"/>
+    <w:lsdException w:name="caption" w:semiHidden="1" w:unhideWhenUsed="1" w:qFormat="1"/>
+    <w:lsdException w:name="table of figures" w:semiHidden="1" w:unhideWhenUsed="1"/>
+    <w:lsdException w:name="envelope address" w:semiHidden="1" w:unhideWhenUsed="1"/>
+    <w:lsdException w:name="envelope return" w:semiHidden="1" w:unhideWhenUsed="1"/>
+    <w:lsdException w:name="footnote reference" w:semiHidden="1" w:unhideWhenUsed="1"/>
+    <w:lsdException w:name="annotation reference" w:semiHidden="1" w:unhideWhenUsed="1"/>
+    <w:lsdException w:name="line number" w:semiHidden="1" w:unhideWhenUsed="1"/>
+    <w:lsdException w:name="page number" w:semiHidden="1" w:unhideWhenUsed="1"/>
+    <w:lsdException w:name="endnote reference" w:semiHidden="1" w:unhideWhenUsed="1"/>
+    <w:lsdException w:name="endnote text" w:semiHidden="1" w:unhideWhenUsed="1"/>
+    <w:lsdException w:name="table of authorities" w:semiHidden="1" w:unhideWhenUsed="1"/>
+    <w:lsdException w:name="macro" w:semiHidden="1" w:unhideWhenUsed="1"/>
+    <w:lsdException w:name="toa heading" w:semiHidden="1" w:unhideWhenUsed="1"/>
+    <w:lsdException w:name="List" w:semiHidden="1" w:unhideWhenUsed="1"/>
+    <w:lsdException w:name="List Bullet" w:semiHidden="1" w:unhideWhenUsed="1"/>
+    <w:lsdException w:name="List 2" w:semiHidden="1" w:unhideWhenUsed="1"/>
+    <w:lsdException w:name="List 3" w:semiHidden="1" w:unhideWhenUsed="1"/>
+    <w:lsdException w:name="List Bullet 2" w:semiHidden="1" w:unhideWhenUsed="1"/>
+    <w:lsdException w:name="List Bullet 3" w:semiHidden="1" w:unhideWhenUsed="1"/>
+    <w:lsdException w:name="List Bullet 4" w:semiHidden="1" w:unhideWhenUsed="1"/>
+    <w:lsdException w:name="List Bullet 5" w:semiHidden="1" w:unhideWhenUsed="1"/>
+    <w:lsdException w:name="List Number 2" w:semiHidden="1" w:unhideWhenUsed="1"/>
+    <w:lsdException w:name="List Number 3" w:semiHidden="1" w:unhideWhenUsed="1"/>
+    <w:lsdException w:name="List Number 4" w:semiHidden="1" w:unhideWhenUsed="1"/>
+    <w:lsdException w:name="List Number 5" w:semiHidden="1" w:unhideWhenUsed="1"/>
+    <w:lsdException w:name="Title" w:qFormat="1"/>
+    <w:lsdException w:name="Closing" w:semiHidden="1" w:unhideWhenUsed="1"/>
+    <w:lsdException w:name="Signature" w:semiHidden="1" w:unhideWhenUsed="1"/>
+    <w:lsdException w:name="Default Paragraph Font" w:semiHidden="1" w:unhideWhenUsed="1"/>
+    <w:lsdException w:name="Body Text" w:semiHidden="1" w:unhideWhenUsed="1"/>
+    <w:lsdException w:name="Body Text Indent" w:semiHidden="1" w:unhideWhenUsed="1"/>
+    <w:lsdException w:name="List Continue" w:semiHidden="1" w:unhideWhenUsed="1"/>
+    <w:lsdException w:name="List Continue 2" w:semiHidden="1" w:unhideWhenUsed="1"/>
+    <w:lsdException w:name="List Continue 3" w:semiHidden="1" w:unhideWhenUsed="1"/>
+    <w:lsdException w:name="List Continue 4" w:semiHidden="1" w:unhideWhenUsed="1"/>
+    <w:lsdException w:name="List Continue 5" w:semiHidden="1" w:unhideWhenUsed="1"/>
+    <w:lsdException w:name="Message Header" w:semiHidden="1" w:unhideWhenUsed="1"/>
+    <w:lsdException w:name="Subtitle" w:qFormat="1"/>
+    <w:lsdException w:name="Body Text First Indent 2" w:semiHidden="1" w:unhideWhenUsed="1"/>
+    <w:lsdException w:name="Note Heading" w:semiHidden="1" w:unhideWhenUsed="1"/>
+    <w:lsdException w:name="Body Text 2" w:semiHidden="1" w:unhideWhenUsed="1"/>
+    <w:lsdException w:name="Body Text 3" w:semiHidden="1" w:unhideWhenUsed="1"/>
+    <w:lsdException w:name="Body Text Indent 2" w:semiHidden="1" w:unhideWhenUsed="1"/>
+    <w:lsdException w:name="Body Text Indent 3" w:semiHidden="1" w:unhideWhenUsed="1"/>
+    <w:lsdException w:name="Block Text" w:semiHidden="1" w:unhideWhenUsed="1"/>
+    <w:lsdException w:name="Hyperlink" w:semiHidden="1" w:unhideWhenUsed="1"/>
+    <w:lsdException w:name="FollowedHyperlink" w:semiHidden="1" w:unhideWhenUsed="1"/>
+    <w:lsdException w:name="Strong" w:qFormat="1"/>
+    <w:lsdException w:name="Emphasis" w:qFormat="1"/>
+    <w:lsdException w:name="Document Map" w:semiHidden="1" w:unhideWhenUsed="1"/>
+    <w:lsdException w:name="Plain Text" w:semiHidden="1" w:unhideWhenUsed="1"/>
+    <w:lsdException w:name="E-mail Signature" w:semiHidden="1" w:unhideWhenUsed="1"/>
+    <w:lsdException w:name="HTML Top of Form" w:semiHidden="1" w:unhideWhenUsed="1"/>
+    <w:lsdException w:name="HTML Bottom of Form" w:semiHidden="1" w:unhideWhenUsed="1"/>
+    <w:lsdException w:name="Normal (Web)" w:semiHidden="1" w:unhideWhenUsed="1"/>
+    <w:lsdException w:name="HTML Acronym" w:semiHidden="1" w:unhideWhenUsed="1"/>
+    <w:lsdException w:name="HTML Address" w:semiHidden="1" w:unhideWhenUsed="1"/>
+    <w:lsdException w:name="HTML Cite" w:semiHidden="1" w:unhideWhenUsed="1"/>
+    <w:lsdException w:name="HTML Code" w:semiHidden="1" w:unhideWhenUsed="1"/>
+    <w:lsdException w:name="HTML Definition" w:semiHidden="1" w:unhideWhenUsed="1"/>
+    <w:lsdException w:name="HTML Keyboard" w:semiHidden="1" w:unhideWhenUsed="1"/>
+    <w:lsdException w:name="HTML Preformatted" w:semiHidden="1" w:unhideWhenUsed="1"/>
+    <w:lsdException w:name="HTML Sample" w:semiHidden="1" w:unhideWhenUsed="1"/>
+    <w:lsdException w:name="HTML Typewriter" w:semiHidden="1" w:unhideWhenUsed="1"/>
+    <w:lsdException w:name="HTML Variable" w:semiHidden="1" w:unhideWhenUsed="1"/>
+    <w:lsdException w:name="Normal Table" w:semiHidden="1" w:unhideWhenUsed="1"/>
+    <w:lsdException w:name="annotation subject" w:semiHidden="1" w:unhideWhenUsed="1"/>
+    <w:lsdException w:name="No List" w:semiHidden="1" w:unhideWhenUsed="1"/>
+    <w:lsdException w:name="Outline List 1" w:semiHidden="1" w:unhideWhenUsed="1"/>
+    <w:lsdException w:name="Outline List 2" w:semiHidden="1" w:unhideWhenUsed="1"/>
+    <w:lsdException w:name="Outline List 3" w:semiHidden="1" w:unhideWhenUsed="1"/>
+    <w:lsdException w:name="Table Simple 1" w:semiHidden="1" w:unhideWhenUsed="1"/>
+    <w:lsdException w:name="Table Simple 2" w:semiHidden="1" w:unhideWhenUsed="1"/>
+    <w:lsdException w:name="Table Simple 3" w:semiHidden="1" w:unhideWhenUsed="1"/>
+    <w:lsdException w:name="Table Classic 1" w:semiHidden="1" w:unhideWhenUsed="1"/>
+    <w:lsdException w:name="Table Classic 2" w:semiHidden="1" w:unhideWhenUsed="1"/>
+    <w:lsdException w:name="Table Classic 3" w:semiHidden="1" w:unhideWhenUsed="1"/>
+    <w:lsdException w:name="Table Classic 4" w:semiHidden="1" w:unhideWhenUsed="1"/>
+    <w:lsdException w:name="Table Colorful 1" w:semiHidden="1" w:unhideWhenUsed="1"/>
+    <w:lsdException w:name="Table Colorful 2" w:semiHidden="1" w:unhideWhenUsed="1"/>
+    <w:lsdException w:name="Table Colorful 3" w:semiHidden="1" w:unhideWhenUsed="1"/>
+    <w:lsdException w:name="Table Columns 1" w:semiHidden="1" w:unhideWhenUsed="1"/>
+    <w:lsdException w:name="Table Columns 2" w:semiHidden="1" w:unhideWhenUsed="1"/>
+    <w:lsdException w:name="Table Columns 3" w:semiHidden="1" w:unhideWhenUsed="1"/>
+    <w:lsdException w:name="Table Columns 4" w:semiHidden="1" w:unhideWhenUsed="1"/>
+    <w:lsdException w:name="Table Columns 5" w:semiHidden="1" w:unhideWhenUsed="1"/>
+    <w:lsdException w:name="Table Grid 1" w:semiHidden="1" w:unhideWhenUsed="1"/>
+    <w:lsdException w:name="Table Grid 2" w:semiHidden="1" w:unhideWhenUsed="1"/>
+    <w:lsdException w:name="Table Grid 3" w:semiHidden="1" w:unhideWhenUsed="1"/>
+    <w:lsdException w:name="Table Grid 4" w:semiHidden="1" w:unhideWhenUsed="1"/>
+    <w:lsdException w:name="Table Grid 5" w:semiHidden="1" w:unhideWhenUsed="1"/>
+    <w:lsdException w:name="Table Grid 6" w:semiHidden="1" w:unhideWhenUsed="1"/>
+    <w:lsdException w:name="Table Grid 7" w:semiHidden="1" w:unhideWhenUsed="1"/>
+    <w:lsdException w:name="Table Grid 8" w:semiHidden="1" w:unhideWhenUsed="1"/>
+    <w:lsdException w:name="Table List 1" w:semiHidden="1" w:unhideWhenUsed="1"/>
+    <w:lsdException w:name="Table List 2" w:semiHidden="1" w:unhideWhenUsed="1"/>
+    <w:lsdException w:name="Table List 3" w:semiHidden="1" w:unhideWhenUsed="1"/>
+    <w:lsdException w:name="Table List 4" w:semiHidden="1" w:unhideWhenUsed="1"/>
+    <w:lsdException w:name="Table List 5" w:semiHidden="1" w:unhideWhenUsed="1"/>
+    <w:lsdException w:name="Table List 6" w:semiHidden="1" w:unhideWhenUsed="1"/>
+    <w:lsdException w:name="Table List 7" w:semiHidden="1" w:unhideWhenUsed="1"/>
+    <w:lsdException w:name="Table List 8" w:semiHidden="1" w:unhideWhenUsed="1"/>
+    <w:lsdException w:name="Table 3D effects 1" w:semiHidden="1" w:unhideWhenUsed="1"/>
+    <w:lsdException w:name="Table 3D effects 2" w:semiHidden="1" w:unhideWhenUsed="1"/>
+    <w:lsdException w:name="Table 3D effects 3" w:semiHidden="1" w:unhideWhenUsed="1"/>
+    <w:lsdException w:name="Table Contemporary" w:semiHidden="1" w:unhideWhenUsed="1"/>
+    <w:lsdException w:name="Table Elegant" w:semiHidden="1" w:unhideWhenUsed="1"/>
+    <w:lsdException w:name="Table Professional" w:semiHidden="1" w:unhideWhenUsed="1"/>
+    <w:lsdException w:name="Table Subtle 1" w:semiHidden="1" w:unhideWhenUsed="1"/>
+    <w:lsdException w:name="Table Subtle 2" w:semiHidden="1" w:unhideWhenUsed="1"/>
+    <w:lsdException w:name="Table Web 1" w:semiHidden="1" w:unhideWhenUsed="1"/>
+    <w:lsdException w:name="Table Web 2" w:semiHidden="1" w:unhideWhenUsed="1"/>
+    <w:lsdException w:name="Table Web 3" w:semiHidden="1" w:unhideWhenUsed="1"/>
+    <w:lsdException w:name="Balloon Text" w:semiHidden="1" w:unhideWhenUsed="1"/>
+    <w:lsdException w:name="Table Grid" w:semiHidden="1" w:unhideWhenUsed="1"/>
+    <w:lsdException w:name="Table Theme" w:semiHidden="1" w:unhideWhenUsed="1"/>
+    <w:lsdException w:name="Placeholder Text" w:semiHidden="1" w:uiPriority="99"/>
+    <w:lsdException w:name="No Spacing" w:uiPriority="1" w:qFormat="1"/>
+    <w:lsdException w:name="Light Shading" w:uiPriority="60"/>
+    <w:lsdException w:name="Light List" w:uiPriority="61"/>
+    <w:lsdException w:name="Light Grid" w:uiPriority="62"/>
+    <w:lsdException w:name="Medium Shading 1" w:uiPriority="63"/>
+    <w:lsdException w:name="Medium Shading 2" w:uiPriority="64"/>
+    <w:lsdException w:name="Medium List 1" w:uiPriority="65"/>
+    <w:lsdException w:name="Medium List 2" w:uiPriority="66"/>
+    <w:lsdException w:name="Medium Grid 1" w:uiPriority="67"/>
+    <w:lsdException w:name="Medium Grid 2" w:uiPriority="68"/>
+    <w:lsdException w:name="Medium Grid 3" w:uiPriority="69"/>
+    <w:lsdException w:name="Dark List" w:uiPriority="70"/>
+    <w:lsdException w:name="Colorful Shading" w:uiPriority="71"/>
+    <w:lsdException w:name="Colorful List" w:uiPriority="72"/>
+    <w:lsdException w:name="Colorful Grid" w:uiPriority="73"/>
+    <w:lsdException w:name="Light Shading Accent 1" w:uiPriority="60"/>
+    <w:lsdException w:name="Light List Accent 1" w:uiPriority="61"/>
+    <w:lsdException w:name="Light Grid Accent 1" w:uiPriority="62"/>
+    <w:lsdException w:name="Medium Shading 1 Accent 1" w:uiPriority="63"/>
+    <w:lsdException w:name="Medium Shading 2 Accent 1" w:uiPriority="64"/>
+    <w:lsdException w:name="Medium List 1 Accent 1" w:uiPriority="65"/>
+    <w:lsdException w:name="Revision" w:semiHidden="1" w:uiPriority="99"/>
+    <w:lsdException w:name="List Paragraph" w:uiPriority="34" w:qFormat="1"/>
+    <w:lsdException w:name="Quote" w:uiPriority="29" w:qFormat="1"/>
+    <w:lsdException w:name="Intense Quote" w:uiPriority="30" w:qFormat="1"/>
+    <w:lsdException w:name="Medium List 2 Accent 1" w:uiPriority="66"/>
+    <w:lsdException w:name="Medium Grid 1 Accent 1" w:uiPriority="67"/>
+    <w:lsdException w:name="Medium Grid 2 Accent 1" w:uiPriority="68"/>
+    <w:lsdException w:name="Medium Grid 3 Accent 1" w:uiPriority="69"/>
+    <w:lsdException w:name="Dark List Accent 1" w:uiPriority="70"/>
+    <w:lsdException w:name="Colorful Shading Accent 1" w:uiPriority="71"/>
+    <w:lsdException w:name="Colorful List Accent 1" w:uiPriority="72"/>
+    <w:lsdException w:name="Colorful Grid Accent 1" w:uiPriority="73"/>
+    <w:lsdException w:name="Light Shading Accent 2" w:uiPriority="60"/>
+    <w:lsdException w:name="Light List Accent 2" w:uiPriority="61"/>
+    <w:lsdException w:name="Light Grid Accent 2" w:uiPriority="62"/>
+    <w:lsdException w:name="Medium Shading 1 Accent 2" w:uiPriority="63"/>
+    <w:lsdException w:name="Medium Shading 2 Accent 2" w:uiPriority="64"/>
+    <w:lsdException w:name="Medium List 1 Accent 2" w:uiPriority="65"/>
+    <w:lsdException w:name="Medium List 2 Accent 2" w:uiPriority="66"/>
+    <w:lsdException w:name="Medium Grid 1 Accent 2" w:uiPriority="67"/>
+    <w:lsdException w:name="Medium Grid 2 Accent 2" w:uiPriority="68"/>
+    <w:lsdException w:name="Medium Grid 3 Accent 2" w:uiPriority="69"/>
+    <w:lsdException w:name="Dark List Accent 2" w:uiPriority="70"/>
+    <w:lsdException w:name="Colorful Shading Accent 2" w:uiPriority="71"/>
+    <w:lsdException w:name="Colorful List Accent 2" w:uiPriority="72"/>
+    <w:lsdException w:name="Colorful Grid Accent 2" w:uiPriority="73"/>
+    <w:lsdException w:name="Light Shading Accent 3" w:uiPriority="60"/>
+    <w:lsdException w:name="Light List Accent 3" w:uiPriority="61"/>
+    <w:lsdException w:name="Light Grid Accent 3" w:uiPriority="62"/>
+    <w:lsdException w:name="Medium Shading 1 Accent 3" w:uiPriority="63"/>
+    <w:lsdException w:name="Medium Shading 2 Accent 3" w:uiPriority="64"/>
+    <w:lsdException w:name="Medium List 1 Accent 3" w:uiPriority="65"/>
+    <w:lsdException w:name="Medium List 2 Accent 3" w:uiPriority="66"/>
+    <w:lsdException w:name="Medium Grid 1 Accent 3" w:uiPriority="67"/>
+    <w:lsdException w:name="Medium Grid 2 Accent 3" w:uiPriority="68"/>
+    <w:lsdException w:name="Medium Grid 3 Accent 3" w:uiPriority="69"/>
+    <w:lsdException w:name="Dark List Accent 3" w:uiPriority="70"/>
+    <w:lsdException w:name="Colorful Shading Accent 3" w:uiPriority="71"/>
+    <w:lsdException w:name="Colorful List Accent 3" w:uiPriority="72"/>
+    <w:lsdException w:name="Colorful Grid Accent 3" w:uiPriority="73"/>
+    <w:lsdException w:name="Light Shading Accent 4" w:uiPriority="60"/>
+    <w:lsdException w:name="Light List Accent 4" w:uiPriority="61"/>
+    <w:lsdException w:name="Light Grid Accent 4" w:uiPriority="62"/>
+    <w:lsdException w:name="Medium Shading 1 Accent 4" w:uiPriority="63"/>
+    <w:lsdException w:name="Medium Shading 2 Accent 4" w:uiPriority="64"/>
+    <w:lsdException w:name="Medium List 1 Accent 4" w:uiPriority="65"/>
+    <w:lsdException w:name="Medium List 2 Accent 4" w:uiPriority="66"/>
+    <w:lsdException w:name="Medium Grid 1 Accent 4" w:uiPriority="67"/>
+    <w:lsdException w:name="Medium Grid 2 Accent 4" w:uiPriority="68"/>
+    <w:lsdException w:name="Medium Grid 3 Accent 4" w:uiPriority="69"/>
+    <w:lsdException w:name="Dark List Accent 4" w:uiPriority="70"/>
+    <w:lsdException w:name="Colorful Shading Accent 4" w:uiPriority="71"/>
+    <w:lsdException w:name="Colorful List Accent 4" w:uiPriority="72"/>
+    <w:lsdException w:name="Colorful Grid Accent 4" w:uiPriority="73"/>
+    <w:lsdException w:name="Light Shading Accent 5" w:uiPriority="60"/>
+    <w:lsdException w:name="Light List Accent 5" w:uiPriority="61"/>
+    <w:lsdException w:name="Light Grid Accent 5" w:uiPriority="62"/>
+    <w:lsdException w:name="Medium Shading 1 Accent 5" w:uiPriority="63"/>
+    <w:lsdException w:name="Medium Shading 2 Accent 5" w:uiPriority="64"/>
+    <w:lsdException w:name="Medium List 1 Accent 5" w:uiPriority="65"/>
+    <w:lsdException w:name="Medium List 2 Accent 5" w:uiPriority="66"/>
+    <w:lsdException w:name="Medium Grid 1 Accent 5" w:uiPriority="67"/>
+    <w:lsdException w:name="Medium Grid 2 Accent 5" w:uiPriority="68"/>
+    <w:lsdException w:name="Medium Grid 3 Accent 5" w:uiPriority="69"/>
+    <w:lsdException w:name="Dark List Accent 5" w:uiPriority="70"/>
+    <w:lsdException w:name="Colorful Shading Accent 5" w:uiPriority="71"/>
+    <w:lsdException w:name="Colorful List Accent 5" w:uiPriority="72"/>
+    <w:lsdException w:name="Colorful Grid Accent 5" w:uiPriority="73"/>
+    <w:lsdException w:name="Light Shading Accent 6" w:uiPriority="60"/>
+    <w:lsdException w:name="Light List Accent 6" w:uiPriority="61"/>
+    <w:lsdException w:name="Light Grid Accent 6" w:uiPriority="62"/>
+    <w:lsdException w:name="Medium Shading 1 Accent 6" w:uiPriority="63"/>
+    <w:lsdException w:name="Medium Shading 2 Accent 6" w:uiPriority="64"/>
+    <w:lsdException w:name="Medium List 1 Accent 6" w:uiPriority="65"/>
+    <w:lsdException w:name="Medium List 2 Accent 6" w:uiPriority="66"/>
+    <w:lsdException w:name="Medium Grid 1 Accent 6" w:uiPriority="67"/>
+    <w:lsdException w:name="Medium Grid 2 Accent 6" w:uiPriority="68"/>
+    <w:lsdException w:name="Medium Grid 3 Accent 6" w:uiPriority="69"/>
+    <w:lsdException w:name="Dark List Accent 6" w:uiPriority="70"/>
+    <w:lsdException w:name="Colorful Shading Accent 6" w:uiPriority="71"/>
+    <w:lsdException w:name="Colorful List Accent 6" w:uiPriority="72"/>
+    <w:lsdException w:name="Colorful Grid Accent 6" w:uiPriority="73"/>
+    <w:lsdException w:name="Subtle Emphasis" w:uiPriority="19" w:qFormat="1"/>
+    <w:lsdException w:name="Intense Emphasis" w:uiPriority="21" w:qFormat="1"/>
+    <w:lsdException w:name="Subtle Reference" w:uiPriority="31" w:qFormat="1"/>
+    <w:lsdException w:name="Intense Reference" w:uiPriority="32" w:qFormat="1"/>
+    <w:lsdException w:name="Book Title" w:uiPriority="33" w:qFormat="1"/>
+    <w:lsdException w:name="Bibliography" w:semiHidden="1" w:uiPriority="37" w:unhideWhenUsed="1"/>
+    <w:lsdException w:name="TOC Heading" w:semiHidden="1" w:uiPriority="39" w:unhideWhenUsed="1" w:qFormat="1"/>
+    <w:lsdException w:name="Plain Table 1" w:uiPriority="41"/>
+    <w:lsdException w:name="Plain Table 2" w:uiPriority="42"/>
+    <w:lsdException w:name="Plain Table 3" w:uiPriority="43"/>
+    <w:lsdException w:name="Plain Table 4" w:uiPriority="44"/>
+    <w:lsdException w:name="Plain Table 5" w:uiPriority="45"/>
+    <w:lsdException w:name="Grid Table Light" w:uiPriority="40"/>
+    <w:lsdException w:name="Grid Table 1 Light" w:uiPriority="46"/>
+    <w:lsdException w:name="Grid Table 2" w:uiPriority="47"/>
+    <w:lsdException w:name="Grid Table 3" w:uiPriority="48"/>
+    <w:lsdException w:name="Grid Table 4" w:uiPriority="49"/>
+    <w:lsdException w:name="Grid Table 5 Dark" w:uiPriority="50"/>
+    <w:lsdException w:name="Grid Table 6 Colorful" w:uiPriority="51"/>
+    <w:lsdException w:name="Grid Table 7 Colorful" w:uiPriority="52"/>
+    <w:lsdException w:name="Grid Table 1 Light Accent 1" w:uiPriority="46"/>
+    <w:lsdException w:name="Grid Table 2 Accent 1" w:uiPriority="47"/>
+    <w:lsdException w:name="Grid Table 3 Accent 1" w:uiPriority="48"/>
+    <w:lsdException w:name="Grid Table 4 Accent 1" w:uiPriority="49"/>
+    <w:lsdException w:name="Grid Table 5 Dark Accent 1" w:uiPriority="50"/>
+    <w:lsdException w:name="Grid Table 6 Colorful Accent 1" w:uiPriority="51"/>
+    <w:lsdException w:name="Grid Table 7 Colorful Accent 1" w:uiPriority="52"/>
+    <w:lsdException w:name="Grid Table 1 Light Accent 2" w:uiPriority="46"/>
+    <w:lsdException w:name="Grid Table 2 Accent 2" w:uiPriority="47"/>
+    <w:lsdException w:name="Grid Table 3 Accent 2" w:uiPriority="48"/>
+    <w:lsdException w:name="Grid Table 4 Accent 2" w:uiPriority="49"/>
+    <w:lsdException w:name="Grid Table 5 Dark Accent 2" w:uiPriority="50"/>
+    <w:lsdException w:name="Grid Table 6 Colorful Accent 2" w:uiPriority="51"/>
+    <w:lsdException w:name="Grid Table 7 Colorful Accent 2" w:uiPriority="52"/>
+    <w:lsdException w:name="Grid Table 1 Light Accent 3" w:uiPriority="46"/>
+    <w:lsdException w:name="Grid Table 2 Accent 3" w:uiPriority="47"/>
+    <w:lsdException w:name="Grid Table 3 Accent 3" w:uiPriority="48"/>
+    <w:lsdException w:name="Grid Table 4 Accent 3" w:uiPriority="49"/>
+    <w:lsdException w:name="Grid Table 5 Dark Accent 3" w:uiPriority="50"/>
+    <w:lsdException w:name="Grid Table 6 Colorful Accent 3" w:uiPriority="51"/>
+    <w:lsdException w:name="Grid Table 7 Colorful Accent 3" w:uiPriority="52"/>
+    <w:lsdException w:name="Grid Table 1 Light Accent 4" w:uiPriority="46"/>
+    <w:lsdException w:name="Grid Table 2 Accent 4" w:uiPriority="47"/>
+    <w:lsdException w:name="Grid Table 3 Accent 4" w:uiPriority="48"/>
+    <w:lsdException w:name="Grid Table 4 Accent 4" w:uiPriority="49"/>
+    <w:lsdException w:name="Grid Table 5 Dark Accent 4" w:uiPriority="50"/>
+    <w:lsdException w:name="Grid Table 6 Colorful Accent 4" w:uiPriority="51"/>
+    <w:lsdException w:name="Grid Table 7 Colorful Accent 4" w:uiPriority="52"/>
+    <w:lsdException w:name="Grid Table 1 Light Accent 5" w:uiPriority="46"/>
+    <w:lsdException w:name="Grid Table 2 Accent 5" w:uiPriority="47"/>
+    <w:lsdException w:name="Grid Table 3 Accent 5" w:uiPriority="48"/>
+    <w:lsdException w:name="Grid Table 4 Accent 5" w:uiPriority="49"/>
+    <w:lsdException w:name="Grid Table 5 Dark Accent 5" w:uiPriority="50"/>
+    <w:lsdException w:name="Grid Table 6 Colorful Accent 5" w:uiPriority="51"/>
+    <w:lsdException w:name="Grid Table 7 Colorful Accent 5" w:uiPriority="52"/>
+    <w:lsdException w:name="Grid Table 1 Light Accent 6" w:uiPriority="46"/>
+    <w:lsdException w:name="Grid Table 2 Accent 6" w:uiPriority="47"/>
+    <w:lsdException w:name="Grid Table 3 Accent 6" w:uiPriority="48"/>
+    <w:lsdException w:name="Grid Table 4 Accent 6" w:uiPriority="49"/>
+    <w:lsdException w:name="Grid Table 5 Dark Accent 6" w:uiPriority="50"/>
+    <w:lsdException w:name="Grid Table 6 Colorful Accent 6" w:uiPriority="51"/>
+    <w:lsdException w:name="Grid Table 7 Colorful Accent 6" w:uiPriority="52"/>
+    <w:lsdException w:name="List Table 1 Light" w:uiPriority="46"/>
+    <w:lsdException w:name="List Table 2" w:uiPriority="47"/>
+    <w:lsdException w:name="List Table 3" w:uiPriority="48"/>
+    <w:lsdException w:name="List Table 4" w:uiPriority="49"/>
+    <w:lsdException w:name="List Table 5 Dark" w:uiPriority="50"/>
+    <w:lsdException w:name="List Table 6 Colorful" w:uiPriority="51"/>
+    <w:lsdException w:name="List Table 7 Colorful" w:uiPriority="52"/>
+    <w:lsdException w:name="List Table 1 Light Accent 1" w:uiPriority="46"/>
+    <w:lsdException w:name="List Table 2 Accent 1" w:uiPriority="47"/>
+    <w:lsdException w:name="List Table 3 Accent 1" w:uiPriority="48"/>
+    <w:lsdException w:name="List Table 4 Accent 1" w:uiPriority="49"/>
+    <w:lsdException w:name="List Table 5 Dark Accent 1" w:uiPriority="50"/>
+    <w:lsdException w:name="List Table 6 Colorful Accent 1" w:uiPriority="51"/>
+    <w:lsdException w:name="List Table 7 Colorful Accent 1" w:uiPriority="52"/>
+    <w:lsdException w:name="List Table 1 Light Accent 2" w:uiPriority="46"/>
+    <w:lsdException w:name="List Table 2 Accent 2" w:uiPriority="47"/>
+    <w:lsdException w:name="List Table 3 Accent 2" w:uiPriority="48"/>
+    <w:lsdException w:name="List Table 4 Accent 2" w:uiPriority="49"/>
+    <w:lsdException w:name="List Table 5 Dark Accent 2" w:uiPriority="50"/>
+    <w:lsdException w:name="List Table 6 Colorful Accent 2" w:uiPriority="51"/>
+    <w:lsdException w:name="List Table 7 Colorful Accent 2" w:uiPriority="52"/>
+    <w:lsdException w:name="List Table 1 Light Accent 3" w:uiPriority="46"/>
+    <w:lsdException w:name="List Table 2 Accent 3" w:uiPriority="47"/>
+    <w:lsdException w:name="List Table 3 Accent 3" w:uiPriority="48"/>
+    <w:lsdException w:name="List Table 4 Accent 3" w:uiPriority="49"/>
+    <w:lsdException w:name="List Table 5 Dark Accent 3" w:uiPriority="50"/>
+    <w:lsdException w:name="List Table 6 Colorful Accent 3" w:uiPriority="51"/>
+    <w:lsdException w:name="List Table 7 Colorful Accent 3" w:uiPriority="52"/>
+    <w:lsdException w:name="List Table 1 Light Accent 4" w:uiPriority="46"/>
+    <w:lsdException w:name="List Table 2 Accent 4" w:uiPriority="47"/>
+    <w:lsdException w:name="List Table 3 Accent 4" w:uiPriority="48"/>
+    <w:lsdException w:name="List Table 4 Accent 4" w:uiPriority="49"/>
+    <w:lsdException w:name="List Table 5 Dark Accent 4" w:uiPriority="50"/>
+    <w:lsdException w:name="List Table 6 Colorful Accent 4" w:uiPriority="51"/>
+    <w:lsdException w:name="List Table 7 Colorful Accent 4" w:uiPriority="52"/>
+    <w:lsdException w:name="List Table 1 Light Accent 5" w:uiPriority="46"/>
+    <w:lsdException w:name="List Table 2 Accent 5" w:uiPriority="47"/>
+    <w:lsdException w:name="List Table 3 Accent 5" w:uiPriority="48"/>
+    <w:lsdException w:name="List Table 4 Accent 5" w:uiPriority="49"/>
+    <w:lsdException w:name="List Table 5 Dark Accent 5" w:uiPriority="50"/>
+    <w:lsdException w:name="List Table 6 Colorful Accent 5" w:uiPriority="51"/>
+    <w:lsdException w:name="List Table 7 Colorful Accent 5" w:uiPriority="52"/>
+    <w:lsdException w:name="List Table 1 Light Accent 6" w:uiPriority="46"/>
+    <w:lsdException w:name="List Table 2 Accent 6" w:uiPriority="47"/>
+    <w:lsdException w:name="List Table 3 Accent 6" w:uiPriority="48"/>
+    <w:lsdException w:name="List Table 4 Accent 6" w:uiPriority="49"/>
+    <w:lsdException w:name="List Table 5 Dark Accent 6" w:uiPriority="50"/>
+    <w:lsdException w:name="List Table 6 Colorful Accent 6" w:uiPriority="51"/>
+    <w:lsdException w:name="List Table 7 Colorful Accent 6" w:uiPriority="52"/>
+    <w:lsdException w:name="Mention" w:semiHidden="1" w:uiPriority="99" w:unhideWhenUsed="1"/>
+    <w:lsdException w:name="Smart Hyperlink" w:semiHidden="1" w:uiPriority="99" w:unhideWhenUsed="1"/>
+    <w:lsdException w:name="Hashtag" w:semiHidden="1" w:uiPriority="99" w:unhideWhenUsed="1"/>
+    <w:lsdException w:name="Unresolved Mention" w:semiHidden="1" w:uiPriority="99" w:unhideWhenUsed="1"/>
+    <w:lsdException w:name="Smart Link" w:semiHidden="1" w:uiPriority="99" w:unhideWhenUsed="1"/>
   </w:latentStyles>
   <w:style w:type="paragraph" w:default="1" w:styleId="Normal">
     <w:name w:val="Normal"/>
@@ -11662,7 +11196,6 @@
     <w:uiPriority w:val="99"/>
     <w:semiHidden/>
     <w:unhideWhenUsed/>
-    <w:qFormat/>
     <w:tblPr>
       <w:tblInd w:w="0" w:type="dxa"/>
       <w:tblCellMar>
@@ -11801,7 +11334,6 @@
     <w:basedOn w:val="TableNormal"/>
     <w:rsid w:val="007E3D25"/>
     <w:tblPr>
-      <w:tblInd w:w="0" w:type="dxa"/>
       <w:tblBorders>
         <w:top w:val="single" w:sz="4" w:space="0" w:color="auto"/>
         <w:left w:val="single" w:sz="4" w:space="0" w:color="auto"/>
@@ -11810,12 +11342,6 @@
         <w:insideH w:val="single" w:sz="4" w:space="0" w:color="auto"/>
         <w:insideV w:val="single" w:sz="4" w:space="0" w:color="auto"/>
       </w:tblBorders>
-      <w:tblCellMar>
-        <w:top w:w="0" w:type="dxa"/>
-        <w:left w:w="108" w:type="dxa"/>
-        <w:bottom w:w="0" w:type="dxa"/>
-        <w:right w:w="108" w:type="dxa"/>
-      </w:tblCellMar>
     </w:tblPr>
   </w:style>
   <w:style w:type="character" w:styleId="Hyperlink">

</xml_diff>

<commit_message>
Added quaternion and command based links
</commit_message>
<xml_diff>
--- a/INFO6044/Project #2/INFO6044 - Game Engine Frameworks & Patterns - Project 2 (Fall 2022).docx
+++ b/INFO6044/Project #2/INFO6044 - Game Engine Frameworks & Patterns - Project 2 (Fall 2022).docx
@@ -1,6 +1,6 @@
 
 <file path=word/document.xml><?xml version="1.0" encoding="utf-8"?>
-<w:document xmlns:wpc="http://schemas.microsoft.com/office/word/2010/wordprocessingCanvas" xmlns:cx="http://schemas.microsoft.com/office/drawing/2014/chartex" xmlns:cx1="http://schemas.microsoft.com/office/drawing/2015/9/8/chartex" xmlns:cx2="http://schemas.microsoft.com/office/drawing/2015/10/21/chartex" xmlns:cx3="http://schemas.microsoft.com/office/drawing/2016/5/9/chartex" xmlns:cx4="http://schemas.microsoft.com/office/drawing/2016/5/10/chartex" xmlns:cx5="http://schemas.microsoft.com/office/drawing/2016/5/11/chartex" xmlns:cx6="http://schemas.microsoft.com/office/drawing/2016/5/12/chartex" xmlns:cx7="http://schemas.microsoft.com/office/drawing/2016/5/13/chartex" xmlns:cx8="http://schemas.microsoft.com/office/drawing/2016/5/14/chartex" xmlns:mc="http://schemas.openxmlformats.org/markup-compatibility/2006" xmlns:aink="http://schemas.microsoft.com/office/drawing/2016/ink" xmlns:am3d="http://schemas.microsoft.com/office/drawing/2017/model3d" xmlns:o="urn:schemas-microsoft-com:office:office" xmlns:oel="http://schemas.microsoft.com/office/2019/extlst" xmlns:r="http://schemas.openxmlformats.org/officeDocument/2006/relationships" xmlns:m="http://schemas.openxmlformats.org/officeDocument/2006/math" xmlns:v="urn:schemas-microsoft-com:vml" xmlns:wp14="http://schemas.microsoft.com/office/word/2010/wordprocessingDrawing" xmlns:wp="http://schemas.openxmlformats.org/drawingml/2006/wordprocessingDrawing" xmlns:w10="urn:schemas-microsoft-com:office:word" xmlns:w="http://schemas.openxmlformats.org/wordprocessingml/2006/main" xmlns:w14="http://schemas.microsoft.com/office/word/2010/wordml" xmlns:w15="http://schemas.microsoft.com/office/word/2012/wordml" xmlns:w16cex="http://schemas.microsoft.com/office/word/2018/wordml/cex" xmlns:w16cid="http://schemas.microsoft.com/office/word/2016/wordml/cid" xmlns:w16="http://schemas.microsoft.com/office/word/2018/wordml" xmlns:w16sdtdh="http://schemas.microsoft.com/office/word/2020/wordml/sdtdatahash" xmlns:w16se="http://schemas.microsoft.com/office/word/2015/wordml/symex" xmlns:wpg="http://schemas.microsoft.com/office/word/2010/wordprocessingGroup" xmlns:wpi="http://schemas.microsoft.com/office/word/2010/wordprocessingInk" xmlns:wne="http://schemas.microsoft.com/office/word/2006/wordml" xmlns:wps="http://schemas.microsoft.com/office/word/2010/wordprocessingShape" mc:Ignorable="w14 w15 w16se w16cid w16 w16cex w16sdtdh wp14">
+<w:document xmlns:ve="http://schemas.openxmlformats.org/markup-compatibility/2006" xmlns:o="urn:schemas-microsoft-com:office:office" xmlns:r="http://schemas.openxmlformats.org/officeDocument/2006/relationships" xmlns:m="http://schemas.openxmlformats.org/officeDocument/2006/math" xmlns:v="urn:schemas-microsoft-com:vml" xmlns:wp="http://schemas.openxmlformats.org/drawingml/2006/wordprocessingDrawing" xmlns:w10="urn:schemas-microsoft-com:office:word" xmlns:w="http://schemas.openxmlformats.org/wordprocessingml/2006/main" xmlns:wne="http://schemas.microsoft.com/office/word/2006/wordml">
   <w:body>
     <w:tbl>
       <w:tblPr>
@@ -12,7 +12,7 @@
           <w:right w:val="single" w:sz="12" w:space="0" w:color="auto"/>
         </w:tblBorders>
         <w:tblLayout w:type="fixed"/>
-        <w:tblLook w:val="0000" w:firstRow="0" w:lastRow="0" w:firstColumn="0" w:lastColumn="0" w:noHBand="0" w:noVBand="0"/>
+        <w:tblLook w:val="0000"/>
       </w:tblPr>
       <w:tblGrid>
         <w:gridCol w:w="9322"/>
@@ -333,22 +333,43 @@
           <w:rFonts w:ascii="Arial" w:hAnsi="Arial" w:cs="Arial"/>
           <w:sz w:val="22"/>
         </w:rPr>
-        <w:t xml:space="preserve">ly loaded </w:t>
-      </w:r>
-      <w:r>
-        <w:rPr>
-          <w:rFonts w:ascii="Arial" w:hAnsi="Arial" w:cs="Arial"/>
-          <w:b/>
-          <w:bCs/>
-          <w:sz w:val="22"/>
-        </w:rPr>
-        <w:t xml:space="preserve">“animation script”, working completely in Lua, or using Lua as a </w:t>
-      </w:r>
-      <w:r>
-        <w:rPr>
-          <w:rFonts w:ascii="Arial" w:hAnsi="Arial" w:cs="Arial"/>
-          <w:b/>
-          <w:bCs/>
+        <w:t xml:space="preserve">ly loaded “animation script”, working completely in </w:t>
+      </w:r>
+      <w:proofErr w:type="spellStart"/>
+      <w:r>
+        <w:rPr>
+          <w:rFonts w:ascii="Arial" w:hAnsi="Arial" w:cs="Arial"/>
+          <w:sz w:val="22"/>
+        </w:rPr>
+        <w:t>Lua</w:t>
+      </w:r>
+      <w:proofErr w:type="spellEnd"/>
+      <w:r>
+        <w:rPr>
+          <w:rFonts w:ascii="Arial" w:hAnsi="Arial" w:cs="Arial"/>
+          <w:sz w:val="22"/>
+        </w:rPr>
+        <w:t xml:space="preserve">, or using </w:t>
+      </w:r>
+      <w:proofErr w:type="spellStart"/>
+      <w:r>
+        <w:rPr>
+          <w:rFonts w:ascii="Arial" w:hAnsi="Arial" w:cs="Arial"/>
+          <w:sz w:val="22"/>
+        </w:rPr>
+        <w:t>Lua</w:t>
+      </w:r>
+      <w:proofErr w:type="spellEnd"/>
+      <w:r>
+        <w:rPr>
+          <w:rFonts w:ascii="Arial" w:hAnsi="Arial" w:cs="Arial"/>
+          <w:sz w:val="22"/>
+        </w:rPr>
+        <w:t xml:space="preserve"> as a </w:t>
+      </w:r>
+      <w:r>
+        <w:rPr>
+          <w:rFonts w:ascii="Arial" w:hAnsi="Arial" w:cs="Arial"/>
           <w:sz w:val="22"/>
           <w:u w:val="single"/>
         </w:rPr>
@@ -357,8 +378,6 @@
       <w:r>
         <w:rPr>
           <w:rFonts w:ascii="Arial" w:hAnsi="Arial" w:cs="Arial"/>
-          <w:b/>
-          <w:bCs/>
           <w:sz w:val="22"/>
           <w:u w:val="single"/>
         </w:rPr>
@@ -367,8 +386,6 @@
       <w:r>
         <w:rPr>
           <w:rFonts w:ascii="Arial" w:hAnsi="Arial" w:cs="Arial"/>
-          <w:b/>
-          <w:bCs/>
           <w:sz w:val="22"/>
           <w:u w:val="single"/>
         </w:rPr>
@@ -500,7 +517,23 @@
           <w:rFonts w:ascii="Arial" w:hAnsi="Arial" w:cs="Arial"/>
           <w:sz w:val="22"/>
         </w:rPr>
-        <w:t>. The exception to this would be things like orientations, etc., that are significantly more difficult to handle in 3D vs 2D. The point is that it should be “reasonably” possible for someone to make a 3D scene from your scripting language, even though you are demonstrating a 2D scene for this project.).</w:t>
+        <w:t xml:space="preserve">. The exception to this would be things like orientations, etc., that are significantly more difficult to handle in 3D </w:t>
+      </w:r>
+      <w:proofErr w:type="spellStart"/>
+      <w:r>
+        <w:rPr>
+          <w:rFonts w:ascii="Arial" w:hAnsi="Arial" w:cs="Arial"/>
+          <w:sz w:val="22"/>
+        </w:rPr>
+        <w:t>vs</w:t>
+      </w:r>
+      <w:proofErr w:type="spellEnd"/>
+      <w:r>
+        <w:rPr>
+          <w:rFonts w:ascii="Arial" w:hAnsi="Arial" w:cs="Arial"/>
+          <w:sz w:val="22"/>
+        </w:rPr>
+        <w:t xml:space="preserve"> 2D. The point is that it should be “reasonably” possible for someone to make a 3D scene from your scripting language, even though you are demonstrating a 2D scene for this project.).</w:t>
       </w:r>
     </w:p>
     <w:p>
@@ -623,11 +656,9 @@
         <w:rPr>
           <w:rFonts w:ascii="Arial" w:hAnsi="Arial" w:cs="Arial"/>
           <w:b/>
-          <w:i/>
-          <w:iCs/>
           <w:sz w:val="20"/>
         </w:rPr>
-        <w:t>velocity</w:t>
+        <w:t>location</w:t>
       </w:r>
       <w:r>
         <w:rPr>
@@ -940,12 +971,21 @@
           <w:sz w:val="20"/>
         </w:rPr>
       </w:pPr>
+      <w:proofErr w:type="gramStart"/>
       <w:r>
         <w:rPr>
           <w:rFonts w:ascii="Arial" w:hAnsi="Arial" w:cs="Arial"/>
           <w:sz w:val="20"/>
         </w:rPr>
-        <w:t xml:space="preserve">follow “offset” (is object “2 units above” another object”, for instance. </w:t>
+        <w:t>follow</w:t>
+      </w:r>
+      <w:proofErr w:type="gramEnd"/>
+      <w:r>
+        <w:rPr>
+          <w:rFonts w:ascii="Arial" w:hAnsi="Arial" w:cs="Arial"/>
+          <w:sz w:val="20"/>
+        </w:rPr>
+        <w:t xml:space="preserve"> “offset” (is object “2 units above” another object”, for instance. </w:t>
       </w:r>
     </w:p>
     <w:p>
@@ -1138,12 +1178,21 @@
         </w:rPr>
         <w:t>Move here...</w:t>
       </w:r>
+      <w:proofErr w:type="gramStart"/>
       <w:r>
         <w:rPr>
           <w:rFonts w:ascii="Arial" w:hAnsi="Arial" w:cs="Arial"/>
           <w:sz w:val="20"/>
         </w:rPr>
-        <w:t xml:space="preserve">”, etc.), </w:t>
+        <w:t>”,</w:t>
+      </w:r>
+      <w:proofErr w:type="gramEnd"/>
+      <w:r>
+        <w:rPr>
+          <w:rFonts w:ascii="Arial" w:hAnsi="Arial" w:cs="Arial"/>
+          <w:sz w:val="20"/>
+        </w:rPr>
+        <w:t xml:space="preserve"> etc.), </w:t>
       </w:r>
     </w:p>
     <w:p>
@@ -1389,7 +1438,39 @@
           <w:rFonts w:ascii="Arial" w:hAnsi="Arial" w:cs="Arial"/>
           <w:sz w:val="20"/>
         </w:rPr>
-        <w:t xml:space="preserve">For “serial” sets only: a “repeat” value: either a number, indicating how may times to repeat (0 is </w:t>
+        <w:t xml:space="preserve">For “serial” sets only: a “repeat” value: either a number, indicating how </w:t>
+      </w:r>
+      <w:proofErr w:type="spellStart"/>
+      <w:r>
+        <w:rPr>
+          <w:rFonts w:ascii="Arial" w:hAnsi="Arial" w:cs="Arial"/>
+          <w:sz w:val="20"/>
+        </w:rPr>
+        <w:t>may</w:t>
+      </w:r>
+      <w:proofErr w:type="spellEnd"/>
+      <w:r>
+        <w:rPr>
+          <w:rFonts w:ascii="Arial" w:hAnsi="Arial" w:cs="Arial"/>
+          <w:sz w:val="20"/>
+        </w:rPr>
+        <w:t xml:space="preserve"> </w:t>
+      </w:r>
+      <w:proofErr w:type="gramStart"/>
+      <w:r>
+        <w:rPr>
+          <w:rFonts w:ascii="Arial" w:hAnsi="Arial" w:cs="Arial"/>
+          <w:sz w:val="20"/>
+        </w:rPr>
+        <w:t>times</w:t>
+      </w:r>
+      <w:proofErr w:type="gramEnd"/>
+      <w:r>
+        <w:rPr>
+          <w:rFonts w:ascii="Arial" w:hAnsi="Arial" w:cs="Arial"/>
+          <w:sz w:val="20"/>
+        </w:rPr>
+        <w:t xml:space="preserve"> to repeat (0 is </w:t>
       </w:r>
       <w:r>
         <w:rPr>
@@ -1518,7 +1599,7 @@
           <w:szCs w:val="22"/>
         </w:rPr>
         <w:lastRenderedPageBreak/>
-        <w:t>(If you want a clear (</w:t>
+        <w:t>If you want a clear (</w:t>
       </w:r>
       <w:proofErr w:type="spellStart"/>
       <w:r>
@@ -1553,7 +1634,31 @@
           <w:sz w:val="22"/>
           <w:szCs w:val="22"/>
         </w:rPr>
-        <w:t xml:space="preserve">) here: </w:t>
+        <w:t>) here:</w:t>
+      </w:r>
+      <w:r>
+        <w:rPr>
+          <w:rFonts w:ascii="Arial" w:hAnsi="Arial" w:cs="Arial"/>
+          <w:sz w:val="22"/>
+          <w:szCs w:val="22"/>
+        </w:rPr>
+        <w:t xml:space="preserve"> “</w:t>
+      </w:r>
+      <w:r>
+        <w:rPr>
+          <w:rFonts w:ascii="Arial" w:hAnsi="Arial" w:cs="Arial"/>
+          <w:sz w:val="22"/>
+          <w:szCs w:val="22"/>
+        </w:rPr>
+        <w:t>Command Groups — FIRST Robotics Competition documentation</w:t>
+      </w:r>
+      <w:r>
+        <w:rPr>
+          <w:rFonts w:ascii="Arial" w:hAnsi="Arial" w:cs="Arial"/>
+          <w:sz w:val="22"/>
+          <w:szCs w:val="22"/>
+        </w:rPr>
+        <w:t>” (</w:t>
       </w:r>
       <w:hyperlink r:id="rId7" w:history="1">
         <w:r>
@@ -1563,16 +1668,43 @@
             <w:sz w:val="22"/>
             <w:szCs w:val="22"/>
           </w:rPr>
-          <w:t>http://wpilib.screenstepslive.com/s/3120/m/7952/l/80210?data-resolve-url=true&amp;data-manual-id=7952</w:t>
+          <w:t>https://docs.wpilib.org/en/stable/docs/software/commandbased/command-groups.html</w:t>
         </w:r>
       </w:hyperlink>
       <w:r>
-        <w:rPr>
-          <w:rFonts w:ascii="Arial" w:hAnsi="Arial" w:cs="Arial"/>
-          <w:sz w:val="22"/>
-          <w:szCs w:val="22"/>
-        </w:rPr>
-        <w:t xml:space="preserve"> and here: </w:t>
+        <w:t>)</w:t>
+      </w:r>
+      <w:r>
+        <w:rPr>
+          <w:rFonts w:ascii="Arial" w:hAnsi="Arial" w:cs="Arial"/>
+          <w:sz w:val="22"/>
+          <w:szCs w:val="22"/>
+        </w:rPr>
+        <w:t xml:space="preserve"> and here:</w:t>
+      </w:r>
+      <w:r>
+        <w:rPr>
+          <w:rFonts w:ascii="Arial" w:hAnsi="Arial" w:cs="Arial"/>
+          <w:sz w:val="22"/>
+          <w:szCs w:val="22"/>
+        </w:rPr>
+        <w:t xml:space="preserve"> “</w:t>
+      </w:r>
+      <w:r>
+        <w:rPr>
+          <w:rFonts w:ascii="Arial" w:hAnsi="Arial" w:cs="Arial"/>
+          <w:sz w:val="22"/>
+          <w:szCs w:val="22"/>
+        </w:rPr>
+        <w:t>What Is “Command-Based” Programming- — FIRST Robotics Competition documentation</w:t>
+      </w:r>
+      <w:r>
+        <w:rPr>
+          <w:rFonts w:ascii="Arial" w:hAnsi="Arial" w:cs="Arial"/>
+          <w:sz w:val="22"/>
+          <w:szCs w:val="22"/>
+        </w:rPr>
+        <w:t>” (</w:t>
       </w:r>
       <w:hyperlink r:id="rId8" w:history="1">
         <w:r>
@@ -1582,7 +1714,7 @@
             <w:sz w:val="22"/>
             <w:szCs w:val="22"/>
           </w:rPr>
-          <w:t>http://wpilib.screenstepslive.com/s/3120/m/7952/l/105519-what-is-command-based-programming</w:t>
+          <w:t>https://docs.wpilib.org/en/stable/docs/software/commandbased/what-is-command-based.html#:~:text=%EF%83%81,known%20as%20a%20design%20pattern</w:t>
         </w:r>
       </w:hyperlink>
       <w:r>
@@ -1693,90 +1825,170 @@
           <w:lang w:val="en-CA"/>
         </w:rPr>
       </w:pPr>
+      <w:proofErr w:type="spellStart"/>
       <w:r>
         <w:rPr>
           <w:lang w:val="en-CA"/>
         </w:rPr>
         <w:lastRenderedPageBreak/>
-        <w:t>Lua script requirements:</w:t>
-      </w:r>
-    </w:p>
-    <w:p>
-      <w:pPr>
-        <w:rPr>
-          <w:rFonts w:ascii="Arial" w:hAnsi="Arial" w:cs="Arial"/>
-          <w:sz w:val="22"/>
-          <w:szCs w:val="22"/>
-        </w:rPr>
-      </w:pPr>
-    </w:p>
-    <w:p>
-      <w:pPr>
-        <w:rPr>
-          <w:rFonts w:ascii="Arial" w:hAnsi="Arial" w:cs="Arial"/>
-          <w:sz w:val="22"/>
-          <w:szCs w:val="22"/>
-        </w:rPr>
-      </w:pPr>
-      <w:r>
-        <w:rPr>
-          <w:rFonts w:ascii="Arial" w:hAnsi="Arial" w:cs="Arial"/>
-          <w:sz w:val="22"/>
-          <w:szCs w:val="22"/>
-        </w:rPr>
-        <w:t>In a theoretical "perfect world where everything is data driven", all aspects of your objects could be completely controlled by Lua script.</w:t>
-      </w:r>
-    </w:p>
-    <w:p>
-      <w:pPr>
-        <w:rPr>
-          <w:rFonts w:ascii="Arial" w:hAnsi="Arial" w:cs="Arial"/>
-          <w:sz w:val="22"/>
-          <w:szCs w:val="22"/>
-        </w:rPr>
-      </w:pPr>
-    </w:p>
-    <w:p>
-      <w:pPr>
-        <w:rPr>
-          <w:rFonts w:ascii="Arial" w:hAnsi="Arial" w:cs="Arial"/>
-          <w:sz w:val="22"/>
-          <w:szCs w:val="22"/>
-        </w:rPr>
-      </w:pPr>
-      <w:r>
-        <w:rPr>
-          <w:rFonts w:ascii="Arial" w:hAnsi="Arial" w:cs="Arial"/>
-          <w:sz w:val="22"/>
-          <w:szCs w:val="22"/>
-        </w:rPr>
-        <w:t xml:space="preserve">However, that's not practical or likely not even desired. In addition, considering that Lua is essentially a weakly typed, managed, scripting language, and C &amp; C++ aren't, there's going to be issues interacting between the two languages. </w:t>
-      </w:r>
-    </w:p>
-    <w:p>
-      <w:pPr>
-        <w:rPr>
-          <w:rFonts w:ascii="Arial" w:hAnsi="Arial" w:cs="Arial"/>
-          <w:sz w:val="22"/>
-          <w:szCs w:val="22"/>
-        </w:rPr>
-      </w:pPr>
-    </w:p>
-    <w:p>
-      <w:pPr>
-        <w:rPr>
-          <w:rFonts w:ascii="Arial" w:hAnsi="Arial" w:cs="Arial"/>
-          <w:sz w:val="22"/>
-          <w:szCs w:val="22"/>
-        </w:rPr>
-      </w:pPr>
-      <w:r>
-        <w:rPr>
-          <w:rFonts w:ascii="Arial" w:hAnsi="Arial" w:cs="Arial"/>
-          <w:sz w:val="22"/>
-          <w:szCs w:val="22"/>
-        </w:rPr>
-        <w:t xml:space="preserve">Also, since Lua is interpreted and so very much slower than compiled code, there's certain aspect that would be pointless to implement in Lua script (like collision detection, as one example). </w:t>
+        <w:t>Lua</w:t>
+      </w:r>
+      <w:proofErr w:type="spellEnd"/>
+      <w:r>
+        <w:rPr>
+          <w:lang w:val="en-CA"/>
+        </w:rPr>
+        <w:t xml:space="preserve"> script requirements:</w:t>
+      </w:r>
+    </w:p>
+    <w:p>
+      <w:pPr>
+        <w:rPr>
+          <w:rFonts w:ascii="Arial" w:hAnsi="Arial" w:cs="Arial"/>
+          <w:sz w:val="22"/>
+          <w:szCs w:val="22"/>
+        </w:rPr>
+      </w:pPr>
+    </w:p>
+    <w:p>
+      <w:pPr>
+        <w:rPr>
+          <w:rFonts w:ascii="Arial" w:hAnsi="Arial" w:cs="Arial"/>
+          <w:sz w:val="22"/>
+          <w:szCs w:val="22"/>
+        </w:rPr>
+      </w:pPr>
+      <w:r>
+        <w:rPr>
+          <w:rFonts w:ascii="Arial" w:hAnsi="Arial" w:cs="Arial"/>
+          <w:sz w:val="22"/>
+          <w:szCs w:val="22"/>
+        </w:rPr>
+        <w:t xml:space="preserve">In a theoretical "perfect world where everything is data driven", all aspects of your objects could be completely controlled by </w:t>
+      </w:r>
+      <w:proofErr w:type="spellStart"/>
+      <w:r>
+        <w:rPr>
+          <w:rFonts w:ascii="Arial" w:hAnsi="Arial" w:cs="Arial"/>
+          <w:sz w:val="22"/>
+          <w:szCs w:val="22"/>
+        </w:rPr>
+        <w:t>Lua</w:t>
+      </w:r>
+      <w:proofErr w:type="spellEnd"/>
+      <w:r>
+        <w:rPr>
+          <w:rFonts w:ascii="Arial" w:hAnsi="Arial" w:cs="Arial"/>
+          <w:sz w:val="22"/>
+          <w:szCs w:val="22"/>
+        </w:rPr>
+        <w:t xml:space="preserve"> script.</w:t>
+      </w:r>
+    </w:p>
+    <w:p>
+      <w:pPr>
+        <w:rPr>
+          <w:rFonts w:ascii="Arial" w:hAnsi="Arial" w:cs="Arial"/>
+          <w:sz w:val="22"/>
+          <w:szCs w:val="22"/>
+        </w:rPr>
+      </w:pPr>
+    </w:p>
+    <w:p>
+      <w:pPr>
+        <w:rPr>
+          <w:rFonts w:ascii="Arial" w:hAnsi="Arial" w:cs="Arial"/>
+          <w:sz w:val="22"/>
+          <w:szCs w:val="22"/>
+        </w:rPr>
+      </w:pPr>
+      <w:r>
+        <w:rPr>
+          <w:rFonts w:ascii="Arial" w:hAnsi="Arial" w:cs="Arial"/>
+          <w:sz w:val="22"/>
+          <w:szCs w:val="22"/>
+        </w:rPr>
+        <w:t xml:space="preserve">However, that's not practical or likely not even desired. In addition, considering that </w:t>
+      </w:r>
+      <w:proofErr w:type="spellStart"/>
+      <w:r>
+        <w:rPr>
+          <w:rFonts w:ascii="Arial" w:hAnsi="Arial" w:cs="Arial"/>
+          <w:sz w:val="22"/>
+          <w:szCs w:val="22"/>
+        </w:rPr>
+        <w:t>Lua</w:t>
+      </w:r>
+      <w:proofErr w:type="spellEnd"/>
+      <w:r>
+        <w:rPr>
+          <w:rFonts w:ascii="Arial" w:hAnsi="Arial" w:cs="Arial"/>
+          <w:sz w:val="22"/>
+          <w:szCs w:val="22"/>
+        </w:rPr>
+        <w:t xml:space="preserve"> is essentially a weakly typed, managed, scripting language, and C &amp; C++ aren't, there's going to be issues interacting between the two languages. </w:t>
+      </w:r>
+    </w:p>
+    <w:p>
+      <w:pPr>
+        <w:rPr>
+          <w:rFonts w:ascii="Arial" w:hAnsi="Arial" w:cs="Arial"/>
+          <w:sz w:val="22"/>
+          <w:szCs w:val="22"/>
+        </w:rPr>
+      </w:pPr>
+    </w:p>
+    <w:p>
+      <w:pPr>
+        <w:rPr>
+          <w:rFonts w:ascii="Arial" w:hAnsi="Arial" w:cs="Arial"/>
+          <w:sz w:val="22"/>
+          <w:szCs w:val="22"/>
+        </w:rPr>
+      </w:pPr>
+      <w:r>
+        <w:rPr>
+          <w:rFonts w:ascii="Arial" w:hAnsi="Arial" w:cs="Arial"/>
+          <w:sz w:val="22"/>
+          <w:szCs w:val="22"/>
+        </w:rPr>
+        <w:t xml:space="preserve">Also, since </w:t>
+      </w:r>
+      <w:proofErr w:type="spellStart"/>
+      <w:r>
+        <w:rPr>
+          <w:rFonts w:ascii="Arial" w:hAnsi="Arial" w:cs="Arial"/>
+          <w:sz w:val="22"/>
+          <w:szCs w:val="22"/>
+        </w:rPr>
+        <w:t>Lua</w:t>
+      </w:r>
+      <w:proofErr w:type="spellEnd"/>
+      <w:r>
+        <w:rPr>
+          <w:rFonts w:ascii="Arial" w:hAnsi="Arial" w:cs="Arial"/>
+          <w:sz w:val="22"/>
+          <w:szCs w:val="22"/>
+        </w:rPr>
+        <w:t xml:space="preserve"> is interpreted and so very much slower than compiled code, there's certain aspect that would be pointless to implement in </w:t>
+      </w:r>
+      <w:proofErr w:type="spellStart"/>
+      <w:r>
+        <w:rPr>
+          <w:rFonts w:ascii="Arial" w:hAnsi="Arial" w:cs="Arial"/>
+          <w:sz w:val="22"/>
+          <w:szCs w:val="22"/>
+        </w:rPr>
+        <w:t>Lua</w:t>
+      </w:r>
+      <w:proofErr w:type="spellEnd"/>
+      <w:r>
+        <w:rPr>
+          <w:rFonts w:ascii="Arial" w:hAnsi="Arial" w:cs="Arial"/>
+          <w:sz w:val="22"/>
+          <w:szCs w:val="22"/>
+        </w:rPr>
+        <w:t xml:space="preserve"> script (like collision detection, as one example). </w:t>
       </w:r>
     </w:p>
     <w:p>
@@ -1818,7 +2030,25 @@
           <w:sz w:val="22"/>
           <w:szCs w:val="22"/>
         </w:rPr>
-        <w:t xml:space="preserve"> main ways that Lua can be used:</w:t>
+        <w:t xml:space="preserve"> main ways that </w:t>
+      </w:r>
+      <w:proofErr w:type="spellStart"/>
+      <w:r>
+        <w:rPr>
+          <w:rFonts w:ascii="Arial" w:hAnsi="Arial" w:cs="Arial"/>
+          <w:sz w:val="22"/>
+          <w:szCs w:val="22"/>
+        </w:rPr>
+        <w:t>Lua</w:t>
+      </w:r>
+      <w:proofErr w:type="spellEnd"/>
+      <w:r>
+        <w:rPr>
+          <w:rFonts w:ascii="Arial" w:hAnsi="Arial" w:cs="Arial"/>
+          <w:sz w:val="22"/>
+          <w:szCs w:val="22"/>
+        </w:rPr>
+        <w:t xml:space="preserve"> can be used:</w:t>
       </w:r>
     </w:p>
     <w:p>
@@ -1875,7 +2105,25 @@
           <w:sz w:val="22"/>
           <w:szCs w:val="22"/>
         </w:rPr>
-        <w:t xml:space="preserve">Each object could have a Lua interpreter instance (state) and this </w:t>
+        <w:t xml:space="preserve">Each object could have a </w:t>
+      </w:r>
+      <w:proofErr w:type="spellStart"/>
+      <w:r>
+        <w:rPr>
+          <w:rFonts w:ascii="Arial" w:hAnsi="Arial" w:cs="Arial"/>
+          <w:sz w:val="22"/>
+          <w:szCs w:val="22"/>
+        </w:rPr>
+        <w:t>Lua</w:t>
+      </w:r>
+      <w:proofErr w:type="spellEnd"/>
+      <w:r>
+        <w:rPr>
+          <w:rFonts w:ascii="Arial" w:hAnsi="Arial" w:cs="Arial"/>
+          <w:sz w:val="22"/>
+          <w:szCs w:val="22"/>
+        </w:rPr>
+        <w:t xml:space="preserve"> interpreter instance (state) and this </w:t>
       </w:r>
       <w:proofErr w:type="gramStart"/>
       <w:r>
@@ -1893,7 +2141,43 @@
           <w:sz w:val="22"/>
           <w:szCs w:val="22"/>
         </w:rPr>
-        <w:t xml:space="preserve">) essentially runs one or more Lua script(s) each time Update() is called. There are "hooks" into the object, either directly (keep in mind that Lua calls </w:t>
+        <w:t xml:space="preserve">) essentially runs one or more </w:t>
+      </w:r>
+      <w:proofErr w:type="spellStart"/>
+      <w:r>
+        <w:rPr>
+          <w:rFonts w:ascii="Arial" w:hAnsi="Arial" w:cs="Arial"/>
+          <w:sz w:val="22"/>
+          <w:szCs w:val="22"/>
+        </w:rPr>
+        <w:t>Lua</w:t>
+      </w:r>
+      <w:proofErr w:type="spellEnd"/>
+      <w:r>
+        <w:rPr>
+          <w:rFonts w:ascii="Arial" w:hAnsi="Arial" w:cs="Arial"/>
+          <w:sz w:val="22"/>
+          <w:szCs w:val="22"/>
+        </w:rPr>
+        <w:t xml:space="preserve"> script(s) each time Update() is called. There are "hooks" into the object, either directly (keep in mind that </w:t>
+      </w:r>
+      <w:proofErr w:type="spellStart"/>
+      <w:r>
+        <w:rPr>
+          <w:rFonts w:ascii="Arial" w:hAnsi="Arial" w:cs="Arial"/>
+          <w:sz w:val="22"/>
+          <w:szCs w:val="22"/>
+        </w:rPr>
+        <w:t>Lua</w:t>
+      </w:r>
+      <w:proofErr w:type="spellEnd"/>
+      <w:r>
+        <w:rPr>
+          <w:rFonts w:ascii="Arial" w:hAnsi="Arial" w:cs="Arial"/>
+          <w:sz w:val="22"/>
+          <w:szCs w:val="22"/>
+        </w:rPr>
+        <w:t xml:space="preserve"> calls </w:t>
       </w:r>
       <w:r>
         <w:rPr>
@@ -1944,7 +2228,25 @@
           <w:szCs w:val="22"/>
         </w:rPr>
         <w:br/>
-        <w:t xml:space="preserve">In a way, this is the more "powerful" option, in that there is 100% control over the Lua script for each object. On the other hand, having the script associated with a </w:t>
+        <w:t xml:space="preserve">In a way, this is the more "powerful" option, in that there is 100% control over the </w:t>
+      </w:r>
+      <w:proofErr w:type="spellStart"/>
+      <w:r>
+        <w:rPr>
+          <w:rFonts w:ascii="Arial" w:hAnsi="Arial" w:cs="Arial"/>
+          <w:sz w:val="22"/>
+          <w:szCs w:val="22"/>
+        </w:rPr>
+        <w:t>Lua</w:t>
+      </w:r>
+      <w:proofErr w:type="spellEnd"/>
+      <w:r>
+        <w:rPr>
+          <w:rFonts w:ascii="Arial" w:hAnsi="Arial" w:cs="Arial"/>
+          <w:sz w:val="22"/>
+          <w:szCs w:val="22"/>
+        </w:rPr>
+        <w:t xml:space="preserve"> script for each object. On the other hand, having the script associated with a </w:t>
       </w:r>
       <w:r>
         <w:rPr>
@@ -1985,7 +2287,25 @@
           <w:sz w:val="22"/>
           <w:szCs w:val="22"/>
         </w:rPr>
-        <w:t xml:space="preserve">There is also the issue that the Lua scripts are only run once every </w:t>
+        <w:t xml:space="preserve">There is also the issue that the </w:t>
+      </w:r>
+      <w:proofErr w:type="spellStart"/>
+      <w:r>
+        <w:rPr>
+          <w:rFonts w:ascii="Arial" w:hAnsi="Arial" w:cs="Arial"/>
+          <w:sz w:val="22"/>
+          <w:szCs w:val="22"/>
+        </w:rPr>
+        <w:t>Lua</w:t>
+      </w:r>
+      <w:proofErr w:type="spellEnd"/>
+      <w:r>
+        <w:rPr>
+          <w:rFonts w:ascii="Arial" w:hAnsi="Arial" w:cs="Arial"/>
+          <w:sz w:val="22"/>
+          <w:szCs w:val="22"/>
+        </w:rPr>
+        <w:t xml:space="preserve"> scripts are only run once every </w:t>
       </w:r>
       <w:proofErr w:type="gramStart"/>
       <w:r>
@@ -2020,7 +2340,25 @@
           <w:szCs w:val="22"/>
         </w:rPr>
         <w:br/>
-        <w:t xml:space="preserve">Using this method, you wouldn't even need the "control system", as suggested with the FIRST Robotics method, but could implement all the behaviour in Lua. </w:t>
+        <w:t xml:space="preserve">Using this method, you wouldn't even need the "control system", as suggested with the FIRST Robotics method, but could implement all the behaviour in </w:t>
+      </w:r>
+      <w:proofErr w:type="spellStart"/>
+      <w:r>
+        <w:rPr>
+          <w:rFonts w:ascii="Arial" w:hAnsi="Arial" w:cs="Arial"/>
+          <w:sz w:val="22"/>
+          <w:szCs w:val="22"/>
+        </w:rPr>
+        <w:t>Lua</w:t>
+      </w:r>
+      <w:proofErr w:type="spellEnd"/>
+      <w:r>
+        <w:rPr>
+          <w:rFonts w:ascii="Arial" w:hAnsi="Arial" w:cs="Arial"/>
+          <w:sz w:val="22"/>
+          <w:szCs w:val="22"/>
+        </w:rPr>
+        <w:t xml:space="preserve">. </w:t>
       </w:r>
       <w:r>
         <w:rPr>
@@ -2058,7 +2396,79 @@
           <w:sz w:val="22"/>
           <w:szCs w:val="22"/>
         </w:rPr>
-        <w:t xml:space="preserve">part of a centralized control system, running one "master" Lua script, which controls the behaviour of all the objects, or as a set of scripts, but still running on one centralized object, like a "world" object. The Lua script would be more complicated as it's managing all objects, but having interaction between objects would be simplified (the central controlling object "knows" about all the objects). </w:t>
+        <w:t xml:space="preserve">part of a centralized control system, running one "master" </w:t>
+      </w:r>
+      <w:proofErr w:type="spellStart"/>
+      <w:r>
+        <w:rPr>
+          <w:rFonts w:ascii="Arial" w:hAnsi="Arial" w:cs="Arial"/>
+          <w:sz w:val="22"/>
+          <w:szCs w:val="22"/>
+        </w:rPr>
+        <w:t>Lua</w:t>
+      </w:r>
+      <w:proofErr w:type="spellEnd"/>
+      <w:r>
+        <w:rPr>
+          <w:rFonts w:ascii="Arial" w:hAnsi="Arial" w:cs="Arial"/>
+          <w:sz w:val="22"/>
+          <w:szCs w:val="22"/>
+        </w:rPr>
+        <w:t xml:space="preserve"> script, </w:t>
+      </w:r>
+      <w:proofErr w:type="gramStart"/>
+      <w:r>
+        <w:rPr>
+          <w:rFonts w:ascii="Arial" w:hAnsi="Arial" w:cs="Arial"/>
+          <w:sz w:val="22"/>
+          <w:szCs w:val="22"/>
+        </w:rPr>
+        <w:t>which controls the behaviour of all the objects, or as a set of scripts, but still running on one centralized object, like a "world" object.</w:t>
+      </w:r>
+      <w:proofErr w:type="gramEnd"/>
+      <w:r>
+        <w:rPr>
+          <w:rFonts w:ascii="Arial" w:hAnsi="Arial" w:cs="Arial"/>
+          <w:sz w:val="22"/>
+          <w:szCs w:val="22"/>
+        </w:rPr>
+        <w:t xml:space="preserve"> The </w:t>
+      </w:r>
+      <w:proofErr w:type="spellStart"/>
+      <w:r>
+        <w:rPr>
+          <w:rFonts w:ascii="Arial" w:hAnsi="Arial" w:cs="Arial"/>
+          <w:sz w:val="22"/>
+          <w:szCs w:val="22"/>
+        </w:rPr>
+        <w:t>Lua</w:t>
+      </w:r>
+      <w:proofErr w:type="spellEnd"/>
+      <w:r>
+        <w:rPr>
+          <w:rFonts w:ascii="Arial" w:hAnsi="Arial" w:cs="Arial"/>
+          <w:sz w:val="22"/>
+          <w:szCs w:val="22"/>
+        </w:rPr>
+        <w:t xml:space="preserve"> script would be more complicated as </w:t>
+      </w:r>
+      <w:proofErr w:type="spellStart"/>
+      <w:r>
+        <w:rPr>
+          <w:rFonts w:ascii="Arial" w:hAnsi="Arial" w:cs="Arial"/>
+          <w:sz w:val="22"/>
+          <w:szCs w:val="22"/>
+        </w:rPr>
+        <w:t>it's</w:t>
+      </w:r>
+      <w:proofErr w:type="spellEnd"/>
+      <w:r>
+        <w:rPr>
+          <w:rFonts w:ascii="Arial" w:hAnsi="Arial" w:cs="Arial"/>
+          <w:sz w:val="22"/>
+          <w:szCs w:val="22"/>
+        </w:rPr>
+        <w:t xml:space="preserve"> managing all objects, but having interaction between objects would be simplified (the central controlling object "knows" about all the objects). </w:t>
       </w:r>
       <w:r>
         <w:rPr>
@@ -2088,33 +2498,87 @@
           <w:sz w:val="22"/>
           <w:szCs w:val="22"/>
         </w:rPr>
-        <w:t xml:space="preserve">The script runs either on a centralized "master" object or as part of the "Initialization()" call on the individual objects, but only "parses" the commands and "dispatches" the actual behaviour objects (the FIRST Robotics command objects). In other words, the Lua code is "setting up" the actual scheduling objects, running once at the start, then not running until another "command" is needed.   </w:t>
-      </w:r>
-    </w:p>
-    <w:p>
-      <w:pPr>
-        <w:rPr>
-          <w:rFonts w:ascii="Arial" w:hAnsi="Arial" w:cs="Arial"/>
-          <w:sz w:val="22"/>
-          <w:szCs w:val="22"/>
-        </w:rPr>
-      </w:pPr>
-    </w:p>
-    <w:p>
-      <w:pPr>
-        <w:rPr>
-          <w:rFonts w:ascii="Arial" w:hAnsi="Arial" w:cs="Arial"/>
-          <w:sz w:val="22"/>
-          <w:szCs w:val="22"/>
-        </w:rPr>
-      </w:pPr>
-      <w:r>
-        <w:rPr>
-          <w:rFonts w:ascii="Arial" w:hAnsi="Arial" w:cs="Arial"/>
-          <w:sz w:val="22"/>
-          <w:szCs w:val="22"/>
-        </w:rPr>
-        <w:t xml:space="preserve">Again, these are only suggestions and you are free to do anything you want. However, the Lua script component has to be a key aspect of the application, and if not, you will lose a substantial number of marks. </w:t>
+        <w:t xml:space="preserve">The script runs either on a centralized "master" object or as part of the "Initialization()" call on the individual objects, but only "parses" the commands and "dispatches" the actual behaviour objects (the FIRST Robotics command objects). In other words, the </w:t>
+      </w:r>
+      <w:proofErr w:type="spellStart"/>
+      <w:r>
+        <w:rPr>
+          <w:rFonts w:ascii="Arial" w:hAnsi="Arial" w:cs="Arial"/>
+          <w:sz w:val="22"/>
+          <w:szCs w:val="22"/>
+        </w:rPr>
+        <w:t>Lua</w:t>
+      </w:r>
+      <w:proofErr w:type="spellEnd"/>
+      <w:r>
+        <w:rPr>
+          <w:rFonts w:ascii="Arial" w:hAnsi="Arial" w:cs="Arial"/>
+          <w:sz w:val="22"/>
+          <w:szCs w:val="22"/>
+        </w:rPr>
+        <w:t xml:space="preserve"> code is "setting up" the actual scheduling objects, running once at the start, </w:t>
+      </w:r>
+      <w:proofErr w:type="gramStart"/>
+      <w:r>
+        <w:rPr>
+          <w:rFonts w:ascii="Arial" w:hAnsi="Arial" w:cs="Arial"/>
+          <w:sz w:val="22"/>
+          <w:szCs w:val="22"/>
+        </w:rPr>
+        <w:t>then</w:t>
+      </w:r>
+      <w:proofErr w:type="gramEnd"/>
+      <w:r>
+        <w:rPr>
+          <w:rFonts w:ascii="Arial" w:hAnsi="Arial" w:cs="Arial"/>
+          <w:sz w:val="22"/>
+          <w:szCs w:val="22"/>
+        </w:rPr>
+        <w:t xml:space="preserve"> not running until another "command" is needed.   </w:t>
+      </w:r>
+    </w:p>
+    <w:p>
+      <w:pPr>
+        <w:rPr>
+          <w:rFonts w:ascii="Arial" w:hAnsi="Arial" w:cs="Arial"/>
+          <w:sz w:val="22"/>
+          <w:szCs w:val="22"/>
+        </w:rPr>
+      </w:pPr>
+    </w:p>
+    <w:p>
+      <w:pPr>
+        <w:rPr>
+          <w:rFonts w:ascii="Arial" w:hAnsi="Arial" w:cs="Arial"/>
+          <w:sz w:val="22"/>
+          <w:szCs w:val="22"/>
+        </w:rPr>
+      </w:pPr>
+      <w:r>
+        <w:rPr>
+          <w:rFonts w:ascii="Arial" w:hAnsi="Arial" w:cs="Arial"/>
+          <w:sz w:val="22"/>
+          <w:szCs w:val="22"/>
+        </w:rPr>
+        <w:t xml:space="preserve">Again, these are only suggestions and you are free to do anything you want. However, the </w:t>
+      </w:r>
+      <w:proofErr w:type="spellStart"/>
+      <w:r>
+        <w:rPr>
+          <w:rFonts w:ascii="Arial" w:hAnsi="Arial" w:cs="Arial"/>
+          <w:sz w:val="22"/>
+          <w:szCs w:val="22"/>
+        </w:rPr>
+        <w:t>Lua</w:t>
+      </w:r>
+      <w:proofErr w:type="spellEnd"/>
+      <w:r>
+        <w:rPr>
+          <w:rFonts w:ascii="Arial" w:hAnsi="Arial" w:cs="Arial"/>
+          <w:sz w:val="22"/>
+          <w:szCs w:val="22"/>
+        </w:rPr>
+        <w:t xml:space="preserve"> script component has to be a key aspect of the application, and if not, you will lose a substantial number of marks. </w:t>
       </w:r>
       <w:r>
         <w:rPr>
@@ -2142,7 +2606,27 @@
           <w:sz w:val="22"/>
           <w:szCs w:val="22"/>
         </w:rPr>
-        <w:t xml:space="preserve"> incorporate Lua at all, you can't pass this project.</w:t>
+        <w:t xml:space="preserve"> incorporate </w:t>
+      </w:r>
+      <w:proofErr w:type="spellStart"/>
+      <w:r>
+        <w:rPr>
+          <w:rFonts w:ascii="Arial" w:hAnsi="Arial" w:cs="Arial"/>
+          <w:i/>
+          <w:sz w:val="22"/>
+          <w:szCs w:val="22"/>
+        </w:rPr>
+        <w:t>Lua</w:t>
+      </w:r>
+      <w:proofErr w:type="spellEnd"/>
+      <w:r>
+        <w:rPr>
+          <w:rFonts w:ascii="Arial" w:hAnsi="Arial" w:cs="Arial"/>
+          <w:i/>
+          <w:sz w:val="22"/>
+          <w:szCs w:val="22"/>
+        </w:rPr>
+        <w:t xml:space="preserve"> at all, you can't pass this project.</w:t>
       </w:r>
       <w:r>
         <w:rPr>
@@ -2186,7 +2670,61 @@
           <w:sz w:val="22"/>
           <w:szCs w:val="22"/>
         </w:rPr>
-        <w:t xml:space="preserve">), by doing something like: adding an empty Lua script to the objects, have a "print("do everything")" command and that's it, then it will be treated as having not incorporated Lua at all.  </w:t>
+        <w:t xml:space="preserve">), by doing something like: adding an empty </w:t>
+      </w:r>
+      <w:proofErr w:type="spellStart"/>
+      <w:r>
+        <w:rPr>
+          <w:rFonts w:ascii="Arial" w:hAnsi="Arial" w:cs="Arial"/>
+          <w:sz w:val="22"/>
+          <w:szCs w:val="22"/>
+        </w:rPr>
+        <w:t>Lua</w:t>
+      </w:r>
+      <w:proofErr w:type="spellEnd"/>
+      <w:r>
+        <w:rPr>
+          <w:rFonts w:ascii="Arial" w:hAnsi="Arial" w:cs="Arial"/>
+          <w:sz w:val="22"/>
+          <w:szCs w:val="22"/>
+        </w:rPr>
+        <w:t xml:space="preserve"> script to the objects, have a "</w:t>
+      </w:r>
+      <w:proofErr w:type="gramStart"/>
+      <w:r>
+        <w:rPr>
+          <w:rFonts w:ascii="Arial" w:hAnsi="Arial" w:cs="Arial"/>
+          <w:sz w:val="22"/>
+          <w:szCs w:val="22"/>
+        </w:rPr>
+        <w:t>print(</w:t>
+      </w:r>
+      <w:proofErr w:type="gramEnd"/>
+      <w:r>
+        <w:rPr>
+          <w:rFonts w:ascii="Arial" w:hAnsi="Arial" w:cs="Arial"/>
+          <w:sz w:val="22"/>
+          <w:szCs w:val="22"/>
+        </w:rPr>
+        <w:t xml:space="preserve">"do everything")" command and that's it, then it will be treated as having not incorporated </w:t>
+      </w:r>
+      <w:proofErr w:type="spellStart"/>
+      <w:r>
+        <w:rPr>
+          <w:rFonts w:ascii="Arial" w:hAnsi="Arial" w:cs="Arial"/>
+          <w:sz w:val="22"/>
+          <w:szCs w:val="22"/>
+        </w:rPr>
+        <w:t>Lua</w:t>
+      </w:r>
+      <w:proofErr w:type="spellEnd"/>
+      <w:r>
+        <w:rPr>
+          <w:rFonts w:ascii="Arial" w:hAnsi="Arial" w:cs="Arial"/>
+          <w:sz w:val="22"/>
+          <w:szCs w:val="22"/>
+        </w:rPr>
+        <w:t xml:space="preserve"> at all.  </w:t>
       </w:r>
     </w:p>
     <w:p>
@@ -2239,14 +2777,34 @@
           <w:sz w:val="22"/>
           <w:szCs w:val="22"/>
         </w:rPr>
-        <w:t xml:space="preserve">through the Lua script(s) without the need to change any code or without any "custom" script code that are running at the same time. In order to change the animation of your application, you should </w:t>
-      </w:r>
+        <w:t xml:space="preserve">through the </w:t>
+      </w:r>
+      <w:proofErr w:type="spellStart"/>
       <w:r>
         <w:rPr>
           <w:rFonts w:ascii="Arial" w:hAnsi="Arial" w:cs="Arial"/>
           <w:b/>
           <w:sz w:val="22"/>
           <w:szCs w:val="22"/>
+        </w:rPr>
+        <w:t>Lua</w:t>
+      </w:r>
+      <w:proofErr w:type="spellEnd"/>
+      <w:r>
+        <w:rPr>
+          <w:rFonts w:ascii="Arial" w:hAnsi="Arial" w:cs="Arial"/>
+          <w:b/>
+          <w:sz w:val="22"/>
+          <w:szCs w:val="22"/>
+        </w:rPr>
+        <w:t xml:space="preserve"> script(s) without the need to change any code or without any "custom" script code that are running at the same time. In order to change the animation of your application, you should </w:t>
+      </w:r>
+      <w:r>
+        <w:rPr>
+          <w:rFonts w:ascii="Arial" w:hAnsi="Arial" w:cs="Arial"/>
+          <w:b/>
+          <w:sz w:val="22"/>
+          <w:szCs w:val="22"/>
           <w:u w:val="single"/>
         </w:rPr>
         <w:t>only</w:t>
@@ -2258,7 +2816,27 @@
           <w:sz w:val="22"/>
           <w:szCs w:val="22"/>
         </w:rPr>
-        <w:t xml:space="preserve"> need to update Lua script(s) and nothing else. </w:t>
+        <w:t xml:space="preserve"> need to update </w:t>
+      </w:r>
+      <w:proofErr w:type="spellStart"/>
+      <w:r>
+        <w:rPr>
+          <w:rFonts w:ascii="Arial" w:hAnsi="Arial" w:cs="Arial"/>
+          <w:b/>
+          <w:sz w:val="22"/>
+          <w:szCs w:val="22"/>
+        </w:rPr>
+        <w:t>Lua</w:t>
+      </w:r>
+      <w:proofErr w:type="spellEnd"/>
+      <w:r>
+        <w:rPr>
+          <w:rFonts w:ascii="Arial" w:hAnsi="Arial" w:cs="Arial"/>
+          <w:b/>
+          <w:sz w:val="22"/>
+          <w:szCs w:val="22"/>
+        </w:rPr>
+        <w:t xml:space="preserve"> script(s) and nothing else. </w:t>
       </w:r>
       <w:r>
         <w:rPr>
@@ -2333,7 +2911,23 @@
           <w:rFonts w:ascii="Arial" w:hAnsi="Arial" w:cs="Arial"/>
           <w:sz w:val="22"/>
         </w:rPr>
-        <w:t xml:space="preserve">A “friendly name”, “type”, and unique ID. </w:t>
+        <w:t xml:space="preserve">A </w:t>
+      </w:r>
+      <w:proofErr w:type="gramStart"/>
+      <w:r>
+        <w:rPr>
+          <w:rFonts w:ascii="Arial" w:hAnsi="Arial" w:cs="Arial"/>
+          <w:sz w:val="22"/>
+        </w:rPr>
+        <w:t>“friendly name”, “type”,</w:t>
+      </w:r>
+      <w:proofErr w:type="gramEnd"/>
+      <w:r>
+        <w:rPr>
+          <w:rFonts w:ascii="Arial" w:hAnsi="Arial" w:cs="Arial"/>
+          <w:sz w:val="22"/>
+        </w:rPr>
+        <w:t xml:space="preserve"> and unique ID. </w:t>
       </w:r>
     </w:p>
     <w:p>
@@ -2546,14 +3140,62 @@
           <w:rFonts w:ascii="Arial" w:hAnsi="Arial" w:cs="Arial"/>
           <w:sz w:val="22"/>
         </w:rPr>
-        <w:t>start vel, end vel)</w:t>
-      </w:r>
-      <w:r>
-        <w:rPr>
-          <w:rFonts w:ascii="Arial" w:hAnsi="Arial" w:cs="Arial"/>
-          <w:sz w:val="22"/>
-        </w:rPr>
-        <w:t xml:space="preserve">, which is what actual, physical objects have (cars don’t </w:t>
+        <w:t xml:space="preserve">start </w:t>
+      </w:r>
+      <w:proofErr w:type="spellStart"/>
+      <w:r>
+        <w:rPr>
+          <w:rFonts w:ascii="Arial" w:hAnsi="Arial" w:cs="Arial"/>
+          <w:sz w:val="22"/>
+        </w:rPr>
+        <w:t>vel</w:t>
+      </w:r>
+      <w:proofErr w:type="spellEnd"/>
+      <w:r>
+        <w:rPr>
+          <w:rFonts w:ascii="Arial" w:hAnsi="Arial" w:cs="Arial"/>
+          <w:sz w:val="22"/>
+        </w:rPr>
+        <w:t xml:space="preserve">, end </w:t>
+      </w:r>
+      <w:proofErr w:type="spellStart"/>
+      <w:r>
+        <w:rPr>
+          <w:rFonts w:ascii="Arial" w:hAnsi="Arial" w:cs="Arial"/>
+          <w:sz w:val="22"/>
+        </w:rPr>
+        <w:t>vel</w:t>
+      </w:r>
+      <w:proofErr w:type="spellEnd"/>
+      <w:r>
+        <w:rPr>
+          <w:rFonts w:ascii="Arial" w:hAnsi="Arial" w:cs="Arial"/>
+          <w:sz w:val="22"/>
+        </w:rPr>
+        <w:t>)</w:t>
+      </w:r>
+      <w:r>
+        <w:rPr>
+          <w:rFonts w:ascii="Arial" w:hAnsi="Arial" w:cs="Arial"/>
+          <w:sz w:val="22"/>
+        </w:rPr>
+        <w:t xml:space="preserve">, which </w:t>
+      </w:r>
+      <w:proofErr w:type="gramStart"/>
+      <w:r>
+        <w:rPr>
+          <w:rFonts w:ascii="Arial" w:hAnsi="Arial" w:cs="Arial"/>
+          <w:sz w:val="22"/>
+        </w:rPr>
+        <w:t>is what actual, physical objects</w:t>
+      </w:r>
+      <w:proofErr w:type="gramEnd"/>
+      <w:r>
+        <w:rPr>
+          <w:rFonts w:ascii="Arial" w:hAnsi="Arial" w:cs="Arial"/>
+          <w:sz w:val="22"/>
+        </w:rPr>
+        <w:t xml:space="preserve"> have (cars don’t </w:t>
       </w:r>
       <w:r>
         <w:rPr>
@@ -2751,7 +3393,25 @@
           <w:i/>
           <w:sz w:val="22"/>
         </w:rPr>
-        <w:t>oh, I’ve got these two options, so I’m good, right? Heh-heh...I mean, they are the best options, right? Right???</w:t>
+        <w:t xml:space="preserve">oh, I’ve got these two options, so I’m good, right? </w:t>
+      </w:r>
+      <w:proofErr w:type="spellStart"/>
+      <w:r>
+        <w:rPr>
+          <w:rFonts w:ascii="Arial" w:hAnsi="Arial" w:cs="Arial"/>
+          <w:i/>
+          <w:sz w:val="22"/>
+        </w:rPr>
+        <w:t>Heh-heh</w:t>
+      </w:r>
+      <w:proofErr w:type="spellEnd"/>
+      <w:r>
+        <w:rPr>
+          <w:rFonts w:ascii="Arial" w:hAnsi="Arial" w:cs="Arial"/>
+          <w:i/>
+          <w:sz w:val="22"/>
+        </w:rPr>
+        <w:t>...I mean, they are the best options, right? Right???</w:t>
       </w:r>
       <w:r>
         <w:rPr>
@@ -2850,7 +3510,7 @@
           <w:b w:val="0"/>
           <w:sz w:val="22"/>
         </w:rPr>
-        <w:t>i.e.</w:t>
+        <w:t>i.e</w:t>
       </w:r>
       <w:proofErr w:type="gramEnd"/>
       <w:r>
@@ -2859,7 +3519,7 @@
           <w:b w:val="0"/>
           <w:sz w:val="22"/>
         </w:rPr>
-        <w:t xml:space="preserve"> if you don’t have them, you can potentially lose all your marks if you are missing them. For instance, if your “move” command is something like “Move everything from xyz to xyz in 5 seconds” and it moves all the objects immediately, then stops, you’ll likely get zero for that (you’ll also likely to lose all the marks for the command groups, too, but that’s another story).</w:t>
+        <w:t>. if you don’t have them, you can potentially lose all your marks if you are missing them. For instance, if your “move” command is something like “Move everything from xyz to xyz in 5 seconds” and it moves all the objects immediately, then stops, you’ll likely get zero for that (you’ll also likely to lose all the marks for the command groups, too, but that’s another story).</w:t>
       </w:r>
     </w:p>
     <w:p>
@@ -2945,7 +3605,25 @@
           <w:b w:val="0"/>
           <w:sz w:val="22"/>
         </w:rPr>
-        <w:t xml:space="preserve">he “leeway” (-25% to -100%) is an attempt to prevent students “lawyering” me with technical details of the marking scheme – you know, when both the student and I are </w:t>
+        <w:t>he “leeway” (-25% to -100%) is an attempt to prevent students “</w:t>
+      </w:r>
+      <w:proofErr w:type="spellStart"/>
+      <w:r>
+        <w:rPr>
+          <w:rFonts w:cs="Arial"/>
+          <w:b w:val="0"/>
+          <w:sz w:val="22"/>
+        </w:rPr>
+        <w:t>lawyering</w:t>
+      </w:r>
+      <w:proofErr w:type="spellEnd"/>
+      <w:r>
+        <w:rPr>
+          <w:rFonts w:cs="Arial"/>
+          <w:b w:val="0"/>
+          <w:sz w:val="22"/>
+        </w:rPr>
+        <w:t xml:space="preserve">” me with technical details of the marking scheme – you know, when both the student and I are </w:t>
       </w:r>
       <w:r>
         <w:rPr>
@@ -3043,13 +3721,23 @@
           <w:sz w:val="22"/>
         </w:rPr>
       </w:pPr>
+      <w:proofErr w:type="gramStart"/>
       <w:r>
         <w:rPr>
           <w:rFonts w:cs="Arial"/>
           <w:b w:val="0"/>
           <w:sz w:val="22"/>
         </w:rPr>
-        <w:t xml:space="preserve">A jarring 0-MaxSpeed in 0 seconds, then moving, then instantly stopping is not going to get you any marks. You need to have </w:t>
+        <w:t>A jarring 0-MaxSpeed in 0 seconds, then moving, then instantly stopping is not going to get you any marks.</w:t>
+      </w:r>
+      <w:proofErr w:type="gramEnd"/>
+      <w:r>
+        <w:rPr>
+          <w:rFonts w:cs="Arial"/>
+          <w:b w:val="0"/>
+          <w:sz w:val="22"/>
+        </w:rPr>
+        <w:t xml:space="preserve"> You need to have </w:t>
       </w:r>
       <w:r>
         <w:rPr>
@@ -3702,7 +4390,23 @@
           <w:rFonts w:ascii="Arial" w:hAnsi="Arial" w:cs="Arial"/>
           <w:sz w:val="22"/>
         </w:rPr>
-        <w:t xml:space="preserve"> limited to: Unity, Unreal, Cry, Anarchy, XNA, Cocos, Ogre, the framework from the OpenGL text, etc. In other words, you are expected to have made the vast majority (essentially all) of the engine </w:t>
+        <w:t xml:space="preserve"> limited to: Unity, Unreal, Cry, Anarchy, XNA, </w:t>
+      </w:r>
+      <w:proofErr w:type="spellStart"/>
+      <w:r>
+        <w:rPr>
+          <w:rFonts w:ascii="Arial" w:hAnsi="Arial" w:cs="Arial"/>
+          <w:sz w:val="22"/>
+        </w:rPr>
+        <w:t>Cocos</w:t>
+      </w:r>
+      <w:proofErr w:type="spellEnd"/>
+      <w:r>
+        <w:rPr>
+          <w:rFonts w:ascii="Arial" w:hAnsi="Arial" w:cs="Arial"/>
+          <w:sz w:val="22"/>
+        </w:rPr>
+        <w:t xml:space="preserve">, Ogre, the framework from the OpenGL text, etc. In other words, you are expected to have made the vast majority (essentially all) of the engine </w:t>
       </w:r>
       <w:r>
         <w:rPr>
@@ -3870,6 +4574,8 @@
           <w:sz w:val="22"/>
         </w:rPr>
       </w:pPr>
+      <w:bookmarkStart w:id="0" w:name="_GoBack"/>
+      <w:bookmarkEnd w:id="0"/>
       <w:r>
         <w:rPr>
           <w:rFonts w:ascii="Arial" w:hAnsi="Arial" w:cs="Arial"/>
@@ -4738,7 +5444,23 @@
           <w:rFonts w:ascii="Arial" w:hAnsi="Arial" w:cs="Arial"/>
           <w:sz w:val="22"/>
         </w:rPr>
-        <w:t xml:space="preserve">The only exception to this is something that would be considered an “exceptional circumstance” (as defined by the Fanshawe Evaluations policy), which practically means: accident, illness, death, etc. </w:t>
+        <w:t xml:space="preserve">The only exception to this is something that would be considered an “exceptional circumstance” (as defined by the </w:t>
+      </w:r>
+      <w:proofErr w:type="spellStart"/>
+      <w:r>
+        <w:rPr>
+          <w:rFonts w:ascii="Arial" w:hAnsi="Arial" w:cs="Arial"/>
+          <w:sz w:val="22"/>
+        </w:rPr>
+        <w:t>Fanshawe</w:t>
+      </w:r>
+      <w:proofErr w:type="spellEnd"/>
+      <w:r>
+        <w:rPr>
+          <w:rFonts w:ascii="Arial" w:hAnsi="Arial" w:cs="Arial"/>
+          <w:sz w:val="22"/>
+        </w:rPr>
+        <w:t xml:space="preserve"> Evaluations policy), which practically means: accident, illness, death, etc. </w:t>
       </w:r>
     </w:p>
     <w:p>
@@ -4836,7 +5558,23 @@
           <w:rFonts w:ascii="Arial" w:hAnsi="Arial" w:cs="Arial"/>
           <w:sz w:val="22"/>
         </w:rPr>
-        <w:t xml:space="preserve"> submission. This can be in the comments portion on the submission page of Fanshawe Online (</w:t>
+        <w:t xml:space="preserve"> submission. This can be in the comments portion on the submission page of </w:t>
+      </w:r>
+      <w:proofErr w:type="spellStart"/>
+      <w:r>
+        <w:rPr>
+          <w:rFonts w:ascii="Arial" w:hAnsi="Arial" w:cs="Arial"/>
+          <w:sz w:val="22"/>
+        </w:rPr>
+        <w:t>Fanshawe</w:t>
+      </w:r>
+      <w:proofErr w:type="spellEnd"/>
+      <w:r>
+        <w:rPr>
+          <w:rFonts w:ascii="Arial" w:hAnsi="Arial" w:cs="Arial"/>
+          <w:sz w:val="22"/>
+        </w:rPr>
+        <w:t xml:space="preserve"> Online (</w:t>
       </w:r>
       <w:r>
         <w:rPr>
@@ -4867,7 +5605,23 @@
           <w:rFonts w:ascii="Arial" w:hAnsi="Arial" w:cs="Arial"/>
           <w:sz w:val="22"/>
         </w:rPr>
-        <w:t xml:space="preserve"> accept is situations where after the assignment is submitted and marked, you try and tell me, with a shifty looking expression: “Yeah, I was in Bob’s group. Yeah, that’s it.”, or give me ETOTIs (“Epic Tales of Tragedy an Intrigue”, see earlier paragraph). </w:t>
+        <w:t xml:space="preserve"> accept is situations where after the assignment is submitted and marked, you try and tell me, with a shifty looking expression: “Yeah, I was in Bob’s group. Yeah, that’s it.”, or give me ETOTIs (“Epic Tales of Tragedy </w:t>
+      </w:r>
+      <w:proofErr w:type="spellStart"/>
+      <w:r>
+        <w:rPr>
+          <w:rFonts w:ascii="Arial" w:hAnsi="Arial" w:cs="Arial"/>
+          <w:sz w:val="22"/>
+        </w:rPr>
+        <w:t>an</w:t>
+      </w:r>
+      <w:proofErr w:type="spellEnd"/>
+      <w:r>
+        <w:rPr>
+          <w:rFonts w:ascii="Arial" w:hAnsi="Arial" w:cs="Arial"/>
+          <w:sz w:val="22"/>
+        </w:rPr>
+        <w:t xml:space="preserve"> Intrigue”, see earlier paragraph). </w:t>
       </w:r>
     </w:p>
     <w:p>
@@ -5051,7 +5805,7 @@
 </file>
 
 <file path=word/endnotes.xml><?xml version="1.0" encoding="utf-8"?>
-<w:endnotes xmlns:wpc="http://schemas.microsoft.com/office/word/2010/wordprocessingCanvas" xmlns:cx="http://schemas.microsoft.com/office/drawing/2014/chartex" xmlns:cx1="http://schemas.microsoft.com/office/drawing/2015/9/8/chartex" xmlns:cx2="http://schemas.microsoft.com/office/drawing/2015/10/21/chartex" xmlns:cx3="http://schemas.microsoft.com/office/drawing/2016/5/9/chartex" xmlns:cx4="http://schemas.microsoft.com/office/drawing/2016/5/10/chartex" xmlns:cx5="http://schemas.microsoft.com/office/drawing/2016/5/11/chartex" xmlns:cx6="http://schemas.microsoft.com/office/drawing/2016/5/12/chartex" xmlns:cx7="http://schemas.microsoft.com/office/drawing/2016/5/13/chartex" xmlns:cx8="http://schemas.microsoft.com/office/drawing/2016/5/14/chartex" xmlns:mc="http://schemas.openxmlformats.org/markup-compatibility/2006" xmlns:aink="http://schemas.microsoft.com/office/drawing/2016/ink" xmlns:am3d="http://schemas.microsoft.com/office/drawing/2017/model3d" xmlns:o="urn:schemas-microsoft-com:office:office" xmlns:oel="http://schemas.microsoft.com/office/2019/extlst" xmlns:r="http://schemas.openxmlformats.org/officeDocument/2006/relationships" xmlns:m="http://schemas.openxmlformats.org/officeDocument/2006/math" xmlns:v="urn:schemas-microsoft-com:vml" xmlns:wp14="http://schemas.microsoft.com/office/word/2010/wordprocessingDrawing" xmlns:wp="http://schemas.openxmlformats.org/drawingml/2006/wordprocessingDrawing" xmlns:w10="urn:schemas-microsoft-com:office:word" xmlns:w="http://schemas.openxmlformats.org/wordprocessingml/2006/main" xmlns:w14="http://schemas.microsoft.com/office/word/2010/wordml" xmlns:w15="http://schemas.microsoft.com/office/word/2012/wordml" xmlns:w16cex="http://schemas.microsoft.com/office/word/2018/wordml/cex" xmlns:w16cid="http://schemas.microsoft.com/office/word/2016/wordml/cid" xmlns:w16="http://schemas.microsoft.com/office/word/2018/wordml" xmlns:w16sdtdh="http://schemas.microsoft.com/office/word/2020/wordml/sdtdatahash" xmlns:w16se="http://schemas.microsoft.com/office/word/2015/wordml/symex" xmlns:wpg="http://schemas.microsoft.com/office/word/2010/wordprocessingGroup" xmlns:wpi="http://schemas.microsoft.com/office/word/2010/wordprocessingInk" xmlns:wne="http://schemas.microsoft.com/office/word/2006/wordml" xmlns:wps="http://schemas.microsoft.com/office/word/2010/wordprocessingShape" mc:Ignorable="w14 w15 w16se w16cid w16 w16cex w16sdtdh wp14">
+<w:endnotes xmlns:ve="http://schemas.openxmlformats.org/markup-compatibility/2006" xmlns:o="urn:schemas-microsoft-com:office:office" xmlns:r="http://schemas.openxmlformats.org/officeDocument/2006/relationships" xmlns:m="http://schemas.openxmlformats.org/officeDocument/2006/math" xmlns:v="urn:schemas-microsoft-com:vml" xmlns:wp="http://schemas.openxmlformats.org/drawingml/2006/wordprocessingDrawing" xmlns:w10="urn:schemas-microsoft-com:office:word" xmlns:w="http://schemas.openxmlformats.org/wordprocessingml/2006/main" xmlns:wne="http://schemas.microsoft.com/office/word/2006/wordml">
   <w:endnote w:type="separator" w:id="-1">
     <w:p>
       <w:r>
@@ -5070,7 +5824,7 @@
 </file>
 
 <file path=word/footer1.xml><?xml version="1.0" encoding="utf-8"?>
-<w:ftr xmlns:wpc="http://schemas.microsoft.com/office/word/2010/wordprocessingCanvas" xmlns:cx="http://schemas.microsoft.com/office/drawing/2014/chartex" xmlns:cx1="http://schemas.microsoft.com/office/drawing/2015/9/8/chartex" xmlns:cx2="http://schemas.microsoft.com/office/drawing/2015/10/21/chartex" xmlns:cx3="http://schemas.microsoft.com/office/drawing/2016/5/9/chartex" xmlns:cx4="http://schemas.microsoft.com/office/drawing/2016/5/10/chartex" xmlns:cx5="http://schemas.microsoft.com/office/drawing/2016/5/11/chartex" xmlns:cx6="http://schemas.microsoft.com/office/drawing/2016/5/12/chartex" xmlns:cx7="http://schemas.microsoft.com/office/drawing/2016/5/13/chartex" xmlns:cx8="http://schemas.microsoft.com/office/drawing/2016/5/14/chartex" xmlns:mc="http://schemas.openxmlformats.org/markup-compatibility/2006" xmlns:aink="http://schemas.microsoft.com/office/drawing/2016/ink" xmlns:am3d="http://schemas.microsoft.com/office/drawing/2017/model3d" xmlns:o="urn:schemas-microsoft-com:office:office" xmlns:oel="http://schemas.microsoft.com/office/2019/extlst" xmlns:r="http://schemas.openxmlformats.org/officeDocument/2006/relationships" xmlns:m="http://schemas.openxmlformats.org/officeDocument/2006/math" xmlns:v="urn:schemas-microsoft-com:vml" xmlns:wp14="http://schemas.microsoft.com/office/word/2010/wordprocessingDrawing" xmlns:wp="http://schemas.openxmlformats.org/drawingml/2006/wordprocessingDrawing" xmlns:w10="urn:schemas-microsoft-com:office:word" xmlns:w="http://schemas.openxmlformats.org/wordprocessingml/2006/main" xmlns:w14="http://schemas.microsoft.com/office/word/2010/wordml" xmlns:w15="http://schemas.microsoft.com/office/word/2012/wordml" xmlns:w16cex="http://schemas.microsoft.com/office/word/2018/wordml/cex" xmlns:w16cid="http://schemas.microsoft.com/office/word/2016/wordml/cid" xmlns:w16="http://schemas.microsoft.com/office/word/2018/wordml" xmlns:w16sdtdh="http://schemas.microsoft.com/office/word/2020/wordml/sdtdatahash" xmlns:w16se="http://schemas.microsoft.com/office/word/2015/wordml/symex" xmlns:wpg="http://schemas.microsoft.com/office/word/2010/wordprocessingGroup" xmlns:wpi="http://schemas.microsoft.com/office/word/2010/wordprocessingInk" xmlns:wne="http://schemas.microsoft.com/office/word/2006/wordml" xmlns:wps="http://schemas.microsoft.com/office/word/2010/wordprocessingShape" mc:Ignorable="w14 w15 w16se w16cid w16 w16cex w16sdtdh wp14">
+<w:ftr xmlns:ve="http://schemas.openxmlformats.org/markup-compatibility/2006" xmlns:o="urn:schemas-microsoft-com:office:office" xmlns:r="http://schemas.openxmlformats.org/officeDocument/2006/relationships" xmlns:m="http://schemas.openxmlformats.org/officeDocument/2006/math" xmlns:v="urn:schemas-microsoft-com:vml" xmlns:wp="http://schemas.openxmlformats.org/drawingml/2006/wordprocessingDrawing" xmlns:w10="urn:schemas-microsoft-com:office:word" xmlns:w="http://schemas.openxmlformats.org/wordprocessingml/2006/main" xmlns:wne="http://schemas.microsoft.com/office/word/2006/wordml">
   <w:p>
     <w:pPr>
       <w:pStyle w:val="Footer"/>
@@ -5156,7 +5910,7 @@
         <w:noProof/>
         <w:sz w:val="22"/>
       </w:rPr>
-      <w:t>2</w:t>
+      <w:t>3</w:t>
     </w:r>
     <w:r>
       <w:rPr>
@@ -5257,7 +6011,7 @@
 </file>
 
 <file path=word/footnotes.xml><?xml version="1.0" encoding="utf-8"?>
-<w:footnotes xmlns:wpc="http://schemas.microsoft.com/office/word/2010/wordprocessingCanvas" xmlns:cx="http://schemas.microsoft.com/office/drawing/2014/chartex" xmlns:cx1="http://schemas.microsoft.com/office/drawing/2015/9/8/chartex" xmlns:cx2="http://schemas.microsoft.com/office/drawing/2015/10/21/chartex" xmlns:cx3="http://schemas.microsoft.com/office/drawing/2016/5/9/chartex" xmlns:cx4="http://schemas.microsoft.com/office/drawing/2016/5/10/chartex" xmlns:cx5="http://schemas.microsoft.com/office/drawing/2016/5/11/chartex" xmlns:cx6="http://schemas.microsoft.com/office/drawing/2016/5/12/chartex" xmlns:cx7="http://schemas.microsoft.com/office/drawing/2016/5/13/chartex" xmlns:cx8="http://schemas.microsoft.com/office/drawing/2016/5/14/chartex" xmlns:mc="http://schemas.openxmlformats.org/markup-compatibility/2006" xmlns:aink="http://schemas.microsoft.com/office/drawing/2016/ink" xmlns:am3d="http://schemas.microsoft.com/office/drawing/2017/model3d" xmlns:o="urn:schemas-microsoft-com:office:office" xmlns:oel="http://schemas.microsoft.com/office/2019/extlst" xmlns:r="http://schemas.openxmlformats.org/officeDocument/2006/relationships" xmlns:m="http://schemas.openxmlformats.org/officeDocument/2006/math" xmlns:v="urn:schemas-microsoft-com:vml" xmlns:wp14="http://schemas.microsoft.com/office/word/2010/wordprocessingDrawing" xmlns:wp="http://schemas.openxmlformats.org/drawingml/2006/wordprocessingDrawing" xmlns:w10="urn:schemas-microsoft-com:office:word" xmlns:w="http://schemas.openxmlformats.org/wordprocessingml/2006/main" xmlns:w14="http://schemas.microsoft.com/office/word/2010/wordml" xmlns:w15="http://schemas.microsoft.com/office/word/2012/wordml" xmlns:w16cex="http://schemas.microsoft.com/office/word/2018/wordml/cex" xmlns:w16cid="http://schemas.microsoft.com/office/word/2016/wordml/cid" xmlns:w16="http://schemas.microsoft.com/office/word/2018/wordml" xmlns:w16sdtdh="http://schemas.microsoft.com/office/word/2020/wordml/sdtdatahash" xmlns:w16se="http://schemas.microsoft.com/office/word/2015/wordml/symex" xmlns:wpg="http://schemas.microsoft.com/office/word/2010/wordprocessingGroup" xmlns:wpi="http://schemas.microsoft.com/office/word/2010/wordprocessingInk" xmlns:wne="http://schemas.microsoft.com/office/word/2006/wordml" xmlns:wps="http://schemas.microsoft.com/office/word/2010/wordprocessingShape" mc:Ignorable="w14 w15 w16se w16cid w16 w16cex w16sdtdh wp14">
+<w:footnotes xmlns:ve="http://schemas.openxmlformats.org/markup-compatibility/2006" xmlns:o="urn:schemas-microsoft-com:office:office" xmlns:r="http://schemas.openxmlformats.org/officeDocument/2006/relationships" xmlns:m="http://schemas.openxmlformats.org/officeDocument/2006/math" xmlns:v="urn:schemas-microsoft-com:vml" xmlns:wp="http://schemas.openxmlformats.org/drawingml/2006/wordprocessingDrawing" xmlns:w10="urn:schemas-microsoft-com:office:word" xmlns:w="http://schemas.openxmlformats.org/wordprocessingml/2006/main" xmlns:wne="http://schemas.microsoft.com/office/word/2006/wordml">
   <w:footnote w:type="separator" w:id="-1">
     <w:p>
       <w:r>
@@ -5276,8 +6030,8 @@
 </file>
 
 <file path=word/numbering.xml><?xml version="1.0" encoding="utf-8"?>
-<w:numbering xmlns:wpc="http://schemas.microsoft.com/office/word/2010/wordprocessingCanvas" xmlns:cx="http://schemas.microsoft.com/office/drawing/2014/chartex" xmlns:cx1="http://schemas.microsoft.com/office/drawing/2015/9/8/chartex" xmlns:cx2="http://schemas.microsoft.com/office/drawing/2015/10/21/chartex" xmlns:cx3="http://schemas.microsoft.com/office/drawing/2016/5/9/chartex" xmlns:cx4="http://schemas.microsoft.com/office/drawing/2016/5/10/chartex" xmlns:cx5="http://schemas.microsoft.com/office/drawing/2016/5/11/chartex" xmlns:cx6="http://schemas.microsoft.com/office/drawing/2016/5/12/chartex" xmlns:cx7="http://schemas.microsoft.com/office/drawing/2016/5/13/chartex" xmlns:cx8="http://schemas.microsoft.com/office/drawing/2016/5/14/chartex" xmlns:mc="http://schemas.openxmlformats.org/markup-compatibility/2006" xmlns:aink="http://schemas.microsoft.com/office/drawing/2016/ink" xmlns:am3d="http://schemas.microsoft.com/office/drawing/2017/model3d" xmlns:o="urn:schemas-microsoft-com:office:office" xmlns:oel="http://schemas.microsoft.com/office/2019/extlst" xmlns:r="http://schemas.openxmlformats.org/officeDocument/2006/relationships" xmlns:m="http://schemas.openxmlformats.org/officeDocument/2006/math" xmlns:v="urn:schemas-microsoft-com:vml" xmlns:wp14="http://schemas.microsoft.com/office/word/2010/wordprocessingDrawing" xmlns:wp="http://schemas.openxmlformats.org/drawingml/2006/wordprocessingDrawing" xmlns:w10="urn:schemas-microsoft-com:office:word" xmlns:w="http://schemas.openxmlformats.org/wordprocessingml/2006/main" xmlns:w14="http://schemas.microsoft.com/office/word/2010/wordml" xmlns:w15="http://schemas.microsoft.com/office/word/2012/wordml" xmlns:w16cex="http://schemas.microsoft.com/office/word/2018/wordml/cex" xmlns:w16cid="http://schemas.microsoft.com/office/word/2016/wordml/cid" xmlns:w16="http://schemas.microsoft.com/office/word/2018/wordml" xmlns:w16sdtdh="http://schemas.microsoft.com/office/word/2020/wordml/sdtdatahash" xmlns:w16se="http://schemas.microsoft.com/office/word/2015/wordml/symex" xmlns:wpg="http://schemas.microsoft.com/office/word/2010/wordprocessingGroup" xmlns:wpi="http://schemas.microsoft.com/office/word/2010/wordprocessingInk" xmlns:wne="http://schemas.microsoft.com/office/word/2006/wordml" xmlns:wps="http://schemas.microsoft.com/office/word/2010/wordprocessingShape" mc:Ignorable="w14 w15 w16se w16cid w16 w16cex w16sdtdh wp14">
-  <w:abstractNum w:abstractNumId="0" w15:restartNumberingAfterBreak="0">
+<w:numbering xmlns:ve="http://schemas.openxmlformats.org/markup-compatibility/2006" xmlns:o="urn:schemas-microsoft-com:office:office" xmlns:r="http://schemas.openxmlformats.org/officeDocument/2006/relationships" xmlns:m="http://schemas.openxmlformats.org/officeDocument/2006/math" xmlns:v="urn:schemas-microsoft-com:vml" xmlns:wp="http://schemas.openxmlformats.org/drawingml/2006/wordprocessingDrawing" xmlns:w10="urn:schemas-microsoft-com:office:word" xmlns:w="http://schemas.openxmlformats.org/wordprocessingml/2006/main" xmlns:wne="http://schemas.microsoft.com/office/word/2006/wordml">
+  <w:abstractNum w:abstractNumId="0">
     <w:nsid w:val="03917016"/>
     <w:multiLevelType w:val="multilevel"/>
     <w:tmpl w:val="C6F07F76"/>
@@ -5390,7 +6144,7 @@
       </w:pPr>
     </w:lvl>
   </w:abstractNum>
-  <w:abstractNum w:abstractNumId="1" w15:restartNumberingAfterBreak="0">
+  <w:abstractNum w:abstractNumId="1">
     <w:nsid w:val="04E74CC6"/>
     <w:multiLevelType w:val="hybridMultilevel"/>
     <w:tmpl w:val="07AE00DA"/>
@@ -5503,7 +6257,7 @@
       </w:rPr>
     </w:lvl>
   </w:abstractNum>
-  <w:abstractNum w:abstractNumId="2" w15:restartNumberingAfterBreak="0">
+  <w:abstractNum w:abstractNumId="2">
     <w:nsid w:val="08932982"/>
     <w:multiLevelType w:val="hybridMultilevel"/>
     <w:tmpl w:val="3346542A"/>
@@ -5616,7 +6370,7 @@
       </w:rPr>
     </w:lvl>
   </w:abstractNum>
-  <w:abstractNum w:abstractNumId="3" w15:restartNumberingAfterBreak="0">
+  <w:abstractNum w:abstractNumId="3">
     <w:nsid w:val="0C177DD0"/>
     <w:multiLevelType w:val="hybridMultilevel"/>
     <w:tmpl w:val="CF7E8D10"/>
@@ -5729,7 +6483,7 @@
       </w:rPr>
     </w:lvl>
   </w:abstractNum>
-  <w:abstractNum w:abstractNumId="4" w15:restartNumberingAfterBreak="0">
+  <w:abstractNum w:abstractNumId="4">
     <w:nsid w:val="0D191A30"/>
     <w:multiLevelType w:val="multilevel"/>
     <w:tmpl w:val="F88A66CA"/>
@@ -5845,7 +6599,7 @@
       </w:pPr>
     </w:lvl>
   </w:abstractNum>
-  <w:abstractNum w:abstractNumId="5" w15:restartNumberingAfterBreak="0">
+  <w:abstractNum w:abstractNumId="5">
     <w:nsid w:val="0D923BD0"/>
     <w:multiLevelType w:val="hybridMultilevel"/>
     <w:tmpl w:val="082AA690"/>
@@ -5958,7 +6712,7 @@
       </w:pPr>
     </w:lvl>
   </w:abstractNum>
-  <w:abstractNum w:abstractNumId="6" w15:restartNumberingAfterBreak="0">
+  <w:abstractNum w:abstractNumId="6">
     <w:nsid w:val="12BC7634"/>
     <w:multiLevelType w:val="hybridMultilevel"/>
     <w:tmpl w:val="E54E63CC"/>
@@ -6071,7 +6825,7 @@
       </w:rPr>
     </w:lvl>
   </w:abstractNum>
-  <w:abstractNum w:abstractNumId="7" w15:restartNumberingAfterBreak="0">
+  <w:abstractNum w:abstractNumId="7">
     <w:nsid w:val="12E76177"/>
     <w:multiLevelType w:val="hybridMultilevel"/>
     <w:tmpl w:val="1DF251E2"/>
@@ -6184,7 +6938,7 @@
       </w:rPr>
     </w:lvl>
   </w:abstractNum>
-  <w:abstractNum w:abstractNumId="8" w15:restartNumberingAfterBreak="0">
+  <w:abstractNum w:abstractNumId="8">
     <w:nsid w:val="17334604"/>
     <w:multiLevelType w:val="hybridMultilevel"/>
     <w:tmpl w:val="F7B0CFD8"/>
@@ -6296,7 +7050,7 @@
       </w:rPr>
     </w:lvl>
   </w:abstractNum>
-  <w:abstractNum w:abstractNumId="9" w15:restartNumberingAfterBreak="0">
+  <w:abstractNum w:abstractNumId="9">
     <w:nsid w:val="1A461A23"/>
     <w:multiLevelType w:val="multilevel"/>
     <w:tmpl w:val="D6029C70"/>
@@ -6412,7 +7166,7 @@
       </w:pPr>
     </w:lvl>
   </w:abstractNum>
-  <w:abstractNum w:abstractNumId="10" w15:restartNumberingAfterBreak="0">
+  <w:abstractNum w:abstractNumId="10">
     <w:nsid w:val="1A4C0AB8"/>
     <w:multiLevelType w:val="hybridMultilevel"/>
     <w:tmpl w:val="13F4FA5E"/>
@@ -6525,7 +7279,7 @@
       </w:rPr>
     </w:lvl>
   </w:abstractNum>
-  <w:abstractNum w:abstractNumId="11" w15:restartNumberingAfterBreak="0">
+  <w:abstractNum w:abstractNumId="11">
     <w:nsid w:val="222B14B5"/>
     <w:multiLevelType w:val="hybridMultilevel"/>
     <w:tmpl w:val="54B662B6"/>
@@ -6638,7 +7392,7 @@
       </w:rPr>
     </w:lvl>
   </w:abstractNum>
-  <w:abstractNum w:abstractNumId="12" w15:restartNumberingAfterBreak="0">
+  <w:abstractNum w:abstractNumId="12">
     <w:nsid w:val="29351F1D"/>
     <w:multiLevelType w:val="hybridMultilevel"/>
     <w:tmpl w:val="C3F886D6"/>
@@ -6778,7 +7532,7 @@
       </w:rPr>
     </w:lvl>
   </w:abstractNum>
-  <w:abstractNum w:abstractNumId="13" w15:restartNumberingAfterBreak="0">
+  <w:abstractNum w:abstractNumId="13">
     <w:nsid w:val="2B632431"/>
     <w:multiLevelType w:val="hybridMultilevel"/>
     <w:tmpl w:val="32648474"/>
@@ -6891,7 +7645,7 @@
       </w:rPr>
     </w:lvl>
   </w:abstractNum>
-  <w:abstractNum w:abstractNumId="14" w15:restartNumberingAfterBreak="0">
+  <w:abstractNum w:abstractNumId="14">
     <w:nsid w:val="2F214ED3"/>
     <w:multiLevelType w:val="hybridMultilevel"/>
     <w:tmpl w:val="59F44F84"/>
@@ -7004,7 +7758,7 @@
       </w:pPr>
     </w:lvl>
   </w:abstractNum>
-  <w:abstractNum w:abstractNumId="15" w15:restartNumberingAfterBreak="0">
+  <w:abstractNum w:abstractNumId="15">
     <w:nsid w:val="2F96412B"/>
     <w:multiLevelType w:val="hybridMultilevel"/>
     <w:tmpl w:val="ADC01A40"/>
@@ -7117,7 +7871,7 @@
       </w:rPr>
     </w:lvl>
   </w:abstractNum>
-  <w:abstractNum w:abstractNumId="16" w15:restartNumberingAfterBreak="0">
+  <w:abstractNum w:abstractNumId="16">
     <w:nsid w:val="34487E3A"/>
     <w:multiLevelType w:val="hybridMultilevel"/>
     <w:tmpl w:val="39FCE3B2"/>
@@ -7256,7 +8010,7 @@
       </w:rPr>
     </w:lvl>
   </w:abstractNum>
-  <w:abstractNum w:abstractNumId="17" w15:restartNumberingAfterBreak="0">
+  <w:abstractNum w:abstractNumId="17">
     <w:nsid w:val="36BC7F62"/>
     <w:multiLevelType w:val="multilevel"/>
     <w:tmpl w:val="56C2ADD0"/>
@@ -7373,7 +8127,7 @@
       </w:pPr>
     </w:lvl>
   </w:abstractNum>
-  <w:abstractNum w:abstractNumId="18" w15:restartNumberingAfterBreak="0">
+  <w:abstractNum w:abstractNumId="18">
     <w:nsid w:val="37335DDE"/>
     <w:multiLevelType w:val="hybridMultilevel"/>
     <w:tmpl w:val="DEBC6F30"/>
@@ -7492,7 +8246,7 @@
       </w:pPr>
     </w:lvl>
   </w:abstractNum>
-  <w:abstractNum w:abstractNumId="19" w15:restartNumberingAfterBreak="0">
+  <w:abstractNum w:abstractNumId="19">
     <w:nsid w:val="38DE6529"/>
     <w:multiLevelType w:val="hybridMultilevel"/>
     <w:tmpl w:val="3CE0DB04"/>
@@ -7605,7 +8359,7 @@
       </w:rPr>
     </w:lvl>
   </w:abstractNum>
-  <w:abstractNum w:abstractNumId="20" w15:restartNumberingAfterBreak="0">
+  <w:abstractNum w:abstractNumId="20">
     <w:nsid w:val="396A547C"/>
     <w:multiLevelType w:val="hybridMultilevel"/>
     <w:tmpl w:val="AABEBBA6"/>
@@ -7718,7 +8472,7 @@
       </w:pPr>
     </w:lvl>
   </w:abstractNum>
-  <w:abstractNum w:abstractNumId="21" w15:restartNumberingAfterBreak="0">
+  <w:abstractNum w:abstractNumId="21">
     <w:nsid w:val="3C083FAD"/>
     <w:multiLevelType w:val="hybridMultilevel"/>
     <w:tmpl w:val="423A34A0"/>
@@ -7804,7 +8558,7 @@
       </w:pPr>
     </w:lvl>
   </w:abstractNum>
-  <w:abstractNum w:abstractNumId="22" w15:restartNumberingAfterBreak="0">
+  <w:abstractNum w:abstractNumId="22">
     <w:nsid w:val="3D814843"/>
     <w:multiLevelType w:val="hybridMultilevel"/>
     <w:tmpl w:val="D8362124"/>
@@ -7917,7 +8671,7 @@
       </w:pPr>
     </w:lvl>
   </w:abstractNum>
-  <w:abstractNum w:abstractNumId="23" w15:restartNumberingAfterBreak="0">
+  <w:abstractNum w:abstractNumId="23">
     <w:nsid w:val="4087412A"/>
     <w:multiLevelType w:val="hybridMultilevel"/>
     <w:tmpl w:val="3B081058"/>
@@ -8030,7 +8784,7 @@
       </w:rPr>
     </w:lvl>
   </w:abstractNum>
-  <w:abstractNum w:abstractNumId="24" w15:restartNumberingAfterBreak="0">
+  <w:abstractNum w:abstractNumId="24">
     <w:nsid w:val="47C77032"/>
     <w:multiLevelType w:val="hybridMultilevel"/>
     <w:tmpl w:val="DDEA1708"/>
@@ -8170,7 +8924,7 @@
       </w:rPr>
     </w:lvl>
   </w:abstractNum>
-  <w:abstractNum w:abstractNumId="25" w15:restartNumberingAfterBreak="0">
+  <w:abstractNum w:abstractNumId="25">
     <w:nsid w:val="49F91B2B"/>
     <w:multiLevelType w:val="hybridMultilevel"/>
     <w:tmpl w:val="C7D83A72"/>
@@ -8282,7 +9036,7 @@
       </w:rPr>
     </w:lvl>
   </w:abstractNum>
-  <w:abstractNum w:abstractNumId="26" w15:restartNumberingAfterBreak="0">
+  <w:abstractNum w:abstractNumId="26">
     <w:nsid w:val="536D526D"/>
     <w:multiLevelType w:val="hybridMultilevel"/>
     <w:tmpl w:val="A948BCDA"/>
@@ -8395,7 +9149,7 @@
       </w:rPr>
     </w:lvl>
   </w:abstractNum>
-  <w:abstractNum w:abstractNumId="27" w15:restartNumberingAfterBreak="0">
+  <w:abstractNum w:abstractNumId="27">
     <w:nsid w:val="57314043"/>
     <w:multiLevelType w:val="hybridMultilevel"/>
     <w:tmpl w:val="372E4BE2"/>
@@ -8508,7 +9262,7 @@
       </w:rPr>
     </w:lvl>
   </w:abstractNum>
-  <w:abstractNum w:abstractNumId="28" w15:restartNumberingAfterBreak="0">
+  <w:abstractNum w:abstractNumId="28">
     <w:nsid w:val="5AB4033D"/>
     <w:multiLevelType w:val="multilevel"/>
     <w:tmpl w:val="D6029C70"/>
@@ -8624,7 +9378,7 @@
       </w:pPr>
     </w:lvl>
   </w:abstractNum>
-  <w:abstractNum w:abstractNumId="29" w15:restartNumberingAfterBreak="0">
+  <w:abstractNum w:abstractNumId="29">
     <w:nsid w:val="5D9440AF"/>
     <w:multiLevelType w:val="hybridMultilevel"/>
     <w:tmpl w:val="6588899C"/>
@@ -8736,7 +9490,7 @@
       </w:rPr>
     </w:lvl>
   </w:abstractNum>
-  <w:abstractNum w:abstractNumId="30" w15:restartNumberingAfterBreak="0">
+  <w:abstractNum w:abstractNumId="30">
     <w:nsid w:val="5E7E57F4"/>
     <w:multiLevelType w:val="multilevel"/>
     <w:tmpl w:val="C35C4280"/>
@@ -8849,7 +9603,7 @@
       </w:pPr>
     </w:lvl>
   </w:abstractNum>
-  <w:abstractNum w:abstractNumId="31" w15:restartNumberingAfterBreak="0">
+  <w:abstractNum w:abstractNumId="31">
     <w:nsid w:val="5F07642D"/>
     <w:multiLevelType w:val="hybridMultilevel"/>
     <w:tmpl w:val="D6029C70"/>
@@ -8965,7 +9719,7 @@
       </w:pPr>
     </w:lvl>
   </w:abstractNum>
-  <w:abstractNum w:abstractNumId="32" w15:restartNumberingAfterBreak="0">
+  <w:abstractNum w:abstractNumId="32">
     <w:nsid w:val="659F46DA"/>
     <w:multiLevelType w:val="hybridMultilevel"/>
     <w:tmpl w:val="C44E7684"/>
@@ -9078,7 +9832,7 @@
       </w:pPr>
     </w:lvl>
   </w:abstractNum>
-  <w:abstractNum w:abstractNumId="33" w15:restartNumberingAfterBreak="0">
+  <w:abstractNum w:abstractNumId="33">
     <w:nsid w:val="667C70B3"/>
     <w:multiLevelType w:val="hybridMultilevel"/>
     <w:tmpl w:val="BF906FA6"/>
@@ -9218,7 +9972,7 @@
       </w:rPr>
     </w:lvl>
   </w:abstractNum>
-  <w:abstractNum w:abstractNumId="34" w15:restartNumberingAfterBreak="0">
+  <w:abstractNum w:abstractNumId="34">
     <w:nsid w:val="6A2A2B6E"/>
     <w:multiLevelType w:val="multilevel"/>
     <w:tmpl w:val="923C9256"/>
@@ -9313,7 +10067,7 @@
       </w:pPr>
     </w:lvl>
   </w:abstractNum>
-  <w:abstractNum w:abstractNumId="35" w15:restartNumberingAfterBreak="0">
+  <w:abstractNum w:abstractNumId="35">
     <w:nsid w:val="6AE11885"/>
     <w:multiLevelType w:val="hybridMultilevel"/>
     <w:tmpl w:val="CC86CA22"/>
@@ -9453,7 +10207,7 @@
       </w:rPr>
     </w:lvl>
   </w:abstractNum>
-  <w:abstractNum w:abstractNumId="36" w15:restartNumberingAfterBreak="0">
+  <w:abstractNum w:abstractNumId="36">
     <w:nsid w:val="6C06628F"/>
     <w:multiLevelType w:val="hybridMultilevel"/>
     <w:tmpl w:val="9320C04C"/>
@@ -9566,7 +10320,7 @@
       </w:pPr>
     </w:lvl>
   </w:abstractNum>
-  <w:abstractNum w:abstractNumId="37" w15:restartNumberingAfterBreak="0">
+  <w:abstractNum w:abstractNumId="37">
     <w:nsid w:val="6C2D51D9"/>
     <w:multiLevelType w:val="multilevel"/>
     <w:tmpl w:val="59F44F84"/>
@@ -9679,7 +10433,7 @@
       </w:pPr>
     </w:lvl>
   </w:abstractNum>
-  <w:abstractNum w:abstractNumId="38" w15:restartNumberingAfterBreak="0">
+  <w:abstractNum w:abstractNumId="38">
     <w:nsid w:val="6F207EB9"/>
     <w:multiLevelType w:val="hybridMultilevel"/>
     <w:tmpl w:val="56C2ADD0"/>
@@ -9796,7 +10550,7 @@
       </w:pPr>
     </w:lvl>
   </w:abstractNum>
-  <w:abstractNum w:abstractNumId="39" w15:restartNumberingAfterBreak="0">
+  <w:abstractNum w:abstractNumId="39">
     <w:nsid w:val="6F212335"/>
     <w:multiLevelType w:val="hybridMultilevel"/>
     <w:tmpl w:val="40BCC262"/>
@@ -9909,7 +10663,7 @@
       </w:rPr>
     </w:lvl>
   </w:abstractNum>
-  <w:abstractNum w:abstractNumId="40" w15:restartNumberingAfterBreak="0">
+  <w:abstractNum w:abstractNumId="40">
     <w:nsid w:val="6F3E6B33"/>
     <w:multiLevelType w:val="hybridMultilevel"/>
     <w:tmpl w:val="B1580778"/>
@@ -10049,7 +10803,7 @@
       </w:rPr>
     </w:lvl>
   </w:abstractNum>
-  <w:abstractNum w:abstractNumId="41" w15:restartNumberingAfterBreak="0">
+  <w:abstractNum w:abstractNumId="41">
     <w:nsid w:val="6F5C7109"/>
     <w:multiLevelType w:val="hybridMultilevel"/>
     <w:tmpl w:val="8AFEA41E"/>
@@ -10162,7 +10916,7 @@
       </w:rPr>
     </w:lvl>
   </w:abstractNum>
-  <w:abstractNum w:abstractNumId="42" w15:restartNumberingAfterBreak="0">
+  <w:abstractNum w:abstractNumId="42">
     <w:nsid w:val="729D4B6E"/>
     <w:multiLevelType w:val="hybridMultilevel"/>
     <w:tmpl w:val="F2E6F70C"/>
@@ -10274,7 +11028,7 @@
       </w:rPr>
     </w:lvl>
   </w:abstractNum>
-  <w:abstractNum w:abstractNumId="43" w15:restartNumberingAfterBreak="0">
+  <w:abstractNum w:abstractNumId="43">
     <w:nsid w:val="78E83BCD"/>
     <w:multiLevelType w:val="hybridMultilevel"/>
     <w:tmpl w:val="D9DA1CA6"/>
@@ -10387,7 +11141,7 @@
       </w:pPr>
     </w:lvl>
   </w:abstractNum>
-  <w:abstractNum w:abstractNumId="44" w15:restartNumberingAfterBreak="0">
+  <w:abstractNum w:abstractNumId="44">
     <w:nsid w:val="79796431"/>
     <w:multiLevelType w:val="hybridMultilevel"/>
     <w:tmpl w:val="E7124604"/>
@@ -10500,7 +11254,7 @@
       </w:pPr>
     </w:lvl>
   </w:abstractNum>
-  <w:abstractNum w:abstractNumId="45" w15:restartNumberingAfterBreak="0">
+  <w:abstractNum w:abstractNumId="45">
     <w:nsid w:val="7FE540FE"/>
     <w:multiLevelType w:val="hybridMultilevel"/>
     <w:tmpl w:val="3C120598"/>
@@ -10613,149 +11367,149 @@
       </w:rPr>
     </w:lvl>
   </w:abstractNum>
-  <w:num w:numId="1" w16cid:durableId="1383946851">
+  <w:num w:numId="1">
     <w:abstractNumId w:val="40"/>
   </w:num>
-  <w:num w:numId="2" w16cid:durableId="811366502">
+  <w:num w:numId="2">
     <w:abstractNumId w:val="33"/>
   </w:num>
-  <w:num w:numId="3" w16cid:durableId="991836351">
+  <w:num w:numId="3">
     <w:abstractNumId w:val="24"/>
   </w:num>
-  <w:num w:numId="4" w16cid:durableId="1356156422">
+  <w:num w:numId="4">
     <w:abstractNumId w:val="36"/>
   </w:num>
-  <w:num w:numId="5" w16cid:durableId="2016612176">
+  <w:num w:numId="5">
     <w:abstractNumId w:val="35"/>
   </w:num>
-  <w:num w:numId="6" w16cid:durableId="1549143128">
+  <w:num w:numId="6">
     <w:abstractNumId w:val="43"/>
   </w:num>
-  <w:num w:numId="7" w16cid:durableId="1708480638">
+  <w:num w:numId="7">
     <w:abstractNumId w:val="20"/>
   </w:num>
-  <w:num w:numId="8" w16cid:durableId="1695885036">
+  <w:num w:numId="8">
     <w:abstractNumId w:val="14"/>
   </w:num>
-  <w:num w:numId="9" w16cid:durableId="1496072659">
+  <w:num w:numId="9">
     <w:abstractNumId w:val="38"/>
   </w:num>
-  <w:num w:numId="10" w16cid:durableId="861476767">
+  <w:num w:numId="10">
     <w:abstractNumId w:val="34"/>
   </w:num>
-  <w:num w:numId="11" w16cid:durableId="1629773561">
+  <w:num w:numId="11">
     <w:abstractNumId w:val="32"/>
   </w:num>
-  <w:num w:numId="12" w16cid:durableId="1547597543">
+  <w:num w:numId="12">
     <w:abstractNumId w:val="5"/>
   </w:num>
-  <w:num w:numId="13" w16cid:durableId="1929538426">
+  <w:num w:numId="13">
     <w:abstractNumId w:val="44"/>
   </w:num>
-  <w:num w:numId="14" w16cid:durableId="865631417">
+  <w:num w:numId="14">
     <w:abstractNumId w:val="12"/>
   </w:num>
-  <w:num w:numId="15" w16cid:durableId="1795752668">
+  <w:num w:numId="15">
     <w:abstractNumId w:val="37"/>
   </w:num>
-  <w:num w:numId="16" w16cid:durableId="1590695464">
+  <w:num w:numId="16">
     <w:abstractNumId w:val="17"/>
   </w:num>
-  <w:num w:numId="17" w16cid:durableId="924152378">
+  <w:num w:numId="17">
     <w:abstractNumId w:val="18"/>
   </w:num>
-  <w:num w:numId="18" w16cid:durableId="600188032">
+  <w:num w:numId="18">
     <w:abstractNumId w:val="30"/>
   </w:num>
-  <w:num w:numId="19" w16cid:durableId="1274437392">
+  <w:num w:numId="19">
     <w:abstractNumId w:val="0"/>
   </w:num>
-  <w:num w:numId="20" w16cid:durableId="67075937">
+  <w:num w:numId="20">
     <w:abstractNumId w:val="4"/>
   </w:num>
-  <w:num w:numId="21" w16cid:durableId="769735477">
+  <w:num w:numId="21">
     <w:abstractNumId w:val="31"/>
   </w:num>
-  <w:num w:numId="22" w16cid:durableId="1212232402">
+  <w:num w:numId="22">
     <w:abstractNumId w:val="9"/>
   </w:num>
-  <w:num w:numId="23" w16cid:durableId="1110011455">
+  <w:num w:numId="23">
     <w:abstractNumId w:val="28"/>
   </w:num>
-  <w:num w:numId="24" w16cid:durableId="428088850">
+  <w:num w:numId="24">
     <w:abstractNumId w:val="22"/>
   </w:num>
-  <w:num w:numId="25" w16cid:durableId="1171991981">
+  <w:num w:numId="25">
     <w:abstractNumId w:val="16"/>
   </w:num>
-  <w:num w:numId="26" w16cid:durableId="236596648">
+  <w:num w:numId="26">
     <w:abstractNumId w:val="26"/>
   </w:num>
-  <w:num w:numId="27" w16cid:durableId="1391345870">
+  <w:num w:numId="27">
     <w:abstractNumId w:val="23"/>
   </w:num>
-  <w:num w:numId="28" w16cid:durableId="644508389">
+  <w:num w:numId="28">
     <w:abstractNumId w:val="21"/>
   </w:num>
-  <w:num w:numId="29" w16cid:durableId="1501387966">
+  <w:num w:numId="29">
     <w:abstractNumId w:val="11"/>
   </w:num>
-  <w:num w:numId="30" w16cid:durableId="1821070942">
+  <w:num w:numId="30">
     <w:abstractNumId w:val="7"/>
   </w:num>
-  <w:num w:numId="31" w16cid:durableId="1970624331">
+  <w:num w:numId="31">
     <w:abstractNumId w:val="29"/>
   </w:num>
-  <w:num w:numId="32" w16cid:durableId="1964579191">
+  <w:num w:numId="32">
     <w:abstractNumId w:val="1"/>
   </w:num>
-  <w:num w:numId="33" w16cid:durableId="281693443">
+  <w:num w:numId="33">
     <w:abstractNumId w:val="19"/>
   </w:num>
-  <w:num w:numId="34" w16cid:durableId="2025131404">
+  <w:num w:numId="34">
     <w:abstractNumId w:val="13"/>
   </w:num>
-  <w:num w:numId="35" w16cid:durableId="1686520952">
+  <w:num w:numId="35">
     <w:abstractNumId w:val="27"/>
   </w:num>
-  <w:num w:numId="36" w16cid:durableId="562910122">
+  <w:num w:numId="36">
     <w:abstractNumId w:val="25"/>
   </w:num>
-  <w:num w:numId="37" w16cid:durableId="264044545">
+  <w:num w:numId="37">
     <w:abstractNumId w:val="45"/>
   </w:num>
-  <w:num w:numId="38" w16cid:durableId="1925218247">
+  <w:num w:numId="38">
     <w:abstractNumId w:val="6"/>
   </w:num>
-  <w:num w:numId="39" w16cid:durableId="1240477896">
+  <w:num w:numId="39">
     <w:abstractNumId w:val="42"/>
   </w:num>
-  <w:num w:numId="40" w16cid:durableId="464541315">
+  <w:num w:numId="40">
     <w:abstractNumId w:val="15"/>
   </w:num>
-  <w:num w:numId="41" w16cid:durableId="434600484">
+  <w:num w:numId="41">
     <w:abstractNumId w:val="2"/>
   </w:num>
-  <w:num w:numId="42" w16cid:durableId="267391668">
+  <w:num w:numId="42">
     <w:abstractNumId w:val="8"/>
   </w:num>
-  <w:num w:numId="43" w16cid:durableId="899095805">
+  <w:num w:numId="43">
     <w:abstractNumId w:val="41"/>
   </w:num>
-  <w:num w:numId="44" w16cid:durableId="1291745844">
+  <w:num w:numId="44">
     <w:abstractNumId w:val="10"/>
   </w:num>
-  <w:num w:numId="45" w16cid:durableId="1942452436">
+  <w:num w:numId="45">
     <w:abstractNumId w:val="39"/>
   </w:num>
-  <w:num w:numId="46" w16cid:durableId="1374040095">
+  <w:num w:numId="46">
     <w:abstractNumId w:val="3"/>
   </w:num>
 </w:numbering>
 </file>
 
 <file path=word/styles.xml><?xml version="1.0" encoding="utf-8"?>
-<w:styles xmlns:mc="http://schemas.openxmlformats.org/markup-compatibility/2006" xmlns:r="http://schemas.openxmlformats.org/officeDocument/2006/relationships" xmlns:w="http://schemas.openxmlformats.org/wordprocessingml/2006/main" xmlns:w14="http://schemas.microsoft.com/office/word/2010/wordml" xmlns:w15="http://schemas.microsoft.com/office/word/2012/wordml" xmlns:w16cex="http://schemas.microsoft.com/office/word/2018/wordml/cex" xmlns:w16cid="http://schemas.microsoft.com/office/word/2016/wordml/cid" xmlns:w16="http://schemas.microsoft.com/office/word/2018/wordml" xmlns:w16sdtdh="http://schemas.microsoft.com/office/word/2020/wordml/sdtdatahash" xmlns:w16se="http://schemas.microsoft.com/office/word/2015/wordml/symex" mc:Ignorable="w14 w15 w16se w16cid w16 w16cex w16sdtdh">
+<w:styles xmlns:r="http://schemas.openxmlformats.org/officeDocument/2006/relationships" xmlns:w="http://schemas.openxmlformats.org/wordprocessingml/2006/main">
   <w:docDefaults>
     <w:rPrDefault>
       <w:rPr>
@@ -10765,377 +11519,140 @@
     </w:rPrDefault>
     <w:pPrDefault/>
   </w:docDefaults>
-  <w:latentStyles w:defLockedState="0" w:defUIPriority="0" w:defSemiHidden="0" w:defUnhideWhenUsed="0" w:defQFormat="0" w:count="376">
-    <w:lsdException w:name="Normal" w:qFormat="1"/>
-    <w:lsdException w:name="heading 1" w:qFormat="1"/>
-    <w:lsdException w:name="heading 2" w:qFormat="1"/>
-    <w:lsdException w:name="heading 3" w:semiHidden="1" w:unhideWhenUsed="1" w:qFormat="1"/>
-    <w:lsdException w:name="heading 4" w:semiHidden="1" w:unhideWhenUsed="1" w:qFormat="1"/>
-    <w:lsdException w:name="heading 5" w:semiHidden="1" w:unhideWhenUsed="1" w:qFormat="1"/>
-    <w:lsdException w:name="heading 6" w:semiHidden="1" w:unhideWhenUsed="1" w:qFormat="1"/>
-    <w:lsdException w:name="heading 7" w:semiHidden="1" w:unhideWhenUsed="1" w:qFormat="1"/>
-    <w:lsdException w:name="heading 8" w:semiHidden="1" w:unhideWhenUsed="1" w:qFormat="1"/>
-    <w:lsdException w:name="heading 9" w:semiHidden="1" w:unhideWhenUsed="1" w:qFormat="1"/>
-    <w:lsdException w:name="index 1" w:semiHidden="1" w:unhideWhenUsed="1"/>
-    <w:lsdException w:name="index 2" w:semiHidden="1" w:unhideWhenUsed="1"/>
-    <w:lsdException w:name="index 3" w:semiHidden="1" w:unhideWhenUsed="1"/>
-    <w:lsdException w:name="index 4" w:semiHidden="1" w:unhideWhenUsed="1"/>
-    <w:lsdException w:name="index 5" w:semiHidden="1" w:unhideWhenUsed="1"/>
-    <w:lsdException w:name="index 6" w:semiHidden="1" w:unhideWhenUsed="1"/>
-    <w:lsdException w:name="index 7" w:semiHidden="1" w:unhideWhenUsed="1"/>
-    <w:lsdException w:name="index 8" w:semiHidden="1" w:unhideWhenUsed="1"/>
-    <w:lsdException w:name="index 9" w:semiHidden="1" w:unhideWhenUsed="1"/>
-    <w:lsdException w:name="toc 1" w:semiHidden="1" w:unhideWhenUsed="1"/>
-    <w:lsdException w:name="toc 2" w:semiHidden="1" w:unhideWhenUsed="1"/>
-    <w:lsdException w:name="toc 3" w:semiHidden="1" w:unhideWhenUsed="1"/>
-    <w:lsdException w:name="toc 4" w:semiHidden="1" w:unhideWhenUsed="1"/>
-    <w:lsdException w:name="toc 5" w:semiHidden="1" w:unhideWhenUsed="1"/>
-    <w:lsdException w:name="toc 6" w:semiHidden="1" w:unhideWhenUsed="1"/>
-    <w:lsdException w:name="toc 7" w:semiHidden="1" w:unhideWhenUsed="1"/>
-    <w:lsdException w:name="toc 8" w:semiHidden="1" w:unhideWhenUsed="1"/>
-    <w:lsdException w:name="toc 9" w:semiHidden="1" w:unhideWhenUsed="1"/>
-    <w:lsdException w:name="Normal Indent" w:semiHidden="1" w:unhideWhenUsed="1"/>
-    <w:lsdException w:name="footnote text" w:semiHidden="1" w:unhideWhenUsed="1"/>
-    <w:lsdException w:name="annotation text" w:semiHidden="1" w:unhideWhenUsed="1"/>
-    <w:lsdException w:name="header" w:semiHidden="1" w:unhideWhenUsed="1"/>
-    <w:lsdException w:name="footer" w:semiHidden="1" w:unhideWhenUsed="1"/>
-    <w:lsdException w:name="index heading" w:semiHidden="1" w:unhideWhenUsed="1"/>
-    <w:lsdException w:name="caption" w:semiHidden="1" w:unhideWhenUsed="1" w:qFormat="1"/>
-    <w:lsdException w:name="table of figures" w:semiHidden="1" w:unhideWhenUsed="1"/>
-    <w:lsdException w:name="envelope address" w:semiHidden="1" w:unhideWhenUsed="1"/>
-    <w:lsdException w:name="envelope return" w:semiHidden="1" w:unhideWhenUsed="1"/>
-    <w:lsdException w:name="footnote reference" w:semiHidden="1" w:unhideWhenUsed="1"/>
-    <w:lsdException w:name="annotation reference" w:semiHidden="1" w:unhideWhenUsed="1"/>
-    <w:lsdException w:name="line number" w:semiHidden="1" w:unhideWhenUsed="1"/>
-    <w:lsdException w:name="page number" w:semiHidden="1" w:unhideWhenUsed="1"/>
-    <w:lsdException w:name="endnote reference" w:semiHidden="1" w:unhideWhenUsed="1"/>
-    <w:lsdException w:name="endnote text" w:semiHidden="1" w:unhideWhenUsed="1"/>
-    <w:lsdException w:name="table of authorities" w:semiHidden="1" w:unhideWhenUsed="1"/>
-    <w:lsdException w:name="macro" w:semiHidden="1" w:unhideWhenUsed="1"/>
-    <w:lsdException w:name="toa heading" w:semiHidden="1" w:unhideWhenUsed="1"/>
-    <w:lsdException w:name="List" w:semiHidden="1" w:unhideWhenUsed="1"/>
-    <w:lsdException w:name="List Bullet" w:semiHidden="1" w:unhideWhenUsed="1"/>
-    <w:lsdException w:name="List 2" w:semiHidden="1" w:unhideWhenUsed="1"/>
-    <w:lsdException w:name="List 3" w:semiHidden="1" w:unhideWhenUsed="1"/>
-    <w:lsdException w:name="List Bullet 2" w:semiHidden="1" w:unhideWhenUsed="1"/>
-    <w:lsdException w:name="List Bullet 3" w:semiHidden="1" w:unhideWhenUsed="1"/>
-    <w:lsdException w:name="List Bullet 4" w:semiHidden="1" w:unhideWhenUsed="1"/>
-    <w:lsdException w:name="List Bullet 5" w:semiHidden="1" w:unhideWhenUsed="1"/>
-    <w:lsdException w:name="List Number 2" w:semiHidden="1" w:unhideWhenUsed="1"/>
-    <w:lsdException w:name="List Number 3" w:semiHidden="1" w:unhideWhenUsed="1"/>
-    <w:lsdException w:name="List Number 4" w:semiHidden="1" w:unhideWhenUsed="1"/>
-    <w:lsdException w:name="List Number 5" w:semiHidden="1" w:unhideWhenUsed="1"/>
-    <w:lsdException w:name="Title" w:qFormat="1"/>
-    <w:lsdException w:name="Closing" w:semiHidden="1" w:unhideWhenUsed="1"/>
-    <w:lsdException w:name="Signature" w:semiHidden="1" w:unhideWhenUsed="1"/>
-    <w:lsdException w:name="Default Paragraph Font" w:semiHidden="1" w:unhideWhenUsed="1"/>
-    <w:lsdException w:name="Body Text" w:semiHidden="1" w:unhideWhenUsed="1"/>
-    <w:lsdException w:name="Body Text Indent" w:semiHidden="1" w:unhideWhenUsed="1"/>
-    <w:lsdException w:name="List Continue" w:semiHidden="1" w:unhideWhenUsed="1"/>
-    <w:lsdException w:name="List Continue 2" w:semiHidden="1" w:unhideWhenUsed="1"/>
-    <w:lsdException w:name="List Continue 3" w:semiHidden="1" w:unhideWhenUsed="1"/>
-    <w:lsdException w:name="List Continue 4" w:semiHidden="1" w:unhideWhenUsed="1"/>
-    <w:lsdException w:name="List Continue 5" w:semiHidden="1" w:unhideWhenUsed="1"/>
-    <w:lsdException w:name="Message Header" w:semiHidden="1" w:unhideWhenUsed="1"/>
-    <w:lsdException w:name="Subtitle" w:qFormat="1"/>
-    <w:lsdException w:name="Body Text First Indent 2" w:semiHidden="1" w:unhideWhenUsed="1"/>
-    <w:lsdException w:name="Note Heading" w:semiHidden="1" w:unhideWhenUsed="1"/>
-    <w:lsdException w:name="Body Text 2" w:semiHidden="1" w:unhideWhenUsed="1"/>
-    <w:lsdException w:name="Body Text 3" w:semiHidden="1" w:unhideWhenUsed="1"/>
-    <w:lsdException w:name="Body Text Indent 2" w:semiHidden="1" w:unhideWhenUsed="1"/>
-    <w:lsdException w:name="Body Text Indent 3" w:semiHidden="1" w:unhideWhenUsed="1"/>
-    <w:lsdException w:name="Block Text" w:semiHidden="1" w:unhideWhenUsed="1"/>
-    <w:lsdException w:name="Hyperlink" w:semiHidden="1" w:unhideWhenUsed="1"/>
-    <w:lsdException w:name="FollowedHyperlink" w:semiHidden="1" w:unhideWhenUsed="1"/>
-    <w:lsdException w:name="Strong" w:qFormat="1"/>
-    <w:lsdException w:name="Emphasis" w:qFormat="1"/>
-    <w:lsdException w:name="Document Map" w:semiHidden="1" w:unhideWhenUsed="1"/>
-    <w:lsdException w:name="Plain Text" w:semiHidden="1" w:unhideWhenUsed="1"/>
-    <w:lsdException w:name="E-mail Signature" w:semiHidden="1" w:unhideWhenUsed="1"/>
-    <w:lsdException w:name="HTML Top of Form" w:semiHidden="1" w:unhideWhenUsed="1"/>
-    <w:lsdException w:name="HTML Bottom of Form" w:semiHidden="1" w:unhideWhenUsed="1"/>
-    <w:lsdException w:name="Normal (Web)" w:semiHidden="1" w:unhideWhenUsed="1"/>
-    <w:lsdException w:name="HTML Acronym" w:semiHidden="1" w:unhideWhenUsed="1"/>
-    <w:lsdException w:name="HTML Address" w:semiHidden="1" w:unhideWhenUsed="1"/>
-    <w:lsdException w:name="HTML Cite" w:semiHidden="1" w:unhideWhenUsed="1"/>
-    <w:lsdException w:name="HTML Code" w:semiHidden="1" w:unhideWhenUsed="1"/>
-    <w:lsdException w:name="HTML Definition" w:semiHidden="1" w:unhideWhenUsed="1"/>
-    <w:lsdException w:name="HTML Keyboard" w:semiHidden="1" w:unhideWhenUsed="1"/>
-    <w:lsdException w:name="HTML Preformatted" w:semiHidden="1" w:unhideWhenUsed="1"/>
-    <w:lsdException w:name="HTML Sample" w:semiHidden="1" w:unhideWhenUsed="1"/>
-    <w:lsdException w:name="HTML Typewriter" w:semiHidden="1" w:unhideWhenUsed="1"/>
-    <w:lsdException w:name="HTML Variable" w:semiHidden="1" w:unhideWhenUsed="1"/>
-    <w:lsdException w:name="Normal Table" w:semiHidden="1" w:unhideWhenUsed="1"/>
-    <w:lsdException w:name="annotation subject" w:semiHidden="1" w:unhideWhenUsed="1"/>
-    <w:lsdException w:name="No List" w:semiHidden="1" w:unhideWhenUsed="1"/>
-    <w:lsdException w:name="Outline List 1" w:semiHidden="1" w:unhideWhenUsed="1"/>
-    <w:lsdException w:name="Outline List 2" w:semiHidden="1" w:unhideWhenUsed="1"/>
-    <w:lsdException w:name="Outline List 3" w:semiHidden="1" w:unhideWhenUsed="1"/>
-    <w:lsdException w:name="Table Simple 1" w:semiHidden="1" w:unhideWhenUsed="1"/>
-    <w:lsdException w:name="Table Simple 2" w:semiHidden="1" w:unhideWhenUsed="1"/>
-    <w:lsdException w:name="Table Simple 3" w:semiHidden="1" w:unhideWhenUsed="1"/>
-    <w:lsdException w:name="Table Classic 1" w:semiHidden="1" w:unhideWhenUsed="1"/>
-    <w:lsdException w:name="Table Classic 2" w:semiHidden="1" w:unhideWhenUsed="1"/>
-    <w:lsdException w:name="Table Classic 3" w:semiHidden="1" w:unhideWhenUsed="1"/>
-    <w:lsdException w:name="Table Classic 4" w:semiHidden="1" w:unhideWhenUsed="1"/>
-    <w:lsdException w:name="Table Colorful 1" w:semiHidden="1" w:unhideWhenUsed="1"/>
-    <w:lsdException w:name="Table Colorful 2" w:semiHidden="1" w:unhideWhenUsed="1"/>
-    <w:lsdException w:name="Table Colorful 3" w:semiHidden="1" w:unhideWhenUsed="1"/>
-    <w:lsdException w:name="Table Columns 1" w:semiHidden="1" w:unhideWhenUsed="1"/>
-    <w:lsdException w:name="Table Columns 2" w:semiHidden="1" w:unhideWhenUsed="1"/>
-    <w:lsdException w:name="Table Columns 3" w:semiHidden="1" w:unhideWhenUsed="1"/>
-    <w:lsdException w:name="Table Columns 4" w:semiHidden="1" w:unhideWhenUsed="1"/>
-    <w:lsdException w:name="Table Columns 5" w:semiHidden="1" w:unhideWhenUsed="1"/>
-    <w:lsdException w:name="Table Grid 1" w:semiHidden="1" w:unhideWhenUsed="1"/>
-    <w:lsdException w:name="Table Grid 2" w:semiHidden="1" w:unhideWhenUsed="1"/>
-    <w:lsdException w:name="Table Grid 3" w:semiHidden="1" w:unhideWhenUsed="1"/>
-    <w:lsdException w:name="Table Grid 4" w:semiHidden="1" w:unhideWhenUsed="1"/>
-    <w:lsdException w:name="Table Grid 5" w:semiHidden="1" w:unhideWhenUsed="1"/>
-    <w:lsdException w:name="Table Grid 6" w:semiHidden="1" w:unhideWhenUsed="1"/>
-    <w:lsdException w:name="Table Grid 7" w:semiHidden="1" w:unhideWhenUsed="1"/>
-    <w:lsdException w:name="Table Grid 8" w:semiHidden="1" w:unhideWhenUsed="1"/>
-    <w:lsdException w:name="Table List 1" w:semiHidden="1" w:unhideWhenUsed="1"/>
-    <w:lsdException w:name="Table List 2" w:semiHidden="1" w:unhideWhenUsed="1"/>
-    <w:lsdException w:name="Table List 3" w:semiHidden="1" w:unhideWhenUsed="1"/>
-    <w:lsdException w:name="Table List 4" w:semiHidden="1" w:unhideWhenUsed="1"/>
-    <w:lsdException w:name="Table List 5" w:semiHidden="1" w:unhideWhenUsed="1"/>
-    <w:lsdException w:name="Table List 6" w:semiHidden="1" w:unhideWhenUsed="1"/>
-    <w:lsdException w:name="Table List 7" w:semiHidden="1" w:unhideWhenUsed="1"/>
-    <w:lsdException w:name="Table List 8" w:semiHidden="1" w:unhideWhenUsed="1"/>
-    <w:lsdException w:name="Table 3D effects 1" w:semiHidden="1" w:unhideWhenUsed="1"/>
-    <w:lsdException w:name="Table 3D effects 2" w:semiHidden="1" w:unhideWhenUsed="1"/>
-    <w:lsdException w:name="Table 3D effects 3" w:semiHidden="1" w:unhideWhenUsed="1"/>
-    <w:lsdException w:name="Table Contemporary" w:semiHidden="1" w:unhideWhenUsed="1"/>
-    <w:lsdException w:name="Table Elegant" w:semiHidden="1" w:unhideWhenUsed="1"/>
-    <w:lsdException w:name="Table Professional" w:semiHidden="1" w:unhideWhenUsed="1"/>
-    <w:lsdException w:name="Table Subtle 1" w:semiHidden="1" w:unhideWhenUsed="1"/>
-    <w:lsdException w:name="Table Subtle 2" w:semiHidden="1" w:unhideWhenUsed="1"/>
-    <w:lsdException w:name="Table Web 1" w:semiHidden="1" w:unhideWhenUsed="1"/>
-    <w:lsdException w:name="Table Web 2" w:semiHidden="1" w:unhideWhenUsed="1"/>
-    <w:lsdException w:name="Table Web 3" w:semiHidden="1" w:unhideWhenUsed="1"/>
-    <w:lsdException w:name="Balloon Text" w:semiHidden="1" w:unhideWhenUsed="1"/>
-    <w:lsdException w:name="Table Grid" w:semiHidden="1" w:unhideWhenUsed="1"/>
-    <w:lsdException w:name="Table Theme" w:semiHidden="1" w:unhideWhenUsed="1"/>
-    <w:lsdException w:name="Placeholder Text" w:semiHidden="1" w:uiPriority="99"/>
-    <w:lsdException w:name="No Spacing" w:uiPriority="1" w:qFormat="1"/>
-    <w:lsdException w:name="Light Shading" w:uiPriority="60"/>
-    <w:lsdException w:name="Light List" w:uiPriority="61"/>
-    <w:lsdException w:name="Light Grid" w:uiPriority="62"/>
-    <w:lsdException w:name="Medium Shading 1" w:uiPriority="63"/>
-    <w:lsdException w:name="Medium Shading 2" w:uiPriority="64"/>
-    <w:lsdException w:name="Medium List 1" w:uiPriority="65"/>
-    <w:lsdException w:name="Medium List 2" w:uiPriority="66"/>
-    <w:lsdException w:name="Medium Grid 1" w:uiPriority="67"/>
-    <w:lsdException w:name="Medium Grid 2" w:uiPriority="68"/>
-    <w:lsdException w:name="Medium Grid 3" w:uiPriority="69"/>
-    <w:lsdException w:name="Dark List" w:uiPriority="70"/>
-    <w:lsdException w:name="Colorful Shading" w:uiPriority="71"/>
-    <w:lsdException w:name="Colorful List" w:uiPriority="72"/>
-    <w:lsdException w:name="Colorful Grid" w:uiPriority="73"/>
-    <w:lsdException w:name="Light Shading Accent 1" w:uiPriority="60"/>
-    <w:lsdException w:name="Light List Accent 1" w:uiPriority="61"/>
-    <w:lsdException w:name="Light Grid Accent 1" w:uiPriority="62"/>
-    <w:lsdException w:name="Medium Shading 1 Accent 1" w:uiPriority="63"/>
-    <w:lsdException w:name="Medium Shading 2 Accent 1" w:uiPriority="64"/>
-    <w:lsdException w:name="Medium List 1 Accent 1" w:uiPriority="65"/>
-    <w:lsdException w:name="Revision" w:semiHidden="1" w:uiPriority="99"/>
-    <w:lsdException w:name="List Paragraph" w:uiPriority="34" w:qFormat="1"/>
-    <w:lsdException w:name="Quote" w:uiPriority="29" w:qFormat="1"/>
-    <w:lsdException w:name="Intense Quote" w:uiPriority="30" w:qFormat="1"/>
-    <w:lsdException w:name="Medium List 2 Accent 1" w:uiPriority="66"/>
-    <w:lsdException w:name="Medium Grid 1 Accent 1" w:uiPriority="67"/>
-    <w:lsdException w:name="Medium Grid 2 Accent 1" w:uiPriority="68"/>
-    <w:lsdException w:name="Medium Grid 3 Accent 1" w:uiPriority="69"/>
-    <w:lsdException w:name="Dark List Accent 1" w:uiPriority="70"/>
-    <w:lsdException w:name="Colorful Shading Accent 1" w:uiPriority="71"/>
-    <w:lsdException w:name="Colorful List Accent 1" w:uiPriority="72"/>
-    <w:lsdException w:name="Colorful Grid Accent 1" w:uiPriority="73"/>
-    <w:lsdException w:name="Light Shading Accent 2" w:uiPriority="60"/>
-    <w:lsdException w:name="Light List Accent 2" w:uiPriority="61"/>
-    <w:lsdException w:name="Light Grid Accent 2" w:uiPriority="62"/>
-    <w:lsdException w:name="Medium Shading 1 Accent 2" w:uiPriority="63"/>
-    <w:lsdException w:name="Medium Shading 2 Accent 2" w:uiPriority="64"/>
-    <w:lsdException w:name="Medium List 1 Accent 2" w:uiPriority="65"/>
-    <w:lsdException w:name="Medium List 2 Accent 2" w:uiPriority="66"/>
-    <w:lsdException w:name="Medium Grid 1 Accent 2" w:uiPriority="67"/>
-    <w:lsdException w:name="Medium Grid 2 Accent 2" w:uiPriority="68"/>
-    <w:lsdException w:name="Medium Grid 3 Accent 2" w:uiPriority="69"/>
-    <w:lsdException w:name="Dark List Accent 2" w:uiPriority="70"/>
-    <w:lsdException w:name="Colorful Shading Accent 2" w:uiPriority="71"/>
-    <w:lsdException w:name="Colorful List Accent 2" w:uiPriority="72"/>
-    <w:lsdException w:name="Colorful Grid Accent 2" w:uiPriority="73"/>
-    <w:lsdException w:name="Light Shading Accent 3" w:uiPriority="60"/>
-    <w:lsdException w:name="Light List Accent 3" w:uiPriority="61"/>
-    <w:lsdException w:name="Light Grid Accent 3" w:uiPriority="62"/>
-    <w:lsdException w:name="Medium Shading 1 Accent 3" w:uiPriority="63"/>
-    <w:lsdException w:name="Medium Shading 2 Accent 3" w:uiPriority="64"/>
-    <w:lsdException w:name="Medium List 1 Accent 3" w:uiPriority="65"/>
-    <w:lsdException w:name="Medium List 2 Accent 3" w:uiPriority="66"/>
-    <w:lsdException w:name="Medium Grid 1 Accent 3" w:uiPriority="67"/>
-    <w:lsdException w:name="Medium Grid 2 Accent 3" w:uiPriority="68"/>
-    <w:lsdException w:name="Medium Grid 3 Accent 3" w:uiPriority="69"/>
-    <w:lsdException w:name="Dark List Accent 3" w:uiPriority="70"/>
-    <w:lsdException w:name="Colorful Shading Accent 3" w:uiPriority="71"/>
-    <w:lsdException w:name="Colorful List Accent 3" w:uiPriority="72"/>
-    <w:lsdException w:name="Colorful Grid Accent 3" w:uiPriority="73"/>
-    <w:lsdException w:name="Light Shading Accent 4" w:uiPriority="60"/>
-    <w:lsdException w:name="Light List Accent 4" w:uiPriority="61"/>
-    <w:lsdException w:name="Light Grid Accent 4" w:uiPriority="62"/>
-    <w:lsdException w:name="Medium Shading 1 Accent 4" w:uiPriority="63"/>
-    <w:lsdException w:name="Medium Shading 2 Accent 4" w:uiPriority="64"/>
-    <w:lsdException w:name="Medium List 1 Accent 4" w:uiPriority="65"/>
-    <w:lsdException w:name="Medium List 2 Accent 4" w:uiPriority="66"/>
-    <w:lsdException w:name="Medium Grid 1 Accent 4" w:uiPriority="67"/>
-    <w:lsdException w:name="Medium Grid 2 Accent 4" w:uiPriority="68"/>
-    <w:lsdException w:name="Medium Grid 3 Accent 4" w:uiPriority="69"/>
-    <w:lsdException w:name="Dark List Accent 4" w:uiPriority="70"/>
-    <w:lsdException w:name="Colorful Shading Accent 4" w:uiPriority="71"/>
-    <w:lsdException w:name="Colorful List Accent 4" w:uiPriority="72"/>
-    <w:lsdException w:name="Colorful Grid Accent 4" w:uiPriority="73"/>
-    <w:lsdException w:name="Light Shading Accent 5" w:uiPriority="60"/>
-    <w:lsdException w:name="Light List Accent 5" w:uiPriority="61"/>
-    <w:lsdException w:name="Light Grid Accent 5" w:uiPriority="62"/>
-    <w:lsdException w:name="Medium Shading 1 Accent 5" w:uiPriority="63"/>
-    <w:lsdException w:name="Medium Shading 2 Accent 5" w:uiPriority="64"/>
-    <w:lsdException w:name="Medium List 1 Accent 5" w:uiPriority="65"/>
-    <w:lsdException w:name="Medium List 2 Accent 5" w:uiPriority="66"/>
-    <w:lsdException w:name="Medium Grid 1 Accent 5" w:uiPriority="67"/>
-    <w:lsdException w:name="Medium Grid 2 Accent 5" w:uiPriority="68"/>
-    <w:lsdException w:name="Medium Grid 3 Accent 5" w:uiPriority="69"/>
-    <w:lsdException w:name="Dark List Accent 5" w:uiPriority="70"/>
-    <w:lsdException w:name="Colorful Shading Accent 5" w:uiPriority="71"/>
-    <w:lsdException w:name="Colorful List Accent 5" w:uiPriority="72"/>
-    <w:lsdException w:name="Colorful Grid Accent 5" w:uiPriority="73"/>
-    <w:lsdException w:name="Light Shading Accent 6" w:uiPriority="60"/>
-    <w:lsdException w:name="Light List Accent 6" w:uiPriority="61"/>
-    <w:lsdException w:name="Light Grid Accent 6" w:uiPriority="62"/>
-    <w:lsdException w:name="Medium Shading 1 Accent 6" w:uiPriority="63"/>
-    <w:lsdException w:name="Medium Shading 2 Accent 6" w:uiPriority="64"/>
-    <w:lsdException w:name="Medium List 1 Accent 6" w:uiPriority="65"/>
-    <w:lsdException w:name="Medium List 2 Accent 6" w:uiPriority="66"/>
-    <w:lsdException w:name="Medium Grid 1 Accent 6" w:uiPriority="67"/>
-    <w:lsdException w:name="Medium Grid 2 Accent 6" w:uiPriority="68"/>
-    <w:lsdException w:name="Medium Grid 3 Accent 6" w:uiPriority="69"/>
-    <w:lsdException w:name="Dark List Accent 6" w:uiPriority="70"/>
-    <w:lsdException w:name="Colorful Shading Accent 6" w:uiPriority="71"/>
-    <w:lsdException w:name="Colorful List Accent 6" w:uiPriority="72"/>
-    <w:lsdException w:name="Colorful Grid Accent 6" w:uiPriority="73"/>
-    <w:lsdException w:name="Subtle Emphasis" w:uiPriority="19" w:qFormat="1"/>
-    <w:lsdException w:name="Intense Emphasis" w:uiPriority="21" w:qFormat="1"/>
-    <w:lsdException w:name="Subtle Reference" w:uiPriority="31" w:qFormat="1"/>
-    <w:lsdException w:name="Intense Reference" w:uiPriority="32" w:qFormat="1"/>
-    <w:lsdException w:name="Book Title" w:uiPriority="33" w:qFormat="1"/>
-    <w:lsdException w:name="Bibliography" w:semiHidden="1" w:uiPriority="37" w:unhideWhenUsed="1"/>
-    <w:lsdException w:name="TOC Heading" w:semiHidden="1" w:uiPriority="39" w:unhideWhenUsed="1" w:qFormat="1"/>
-    <w:lsdException w:name="Plain Table 1" w:uiPriority="41"/>
-    <w:lsdException w:name="Plain Table 2" w:uiPriority="42"/>
-    <w:lsdException w:name="Plain Table 3" w:uiPriority="43"/>
-    <w:lsdException w:name="Plain Table 4" w:uiPriority="44"/>
-    <w:lsdException w:name="Plain Table 5" w:uiPriority="45"/>
-    <w:lsdException w:name="Grid Table Light" w:uiPriority="40"/>
-    <w:lsdException w:name="Grid Table 1 Light" w:uiPriority="46"/>
-    <w:lsdException w:name="Grid Table 2" w:uiPriority="47"/>
-    <w:lsdException w:name="Grid Table 3" w:uiPriority="48"/>
-    <w:lsdException w:name="Grid Table 4" w:uiPriority="49"/>
-    <w:lsdException w:name="Grid Table 5 Dark" w:uiPriority="50"/>
-    <w:lsdException w:name="Grid Table 6 Colorful" w:uiPriority="51"/>
-    <w:lsdException w:name="Grid Table 7 Colorful" w:uiPriority="52"/>
-    <w:lsdException w:name="Grid Table 1 Light Accent 1" w:uiPriority="46"/>
-    <w:lsdException w:name="Grid Table 2 Accent 1" w:uiPriority="47"/>
-    <w:lsdException w:name="Grid Table 3 Accent 1" w:uiPriority="48"/>
-    <w:lsdException w:name="Grid Table 4 Accent 1" w:uiPriority="49"/>
-    <w:lsdException w:name="Grid Table 5 Dark Accent 1" w:uiPriority="50"/>
-    <w:lsdException w:name="Grid Table 6 Colorful Accent 1" w:uiPriority="51"/>
-    <w:lsdException w:name="Grid Table 7 Colorful Accent 1" w:uiPriority="52"/>
-    <w:lsdException w:name="Grid Table 1 Light Accent 2" w:uiPriority="46"/>
-    <w:lsdException w:name="Grid Table 2 Accent 2" w:uiPriority="47"/>
-    <w:lsdException w:name="Grid Table 3 Accent 2" w:uiPriority="48"/>
-    <w:lsdException w:name="Grid Table 4 Accent 2" w:uiPriority="49"/>
-    <w:lsdException w:name="Grid Table 5 Dark Accent 2" w:uiPriority="50"/>
-    <w:lsdException w:name="Grid Table 6 Colorful Accent 2" w:uiPriority="51"/>
-    <w:lsdException w:name="Grid Table 7 Colorful Accent 2" w:uiPriority="52"/>
-    <w:lsdException w:name="Grid Table 1 Light Accent 3" w:uiPriority="46"/>
-    <w:lsdException w:name="Grid Table 2 Accent 3" w:uiPriority="47"/>
-    <w:lsdException w:name="Grid Table 3 Accent 3" w:uiPriority="48"/>
-    <w:lsdException w:name="Grid Table 4 Accent 3" w:uiPriority="49"/>
-    <w:lsdException w:name="Grid Table 5 Dark Accent 3" w:uiPriority="50"/>
-    <w:lsdException w:name="Grid Table 6 Colorful Accent 3" w:uiPriority="51"/>
-    <w:lsdException w:name="Grid Table 7 Colorful Accent 3" w:uiPriority="52"/>
-    <w:lsdException w:name="Grid Table 1 Light Accent 4" w:uiPriority="46"/>
-    <w:lsdException w:name="Grid Table 2 Accent 4" w:uiPriority="47"/>
-    <w:lsdException w:name="Grid Table 3 Accent 4" w:uiPriority="48"/>
-    <w:lsdException w:name="Grid Table 4 Accent 4" w:uiPriority="49"/>
-    <w:lsdException w:name="Grid Table 5 Dark Accent 4" w:uiPriority="50"/>
-    <w:lsdException w:name="Grid Table 6 Colorful Accent 4" w:uiPriority="51"/>
-    <w:lsdException w:name="Grid Table 7 Colorful Accent 4" w:uiPriority="52"/>
-    <w:lsdException w:name="Grid Table 1 Light Accent 5" w:uiPriority="46"/>
-    <w:lsdException w:name="Grid Table 2 Accent 5" w:uiPriority="47"/>
-    <w:lsdException w:name="Grid Table 3 Accent 5" w:uiPriority="48"/>
-    <w:lsdException w:name="Grid Table 4 Accent 5" w:uiPriority="49"/>
-    <w:lsdException w:name="Grid Table 5 Dark Accent 5" w:uiPriority="50"/>
-    <w:lsdException w:name="Grid Table 6 Colorful Accent 5" w:uiPriority="51"/>
-    <w:lsdException w:name="Grid Table 7 Colorful Accent 5" w:uiPriority="52"/>
-    <w:lsdException w:name="Grid Table 1 Light Accent 6" w:uiPriority="46"/>
-    <w:lsdException w:name="Grid Table 2 Accent 6" w:uiPriority="47"/>
-    <w:lsdException w:name="Grid Table 3 Accent 6" w:uiPriority="48"/>
-    <w:lsdException w:name="Grid Table 4 Accent 6" w:uiPriority="49"/>
-    <w:lsdException w:name="Grid Table 5 Dark Accent 6" w:uiPriority="50"/>
-    <w:lsdException w:name="Grid Table 6 Colorful Accent 6" w:uiPriority="51"/>
-    <w:lsdException w:name="Grid Table 7 Colorful Accent 6" w:uiPriority="52"/>
-    <w:lsdException w:name="List Table 1 Light" w:uiPriority="46"/>
-    <w:lsdException w:name="List Table 2" w:uiPriority="47"/>
-    <w:lsdException w:name="List Table 3" w:uiPriority="48"/>
-    <w:lsdException w:name="List Table 4" w:uiPriority="49"/>
-    <w:lsdException w:name="List Table 5 Dark" w:uiPriority="50"/>
-    <w:lsdException w:name="List Table 6 Colorful" w:uiPriority="51"/>
-    <w:lsdException w:name="List Table 7 Colorful" w:uiPriority="52"/>
-    <w:lsdException w:name="List Table 1 Light Accent 1" w:uiPriority="46"/>
-    <w:lsdException w:name="List Table 2 Accent 1" w:uiPriority="47"/>
-    <w:lsdException w:name="List Table 3 Accent 1" w:uiPriority="48"/>
-    <w:lsdException w:name="List Table 4 Accent 1" w:uiPriority="49"/>
-    <w:lsdException w:name="List Table 5 Dark Accent 1" w:uiPriority="50"/>
-    <w:lsdException w:name="List Table 6 Colorful Accent 1" w:uiPriority="51"/>
-    <w:lsdException w:name="List Table 7 Colorful Accent 1" w:uiPriority="52"/>
-    <w:lsdException w:name="List Table 1 Light Accent 2" w:uiPriority="46"/>
-    <w:lsdException w:name="List Table 2 Accent 2" w:uiPriority="47"/>
-    <w:lsdException w:name="List Table 3 Accent 2" w:uiPriority="48"/>
-    <w:lsdException w:name="List Table 4 Accent 2" w:uiPriority="49"/>
-    <w:lsdException w:name="List Table 5 Dark Accent 2" w:uiPriority="50"/>
-    <w:lsdException w:name="List Table 6 Colorful Accent 2" w:uiPriority="51"/>
-    <w:lsdException w:name="List Table 7 Colorful Accent 2" w:uiPriority="52"/>
-    <w:lsdException w:name="List Table 1 Light Accent 3" w:uiPriority="46"/>
-    <w:lsdException w:name="List Table 2 Accent 3" w:uiPriority="47"/>
-    <w:lsdException w:name="List Table 3 Accent 3" w:uiPriority="48"/>
-    <w:lsdException w:name="List Table 4 Accent 3" w:uiPriority="49"/>
-    <w:lsdException w:name="List Table 5 Dark Accent 3" w:uiPriority="50"/>
-    <w:lsdException w:name="List Table 6 Colorful Accent 3" w:uiPriority="51"/>
-    <w:lsdException w:name="List Table 7 Colorful Accent 3" w:uiPriority="52"/>
-    <w:lsdException w:name="List Table 1 Light Accent 4" w:uiPriority="46"/>
-    <w:lsdException w:name="List Table 2 Accent 4" w:uiPriority="47"/>
-    <w:lsdException w:name="List Table 3 Accent 4" w:uiPriority="48"/>
-    <w:lsdException w:name="List Table 4 Accent 4" w:uiPriority="49"/>
-    <w:lsdException w:name="List Table 5 Dark Accent 4" w:uiPriority="50"/>
-    <w:lsdException w:name="List Table 6 Colorful Accent 4" w:uiPriority="51"/>
-    <w:lsdException w:name="List Table 7 Colorful Accent 4" w:uiPriority="52"/>
-    <w:lsdException w:name="List Table 1 Light Accent 5" w:uiPriority="46"/>
-    <w:lsdException w:name="List Table 2 Accent 5" w:uiPriority="47"/>
-    <w:lsdException w:name="List Table 3 Accent 5" w:uiPriority="48"/>
-    <w:lsdException w:name="List Table 4 Accent 5" w:uiPriority="49"/>
-    <w:lsdException w:name="List Table 5 Dark Accent 5" w:uiPriority="50"/>
-    <w:lsdException w:name="List Table 6 Colorful Accent 5" w:uiPriority="51"/>
-    <w:lsdException w:name="List Table 7 Colorful Accent 5" w:uiPriority="52"/>
-    <w:lsdException w:name="List Table 1 Light Accent 6" w:uiPriority="46"/>
-    <w:lsdException w:name="List Table 2 Accent 6" w:uiPriority="47"/>
-    <w:lsdException w:name="List Table 3 Accent 6" w:uiPriority="48"/>
-    <w:lsdException w:name="List Table 4 Accent 6" w:uiPriority="49"/>
-    <w:lsdException w:name="List Table 5 Dark Accent 6" w:uiPriority="50"/>
-    <w:lsdException w:name="List Table 6 Colorful Accent 6" w:uiPriority="51"/>
-    <w:lsdException w:name="List Table 7 Colorful Accent 6" w:uiPriority="52"/>
-    <w:lsdException w:name="Mention" w:semiHidden="1" w:uiPriority="99" w:unhideWhenUsed="1"/>
-    <w:lsdException w:name="Smart Hyperlink" w:semiHidden="1" w:uiPriority="99" w:unhideWhenUsed="1"/>
-    <w:lsdException w:name="Hashtag" w:semiHidden="1" w:uiPriority="99" w:unhideWhenUsed="1"/>
-    <w:lsdException w:name="Unresolved Mention" w:semiHidden="1" w:uiPriority="99" w:unhideWhenUsed="1"/>
-    <w:lsdException w:name="Smart Link" w:semiHidden="1" w:uiPriority="99" w:unhideWhenUsed="1"/>
+  <w:latentStyles w:defLockedState="0" w:defUIPriority="0" w:defSemiHidden="1" w:defUnhideWhenUsed="1" w:defQFormat="0" w:count="267">
+    <w:lsdException w:name="Normal" w:semiHidden="0" w:unhideWhenUsed="0" w:qFormat="1"/>
+    <w:lsdException w:name="heading 1" w:semiHidden="0" w:unhideWhenUsed="0" w:qFormat="1"/>
+    <w:lsdException w:name="heading 2" w:semiHidden="0" w:unhideWhenUsed="0" w:qFormat="1"/>
+    <w:lsdException w:name="heading 3" w:qFormat="1"/>
+    <w:lsdException w:name="heading 4" w:qFormat="1"/>
+    <w:lsdException w:name="heading 5" w:qFormat="1"/>
+    <w:lsdException w:name="heading 6" w:qFormat="1"/>
+    <w:lsdException w:name="heading 7" w:qFormat="1"/>
+    <w:lsdException w:name="heading 8" w:qFormat="1"/>
+    <w:lsdException w:name="heading 9" w:qFormat="1"/>
+    <w:lsdException w:name="caption" w:qFormat="1"/>
+    <w:lsdException w:name="List Number" w:semiHidden="0" w:unhideWhenUsed="0"/>
+    <w:lsdException w:name="List 4" w:semiHidden="0" w:unhideWhenUsed="0"/>
+    <w:lsdException w:name="List 5" w:semiHidden="0" w:unhideWhenUsed="0"/>
+    <w:lsdException w:name="Title" w:semiHidden="0" w:unhideWhenUsed="0" w:qFormat="1"/>
+    <w:lsdException w:name="Subtitle" w:semiHidden="0" w:unhideWhenUsed="0" w:qFormat="1"/>
+    <w:lsdException w:name="Salutation" w:semiHidden="0" w:unhideWhenUsed="0"/>
+    <w:lsdException w:name="Date" w:semiHidden="0" w:unhideWhenUsed="0"/>
+    <w:lsdException w:name="Body Text First Indent" w:semiHidden="0" w:unhideWhenUsed="0"/>
+    <w:lsdException w:name="Strong" w:semiHidden="0" w:unhideWhenUsed="0" w:qFormat="1"/>
+    <w:lsdException w:name="Emphasis" w:semiHidden="0" w:unhideWhenUsed="0" w:qFormat="1"/>
+    <w:lsdException w:name="Table Grid" w:semiHidden="0" w:unhideWhenUsed="0"/>
+    <w:lsdException w:name="Placeholder Text" w:uiPriority="99" w:unhideWhenUsed="0"/>
+    <w:lsdException w:name="No Spacing" w:semiHidden="0" w:uiPriority="1" w:unhideWhenUsed="0" w:qFormat="1"/>
+    <w:lsdException w:name="Light Shading" w:semiHidden="0" w:uiPriority="60" w:unhideWhenUsed="0"/>
+    <w:lsdException w:name="Light List" w:semiHidden="0" w:uiPriority="61" w:unhideWhenUsed="0"/>
+    <w:lsdException w:name="Light Grid" w:semiHidden="0" w:uiPriority="62" w:unhideWhenUsed="0"/>
+    <w:lsdException w:name="Medium Shading 1" w:semiHidden="0" w:uiPriority="63" w:unhideWhenUsed="0"/>
+    <w:lsdException w:name="Medium Shading 2" w:semiHidden="0" w:uiPriority="64" w:unhideWhenUsed="0"/>
+    <w:lsdException w:name="Medium List 1" w:semiHidden="0" w:uiPriority="65" w:unhideWhenUsed="0"/>
+    <w:lsdException w:name="Medium List 2" w:semiHidden="0" w:uiPriority="66" w:unhideWhenUsed="0"/>
+    <w:lsdException w:name="Medium Grid 1" w:semiHidden="0" w:uiPriority="67" w:unhideWhenUsed="0"/>
+    <w:lsdException w:name="Medium Grid 2" w:semiHidden="0" w:uiPriority="68" w:unhideWhenUsed="0"/>
+    <w:lsdException w:name="Medium Grid 3" w:semiHidden="0" w:uiPriority="69" w:unhideWhenUsed="0"/>
+    <w:lsdException w:name="Dark List" w:semiHidden="0" w:uiPriority="70" w:unhideWhenUsed="0"/>
+    <w:lsdException w:name="Colorful Shading" w:semiHidden="0" w:uiPriority="71" w:unhideWhenUsed="0"/>
+    <w:lsdException w:name="Colorful List" w:semiHidden="0" w:uiPriority="72" w:unhideWhenUsed="0"/>
+    <w:lsdException w:name="Colorful Grid" w:semiHidden="0" w:uiPriority="73" w:unhideWhenUsed="0"/>
+    <w:lsdException w:name="Light Shading Accent 1" w:semiHidden="0" w:uiPriority="60" w:unhideWhenUsed="0"/>
+    <w:lsdException w:name="Light List Accent 1" w:semiHidden="0" w:uiPriority="61" w:unhideWhenUsed="0"/>
+    <w:lsdException w:name="Light Grid Accent 1" w:semiHidden="0" w:uiPriority="62" w:unhideWhenUsed="0"/>
+    <w:lsdException w:name="Medium Shading 1 Accent 1" w:semiHidden="0" w:uiPriority="63" w:unhideWhenUsed="0"/>
+    <w:lsdException w:name="Medium Shading 2 Accent 1" w:semiHidden="0" w:uiPriority="64" w:unhideWhenUsed="0"/>
+    <w:lsdException w:name="Medium List 1 Accent 1" w:semiHidden="0" w:uiPriority="65" w:unhideWhenUsed="0"/>
+    <w:lsdException w:name="Revision" w:uiPriority="99" w:unhideWhenUsed="0"/>
+    <w:lsdException w:name="List Paragraph" w:semiHidden="0" w:uiPriority="34" w:unhideWhenUsed="0" w:qFormat="1"/>
+    <w:lsdException w:name="Quote" w:semiHidden="0" w:uiPriority="29" w:unhideWhenUsed="0" w:qFormat="1"/>
+    <w:lsdException w:name="Intense Quote" w:semiHidden="0" w:uiPriority="30" w:unhideWhenUsed="0" w:qFormat="1"/>
+    <w:lsdException w:name="Medium List 2 Accent 1" w:semiHidden="0" w:uiPriority="66" w:unhideWhenUsed="0"/>
+    <w:lsdException w:name="Medium Grid 1 Accent 1" w:semiHidden="0" w:uiPriority="67" w:unhideWhenUsed="0"/>
+    <w:lsdException w:name="Medium Grid 2 Accent 1" w:semiHidden="0" w:uiPriority="68" w:unhideWhenUsed="0"/>
+    <w:lsdException w:name="Medium Grid 3 Accent 1" w:semiHidden="0" w:uiPriority="69" w:unhideWhenUsed="0"/>
+    <w:lsdException w:name="Dark List Accent 1" w:semiHidden="0" w:uiPriority="70" w:unhideWhenUsed="0"/>
+    <w:lsdException w:name="Colorful Shading Accent 1" w:semiHidden="0" w:uiPriority="71" w:unhideWhenUsed="0"/>
+    <w:lsdException w:name="Colorful List Accent 1" w:semiHidden="0" w:uiPriority="72" w:unhideWhenUsed="0"/>
+    <w:lsdException w:name="Colorful Grid Accent 1" w:semiHidden="0" w:uiPriority="73" w:unhideWhenUsed="0"/>
+    <w:lsdException w:name="Light Shading Accent 2" w:semiHidden="0" w:uiPriority="60" w:unhideWhenUsed="0"/>
+    <w:lsdException w:name="Light List Accent 2" w:semiHidden="0" w:uiPriority="61" w:unhideWhenUsed="0"/>
+    <w:lsdException w:name="Light Grid Accent 2" w:semiHidden="0" w:uiPriority="62" w:unhideWhenUsed="0"/>
+    <w:lsdException w:name="Medium Shading 1 Accent 2" w:semiHidden="0" w:uiPriority="63" w:unhideWhenUsed="0"/>
+    <w:lsdException w:name="Medium Shading 2 Accent 2" w:semiHidden="0" w:uiPriority="64" w:unhideWhenUsed="0"/>
+    <w:lsdException w:name="Medium List 1 Accent 2" w:semiHidden="0" w:uiPriority="65" w:unhideWhenUsed="0"/>
+    <w:lsdException w:name="Medium List 2 Accent 2" w:semiHidden="0" w:uiPriority="66" w:unhideWhenUsed="0"/>
+    <w:lsdException w:name="Medium Grid 1 Accent 2" w:semiHidden="0" w:uiPriority="67" w:unhideWhenUsed="0"/>
+    <w:lsdException w:name="Medium Grid 2 Accent 2" w:semiHidden="0" w:uiPriority="68" w:unhideWhenUsed="0"/>
+    <w:lsdException w:name="Medium Grid 3 Accent 2" w:semiHidden="0" w:uiPriority="69" w:unhideWhenUsed="0"/>
+    <w:lsdException w:name="Dark List Accent 2" w:semiHidden="0" w:uiPriority="70" w:unhideWhenUsed="0"/>
+    <w:lsdException w:name="Colorful Shading Accent 2" w:semiHidden="0" w:uiPriority="71" w:unhideWhenUsed="0"/>
+    <w:lsdException w:name="Colorful List Accent 2" w:semiHidden="0" w:uiPriority="72" w:unhideWhenUsed="0"/>
+    <w:lsdException w:name="Colorful Grid Accent 2" w:semiHidden="0" w:uiPriority="73" w:unhideWhenUsed="0"/>
+    <w:lsdException w:name="Light Shading Accent 3" w:semiHidden="0" w:uiPriority="60" w:unhideWhenUsed="0"/>
+    <w:lsdException w:name="Light List Accent 3" w:semiHidden="0" w:uiPriority="61" w:unhideWhenUsed="0"/>
+    <w:lsdException w:name="Light Grid Accent 3" w:semiHidden="0" w:uiPriority="62" w:unhideWhenUsed="0"/>
+    <w:lsdException w:name="Medium Shading 1 Accent 3" w:semiHidden="0" w:uiPriority="63" w:unhideWhenUsed="0"/>
+    <w:lsdException w:name="Medium Shading 2 Accent 3" w:semiHidden="0" w:uiPriority="64" w:unhideWhenUsed="0"/>
+    <w:lsdException w:name="Medium List 1 Accent 3" w:semiHidden="0" w:uiPriority="65" w:unhideWhenUsed="0"/>
+    <w:lsdException w:name="Medium List 2 Accent 3" w:semiHidden="0" w:uiPriority="66" w:unhideWhenUsed="0"/>
+    <w:lsdException w:name="Medium Grid 1 Accent 3" w:semiHidden="0" w:uiPriority="67" w:unhideWhenUsed="0"/>
+    <w:lsdException w:name="Medium Grid 2 Accent 3" w:semiHidden="0" w:uiPriority="68" w:unhideWhenUsed="0"/>
+    <w:lsdException w:name="Medium Grid 3 Accent 3" w:semiHidden="0" w:uiPriority="69" w:unhideWhenUsed="0"/>
+    <w:lsdException w:name="Dark List Accent 3" w:semiHidden="0" w:uiPriority="70" w:unhideWhenUsed="0"/>
+    <w:lsdException w:name="Colorful Shading Accent 3" w:semiHidden="0" w:uiPriority="71" w:unhideWhenUsed="0"/>
+    <w:lsdException w:name="Colorful List Accent 3" w:semiHidden="0" w:uiPriority="72" w:unhideWhenUsed="0"/>
+    <w:lsdException w:name="Colorful Grid Accent 3" w:semiHidden="0" w:uiPriority="73" w:unhideWhenUsed="0"/>
+    <w:lsdException w:name="Light Shading Accent 4" w:semiHidden="0" w:uiPriority="60" w:unhideWhenUsed="0"/>
+    <w:lsdException w:name="Light List Accent 4" w:semiHidden="0" w:uiPriority="61" w:unhideWhenUsed="0"/>
+    <w:lsdException w:name="Light Grid Accent 4" w:semiHidden="0" w:uiPriority="62" w:unhideWhenUsed="0"/>
+    <w:lsdException w:name="Medium Shading 1 Accent 4" w:semiHidden="0" w:uiPriority="63" w:unhideWhenUsed="0"/>
+    <w:lsdException w:name="Medium Shading 2 Accent 4" w:semiHidden="0" w:uiPriority="64" w:unhideWhenUsed="0"/>
+    <w:lsdException w:name="Medium List 1 Accent 4" w:semiHidden="0" w:uiPriority="65" w:unhideWhenUsed="0"/>
+    <w:lsdException w:name="Medium List 2 Accent 4" w:semiHidden="0" w:uiPriority="66" w:unhideWhenUsed="0"/>
+    <w:lsdException w:name="Medium Grid 1 Accent 4" w:semiHidden="0" w:uiPriority="67" w:unhideWhenUsed="0"/>
+    <w:lsdException w:name="Medium Grid 2 Accent 4" w:semiHidden="0" w:uiPriority="68" w:unhideWhenUsed="0"/>
+    <w:lsdException w:name="Medium Grid 3 Accent 4" w:semiHidden="0" w:uiPriority="69" w:unhideWhenUsed="0"/>
+    <w:lsdException w:name="Dark List Accent 4" w:semiHidden="0" w:uiPriority="70" w:unhideWhenUsed="0"/>
+    <w:lsdException w:name="Colorful Shading Accent 4" w:semiHidden="0" w:uiPriority="71" w:unhideWhenUsed="0"/>
+    <w:lsdException w:name="Colorful List Accent 4" w:semiHidden="0" w:uiPriority="72" w:unhideWhenUsed="0"/>
+    <w:lsdException w:name="Colorful Grid Accent 4" w:semiHidden="0" w:uiPriority="73" w:unhideWhenUsed="0"/>
+    <w:lsdException w:name="Light Shading Accent 5" w:semiHidden="0" w:uiPriority="60" w:unhideWhenUsed="0"/>
+    <w:lsdException w:name="Light List Accent 5" w:semiHidden="0" w:uiPriority="61" w:unhideWhenUsed="0"/>
+    <w:lsdException w:name="Light Grid Accent 5" w:semiHidden="0" w:uiPriority="62" w:unhideWhenUsed="0"/>
+    <w:lsdException w:name="Medium Shading 1 Accent 5" w:semiHidden="0" w:uiPriority="63" w:unhideWhenUsed="0"/>
+    <w:lsdException w:name="Medium Shading 2 Accent 5" w:semiHidden="0" w:uiPriority="64" w:unhideWhenUsed="0"/>
+    <w:lsdException w:name="Medium List 1 Accent 5" w:semiHidden="0" w:uiPriority="65" w:unhideWhenUsed="0"/>
+    <w:lsdException w:name="Medium List 2 Accent 5" w:semiHidden="0" w:uiPriority="66" w:unhideWhenUsed="0"/>
+    <w:lsdException w:name="Medium Grid 1 Accent 5" w:semiHidden="0" w:uiPriority="67" w:unhideWhenUsed="0"/>
+    <w:lsdException w:name="Medium Grid 2 Accent 5" w:semiHidden="0" w:uiPriority="68" w:unhideWhenUsed="0"/>
+    <w:lsdException w:name="Medium Grid 3 Accent 5" w:semiHidden="0" w:uiPriority="69" w:unhideWhenUsed="0"/>
+    <w:lsdException w:name="Dark List Accent 5" w:semiHidden="0" w:uiPriority="70" w:unhideWhenUsed="0"/>
+    <w:lsdException w:name="Colorful Shading Accent 5" w:semiHidden="0" w:uiPriority="71" w:unhideWhenUsed="0"/>
+    <w:lsdException w:name="Colorful List Accent 5" w:semiHidden="0" w:uiPriority="72" w:unhideWhenUsed="0"/>
+    <w:lsdException w:name="Colorful Grid Accent 5" w:semiHidden="0" w:uiPriority="73" w:unhideWhenUsed="0"/>
+    <w:lsdException w:name="Light Shading Accent 6" w:semiHidden="0" w:uiPriority="60" w:unhideWhenUsed="0"/>
+    <w:lsdException w:name="Light List Accent 6" w:semiHidden="0" w:uiPriority="61" w:unhideWhenUsed="0"/>
+    <w:lsdException w:name="Light Grid Accent 6" w:semiHidden="0" w:uiPriority="62" w:unhideWhenUsed="0"/>
+    <w:lsdException w:name="Medium Shading 1 Accent 6" w:semiHidden="0" w:uiPriority="63" w:unhideWhenUsed="0"/>
+    <w:lsdException w:name="Medium Shading 2 Accent 6" w:semiHidden="0" w:uiPriority="64" w:unhideWhenUsed="0"/>
+    <w:lsdException w:name="Medium List 1 Accent 6" w:semiHidden="0" w:uiPriority="65" w:unhideWhenUsed="0"/>
+    <w:lsdException w:name="Medium List 2 Accent 6" w:semiHidden="0" w:uiPriority="66" w:unhideWhenUsed="0"/>
+    <w:lsdException w:name="Medium Grid 1 Accent 6" w:semiHidden="0" w:uiPriority="67" w:unhideWhenUsed="0"/>
+    <w:lsdException w:name="Medium Grid 2 Accent 6" w:semiHidden="0" w:uiPriority="68" w:unhideWhenUsed="0"/>
+    <w:lsdException w:name="Medium Grid 3 Accent 6" w:semiHidden="0" w:uiPriority="69" w:unhideWhenUsed="0"/>
+    <w:lsdException w:name="Dark List Accent 6" w:semiHidden="0" w:uiPriority="70" w:unhideWhenUsed="0"/>
+    <w:lsdException w:name="Colorful Shading Accent 6" w:semiHidden="0" w:uiPriority="71" w:unhideWhenUsed="0"/>
+    <w:lsdException w:name="Colorful List Accent 6" w:semiHidden="0" w:uiPriority="72" w:unhideWhenUsed="0"/>
+    <w:lsdException w:name="Colorful Grid Accent 6" w:semiHidden="0" w:uiPriority="73" w:unhideWhenUsed="0"/>
+    <w:lsdException w:name="Subtle Emphasis" w:semiHidden="0" w:uiPriority="19" w:unhideWhenUsed="0" w:qFormat="1"/>
+    <w:lsdException w:name="Intense Emphasis" w:semiHidden="0" w:uiPriority="21" w:unhideWhenUsed="0" w:qFormat="1"/>
+    <w:lsdException w:name="Subtle Reference" w:semiHidden="0" w:uiPriority="31" w:unhideWhenUsed="0" w:qFormat="1"/>
+    <w:lsdException w:name="Intense Reference" w:semiHidden="0" w:uiPriority="32" w:unhideWhenUsed="0" w:qFormat="1"/>
+    <w:lsdException w:name="Book Title" w:semiHidden="0" w:uiPriority="33" w:unhideWhenUsed="0" w:qFormat="1"/>
+    <w:lsdException w:name="Bibliography" w:uiPriority="37"/>
+    <w:lsdException w:name="TOC Heading" w:uiPriority="39" w:qFormat="1"/>
   </w:latentStyles>
   <w:style w:type="paragraph" w:default="1" w:styleId="Normal">
     <w:name w:val="Normal"/>
@@ -11196,6 +11713,7 @@
     <w:uiPriority w:val="99"/>
     <w:semiHidden/>
     <w:unhideWhenUsed/>
+    <w:qFormat/>
     <w:tblPr>
       <w:tblInd w:w="0" w:type="dxa"/>
       <w:tblCellMar>
@@ -11334,6 +11852,7 @@
     <w:basedOn w:val="TableNormal"/>
     <w:rsid w:val="007E3D25"/>
     <w:tblPr>
+      <w:tblInd w:w="0" w:type="dxa"/>
       <w:tblBorders>
         <w:top w:val="single" w:sz="4" w:space="0" w:color="auto"/>
         <w:left w:val="single" w:sz="4" w:space="0" w:color="auto"/>
@@ -11342,6 +11861,12 @@
         <w:insideH w:val="single" w:sz="4" w:space="0" w:color="auto"/>
         <w:insideV w:val="single" w:sz="4" w:space="0" w:color="auto"/>
       </w:tblBorders>
+      <w:tblCellMar>
+        <w:top w:w="0" w:type="dxa"/>
+        <w:left w:w="108" w:type="dxa"/>
+        <w:bottom w:w="0" w:type="dxa"/>
+        <w:right w:w="108" w:type="dxa"/>
+      </w:tblCellMar>
     </w:tblPr>
   </w:style>
   <w:style w:type="character" w:styleId="Hyperlink">
@@ -11371,6 +11896,17 @@
     <w:rPr>
       <w:b/>
       <w:bCs/>
+    </w:rPr>
+  </w:style>
+  <w:style w:type="character" w:styleId="FollowedHyperlink">
+    <w:name w:val="FollowedHyperlink"/>
+    <w:basedOn w:val="DefaultParagraphFont"/>
+    <w:semiHidden/>
+    <w:unhideWhenUsed/>
+    <w:rsid w:val="006E64A9"/>
+    <w:rPr>
+      <w:color w:val="800080" w:themeColor="followedHyperlink"/>
+      <w:u w:val="single"/>
     </w:rPr>
   </w:style>
 </w:styles>

</xml_diff>